<commit_message>
Algemene indeling & voorwoord voor GDC
</commit_message>
<xml_diff>
--- a/docs/Official/25-26_GDC_Ian_Chains_Baute_6ICWE.docx
+++ b/docs/Official/25-26_GDC_Ian_Chains_Baute_6ICWE.docx
@@ -14,8 +14,11 @@
       <w:bookmarkStart w:id="1" w:name="_Toc196152160"/>
       <w:bookmarkStart w:id="2" w:name="_Toc196172488"/>
       <w:r>
+        <w:rPr>
+          <w:noProof/>
+        </w:rPr>
         <w:drawing>
-          <wp:anchor distT="0" distB="0" distL="114300" distR="114300" simplePos="0" relativeHeight="251658240" behindDoc="0" locked="0" layoutInCell="1" allowOverlap="1" wp14:anchorId="5268361A" wp14:editId="27D07AB1">
+          <wp:anchor distT="0" distB="0" distL="114300" distR="114300" simplePos="0" relativeHeight="251658240" behindDoc="0" locked="0" layoutInCell="1" allowOverlap="1" wp14:anchorId="5268361A" wp14:editId="6FD4575B">
             <wp:simplePos x="0" y="0"/>
             <wp:positionH relativeFrom="margin">
               <wp:align>center</wp:align>
@@ -152,17 +155,7 @@
           <w:sz w:val="62"/>
           <w:szCs w:val="62"/>
         </w:rPr>
-        <w:t xml:space="preserve">bij REST-API’s en hun </w:t>
-      </w:r>
-      <w:r>
-        <w:rPr>
-          <w:b/>
-          <w:bCs/>
-          <w:color w:val="0F4761" w:themeColor="accent1" w:themeShade="BF"/>
-          <w:sz w:val="62"/>
-          <w:szCs w:val="62"/>
-        </w:rPr>
-        <w:t>authenticatiesystemen</w:t>
+        <w:t>bij REST-API’s en hun authenticatiesystemen</w:t>
       </w:r>
       <w:r>
         <w:rPr>
@@ -402,7 +395,7 @@
         <w:pStyle w:val="Kop1"/>
       </w:pPr>
       <w:bookmarkStart w:id="3" w:name="_Toc196152162"/>
-      <w:bookmarkStart w:id="4" w:name="_Toc217127104"/>
+      <w:bookmarkStart w:id="4" w:name="_Toc217142567"/>
       <w:r>
         <w:lastRenderedPageBreak/>
         <w:t>Woord vooraf</w:t>
@@ -417,6 +410,331 @@
           <w:szCs w:val="22"/>
         </w:rPr>
       </w:pPr>
+      <w:r>
+        <w:rPr>
+          <w:rFonts w:cs="Arial"/>
+          <w:szCs w:val="22"/>
+        </w:rPr>
+        <w:t xml:space="preserve">Digitale systemen </w:t>
+      </w:r>
+      <w:r>
+        <w:rPr>
+          <w:rFonts w:cs="Arial"/>
+          <w:szCs w:val="22"/>
+        </w:rPr>
+        <w:t xml:space="preserve">en softwarepakketten </w:t>
+      </w:r>
+      <w:r>
+        <w:rPr>
+          <w:rFonts w:cs="Arial"/>
+          <w:szCs w:val="22"/>
+        </w:rPr>
+        <w:t>worden steeds</w:t>
+      </w:r>
+      <w:r>
+        <w:rPr>
+          <w:rFonts w:cs="Arial"/>
+          <w:szCs w:val="22"/>
+        </w:rPr>
+        <w:t xml:space="preserve"> </w:t>
+      </w:r>
+      <w:r>
+        <w:rPr>
+          <w:rFonts w:cs="Arial"/>
+          <w:szCs w:val="22"/>
+        </w:rPr>
+        <w:t xml:space="preserve">groter, </w:t>
+      </w:r>
+      <w:r>
+        <w:rPr>
+          <w:rFonts w:cs="Arial"/>
+          <w:szCs w:val="22"/>
+        </w:rPr>
+        <w:t>uitgebreider</w:t>
+      </w:r>
+      <w:r>
+        <w:rPr>
+          <w:rFonts w:cs="Arial"/>
+          <w:szCs w:val="22"/>
+        </w:rPr>
+        <w:t xml:space="preserve"> en </w:t>
+      </w:r>
+      <w:r>
+        <w:rPr>
+          <w:rFonts w:cs="Arial"/>
+          <w:szCs w:val="22"/>
+        </w:rPr>
+        <w:t>complexer</w:t>
+      </w:r>
+      <w:r>
+        <w:rPr>
+          <w:rFonts w:cs="Arial"/>
+          <w:szCs w:val="22"/>
+        </w:rPr>
+        <w:t xml:space="preserve"> maar de</w:t>
+      </w:r>
+      <w:r>
+        <w:rPr>
+          <w:rFonts w:cs="Arial"/>
+          <w:szCs w:val="22"/>
+        </w:rPr>
+        <w:t xml:space="preserve"> veiligheid en</w:t>
+      </w:r>
+      <w:r>
+        <w:rPr>
+          <w:rFonts w:cs="Arial"/>
+          <w:szCs w:val="22"/>
+        </w:rPr>
+        <w:t xml:space="preserve"> beveiliging mag niet vergeten worden, deze </w:t>
+      </w:r>
+      <w:r>
+        <w:rPr>
+          <w:rFonts w:cs="Arial"/>
+          <w:szCs w:val="22"/>
+        </w:rPr>
+        <w:t xml:space="preserve">beveiliging </w:t>
+      </w:r>
+      <w:r>
+        <w:rPr>
+          <w:rFonts w:cs="Arial"/>
+          <w:szCs w:val="22"/>
+        </w:rPr>
+        <w:t xml:space="preserve">wordt ook steeds </w:t>
+      </w:r>
+      <w:r>
+        <w:rPr>
+          <w:rFonts w:cs="Arial"/>
+          <w:szCs w:val="22"/>
+        </w:rPr>
+        <w:t xml:space="preserve">uitdagender en </w:t>
+      </w:r>
+      <w:r>
+        <w:rPr>
+          <w:rFonts w:cs="Arial"/>
+          <w:szCs w:val="22"/>
+        </w:rPr>
+        <w:t xml:space="preserve">complexer samen met de </w:t>
+      </w:r>
+      <w:r>
+        <w:rPr>
+          <w:rFonts w:cs="Arial"/>
+          <w:szCs w:val="22"/>
+        </w:rPr>
+        <w:t>groei</w:t>
+      </w:r>
+      <w:r>
+        <w:rPr>
+          <w:rFonts w:cs="Arial"/>
+          <w:szCs w:val="22"/>
+        </w:rPr>
+        <w:t xml:space="preserve"> van </w:t>
+      </w:r>
+      <w:r>
+        <w:rPr>
+          <w:rFonts w:cs="Arial"/>
+          <w:szCs w:val="22"/>
+        </w:rPr>
+        <w:t>de software.</w:t>
+      </w:r>
+      <w:r>
+        <w:rPr>
+          <w:rFonts w:cs="Arial"/>
+          <w:szCs w:val="22"/>
+        </w:rPr>
+        <w:t xml:space="preserve"> U</w:t>
+      </w:r>
+      <w:r>
+        <w:rPr>
+          <w:rFonts w:cs="Arial"/>
+          <w:szCs w:val="22"/>
+        </w:rPr>
+        <w:t>itgebreide software systemen maken</w:t>
+      </w:r>
+      <w:r>
+        <w:rPr>
+          <w:rFonts w:cs="Arial"/>
+          <w:szCs w:val="22"/>
+        </w:rPr>
+        <w:t xml:space="preserve"> vaak</w:t>
+      </w:r>
+      <w:r>
+        <w:rPr>
+          <w:rFonts w:cs="Arial"/>
+          <w:szCs w:val="22"/>
+        </w:rPr>
+        <w:t xml:space="preserve"> gebruik van API’s om data uit te wisselen tussen de gebruiker of andere software systemen en daarbij is de REST-API de meest voorkomende en gebruikte. </w:t>
+      </w:r>
+    </w:p>
+    <w:p>
+      <w:pPr>
+        <w:rPr>
+          <w:rFonts w:cs="Arial"/>
+          <w:szCs w:val="22"/>
+        </w:rPr>
+      </w:pPr>
+      <w:r>
+        <w:rPr>
+          <w:rFonts w:cs="Arial"/>
+          <w:szCs w:val="22"/>
+        </w:rPr>
+        <w:t>Ik heb zelf ook al REST-API’s gebruikt in project</w:t>
+      </w:r>
+      <w:r>
+        <w:rPr>
+          <w:rFonts w:cs="Arial"/>
+          <w:szCs w:val="22"/>
+        </w:rPr>
+        <w:t>en</w:t>
+      </w:r>
+      <w:r>
+        <w:rPr>
+          <w:rFonts w:cs="Arial"/>
+          <w:szCs w:val="22"/>
+        </w:rPr>
+        <w:t xml:space="preserve"> maar nooit echt stil gestaan bij de beveiliging van </w:t>
+      </w:r>
+      <w:r>
+        <w:rPr>
+          <w:rFonts w:cs="Arial"/>
+          <w:szCs w:val="22"/>
+        </w:rPr>
+        <w:t xml:space="preserve">de </w:t>
+      </w:r>
+      <w:r>
+        <w:rPr>
+          <w:rFonts w:cs="Arial"/>
+          <w:szCs w:val="22"/>
+        </w:rPr>
+        <w:t>API</w:t>
+      </w:r>
+      <w:r>
+        <w:rPr>
+          <w:rFonts w:cs="Arial"/>
+          <w:szCs w:val="22"/>
+        </w:rPr>
+        <w:t xml:space="preserve"> </w:t>
+      </w:r>
+      <w:r>
+        <w:rPr>
+          <w:rFonts w:cs="Arial"/>
+          <w:szCs w:val="22"/>
+        </w:rPr>
+        <w:t>v</w:t>
+      </w:r>
+      <w:r>
+        <w:rPr>
+          <w:rFonts w:cs="Arial"/>
+          <w:szCs w:val="22"/>
+        </w:rPr>
+        <w:t>oor</w:t>
+      </w:r>
+      <w:r>
+        <w:rPr>
+          <w:rFonts w:cs="Arial"/>
+          <w:szCs w:val="22"/>
+        </w:rPr>
+        <w:t xml:space="preserve"> mijn projecten. Daarom wil ik in dit onderzoek </w:t>
+      </w:r>
+      <w:r>
+        <w:rPr>
+          <w:rFonts w:cs="Arial"/>
+          <w:szCs w:val="22"/>
+        </w:rPr>
+        <w:t>dan ook de nadruk leggen op de beveiliging van een REST-API</w:t>
+      </w:r>
+      <w:r>
+        <w:rPr>
+          <w:rFonts w:cs="Arial"/>
+          <w:szCs w:val="22"/>
+        </w:rPr>
+        <w:t xml:space="preserve"> systeem</w:t>
+      </w:r>
+      <w:r>
+        <w:rPr>
+          <w:rFonts w:cs="Arial"/>
+          <w:szCs w:val="22"/>
+        </w:rPr>
+        <w:t xml:space="preserve"> om bij te leren over welke beveiligingsproblemen er </w:t>
+      </w:r>
+      <w:r>
+        <w:rPr>
+          <w:rFonts w:cs="Arial"/>
+          <w:szCs w:val="22"/>
+        </w:rPr>
+        <w:t xml:space="preserve">vaak aanwezig zijn en hoe </w:t>
+      </w:r>
+      <w:r>
+        <w:rPr>
+          <w:rFonts w:cs="Arial"/>
+          <w:szCs w:val="22"/>
+        </w:rPr>
+        <w:t>ze</w:t>
+      </w:r>
+      <w:r>
+        <w:rPr>
+          <w:rFonts w:cs="Arial"/>
+          <w:szCs w:val="22"/>
+        </w:rPr>
+        <w:t xml:space="preserve"> voorkomen kunnen worden.</w:t>
+      </w:r>
+    </w:p>
+    <w:p>
+      <w:pPr>
+        <w:rPr>
+          <w:rFonts w:cs="Arial"/>
+          <w:szCs w:val="22"/>
+        </w:rPr>
+      </w:pPr>
+    </w:p>
+    <w:p>
+      <w:pPr>
+        <w:rPr>
+          <w:rFonts w:cs="Arial"/>
+          <w:szCs w:val="22"/>
+        </w:rPr>
+      </w:pPr>
+      <w:r>
+        <w:rPr>
+          <w:rFonts w:cs="Arial"/>
+          <w:szCs w:val="22"/>
+        </w:rPr>
+        <w:t xml:space="preserve">Dit onderzoek over </w:t>
+      </w:r>
+      <w:r>
+        <w:rPr>
+          <w:rFonts w:cs="Arial"/>
+          <w:szCs w:val="22"/>
+        </w:rPr>
+        <w:t xml:space="preserve">de </w:t>
+      </w:r>
+      <w:r>
+        <w:rPr>
+          <w:rFonts w:cs="Arial"/>
+          <w:szCs w:val="22"/>
+        </w:rPr>
+        <w:t xml:space="preserve">beveiliging </w:t>
+      </w:r>
+      <w:r>
+        <w:rPr>
+          <w:rFonts w:cs="Arial"/>
+          <w:szCs w:val="22"/>
+        </w:rPr>
+        <w:t xml:space="preserve">van REST-API’s </w:t>
+      </w:r>
+      <w:r>
+        <w:rPr>
+          <w:rFonts w:cs="Arial"/>
+          <w:szCs w:val="22"/>
+        </w:rPr>
+        <w:t>heb ik uitgevoerd als voorbereiding op een vervolg project waarbij ik deze informatie over de beveiliging kan gebruiken</w:t>
+      </w:r>
+      <w:r>
+        <w:rPr>
+          <w:rFonts w:cs="Arial"/>
+          <w:szCs w:val="22"/>
+        </w:rPr>
+        <w:t xml:space="preserve"> om op een veilige manier een API systeem op te zetten bij mijn vervolg projecten.</w:t>
+      </w:r>
     </w:p>
     <w:p>
       <w:r>
@@ -427,6 +745,7 @@
       <w:sdtPr>
         <w:rPr>
           <w:rFonts w:ascii="Arial" w:eastAsiaTheme="minorHAnsi" w:hAnsi="Arial" w:cstheme="minorBidi"/>
+          <w:b w:val="0"/>
           <w:color w:val="auto"/>
           <w:kern w:val="2"/>
           <w:sz w:val="22"/>
@@ -490,7 +809,7 @@
               <w:lang w:eastAsia="nl-BE"/>
             </w:rPr>
           </w:pPr>
-          <w:hyperlink w:anchor="_Toc217127104" w:history="1">
+          <w:hyperlink w:anchor="_Toc217142567" w:history="1">
             <w:r>
               <w:rPr>
                 <w:rStyle w:val="Hyperlink"/>
@@ -517,7 +836,7 @@
                 <w:noProof/>
                 <w:webHidden/>
               </w:rPr>
-              <w:instrText xml:space="preserve"> PAGEREF _Toc217127104 \h </w:instrText>
+              <w:instrText xml:space="preserve"> PAGEREF _Toc217142567 \h </w:instrText>
             </w:r>
             <w:r>
               <w:rPr>
@@ -561,7 +880,7 @@
               <w:lang w:eastAsia="nl-BE"/>
             </w:rPr>
           </w:pPr>
-          <w:hyperlink w:anchor="_Toc217127105" w:history="1">
+          <w:hyperlink w:anchor="_Toc217142568" w:history="1">
             <w:r>
               <w:rPr>
                 <w:rStyle w:val="Hyperlink"/>
@@ -588,7 +907,7 @@
                 <w:noProof/>
                 <w:webHidden/>
               </w:rPr>
-              <w:instrText xml:space="preserve"> PAGEREF _Toc217127105 \h </w:instrText>
+              <w:instrText xml:space="preserve"> PAGEREF _Toc217142568 \h </w:instrText>
             </w:r>
             <w:r>
               <w:rPr>
@@ -632,7 +951,7 @@
               <w:lang w:eastAsia="nl-BE"/>
             </w:rPr>
           </w:pPr>
-          <w:hyperlink w:anchor="_Toc217127106" w:history="1">
+          <w:hyperlink w:anchor="_Toc217142569" w:history="1">
             <w:r>
               <w:rPr>
                 <w:rStyle w:val="Hyperlink"/>
@@ -659,7 +978,7 @@
                 <w:noProof/>
                 <w:webHidden/>
               </w:rPr>
-              <w:instrText xml:space="preserve"> PAGEREF _Toc217127106 \h </w:instrText>
+              <w:instrText xml:space="preserve"> PAGEREF _Toc217142569 \h </w:instrText>
             </w:r>
             <w:r>
               <w:rPr>
@@ -680,6 +999,730 @@
                 <w:webHidden/>
               </w:rPr>
               <w:t>4</w:t>
+            </w:r>
+            <w:r>
+              <w:rPr>
+                <w:noProof/>
+                <w:webHidden/>
+              </w:rPr>
+              <w:fldChar w:fldCharType="end"/>
+            </w:r>
+          </w:hyperlink>
+        </w:p>
+        <w:p>
+          <w:pPr>
+            <w:pStyle w:val="Inhopg1"/>
+            <w:tabs>
+              <w:tab w:val="left" w:pos="440"/>
+              <w:tab w:val="right" w:leader="dot" w:pos="9062"/>
+            </w:tabs>
+            <w:rPr>
+              <w:rFonts w:asciiTheme="minorHAnsi" w:eastAsiaTheme="minorEastAsia" w:hAnsiTheme="minorHAnsi"/>
+              <w:noProof/>
+              <w:sz w:val="24"/>
+              <w:lang w:eastAsia="nl-BE"/>
+            </w:rPr>
+          </w:pPr>
+          <w:hyperlink w:anchor="_Toc217142570" w:history="1">
+            <w:r>
+              <w:rPr>
+                <w:rStyle w:val="Hyperlink"/>
+                <w:noProof/>
+              </w:rPr>
+              <w:t>1</w:t>
+            </w:r>
+            <w:r>
+              <w:rPr>
+                <w:rFonts w:asciiTheme="minorHAnsi" w:eastAsiaTheme="minorEastAsia" w:hAnsiTheme="minorHAnsi"/>
+                <w:noProof/>
+                <w:sz w:val="24"/>
+                <w:lang w:eastAsia="nl-BE"/>
+              </w:rPr>
+              <w:tab/>
+            </w:r>
+            <w:r>
+              <w:rPr>
+                <w:rStyle w:val="Hyperlink"/>
+                <w:noProof/>
+              </w:rPr>
+              <w:t xml:space="preserve">XSS - </w:t>
+            </w:r>
+            <w:r>
+              <w:rPr>
+                <w:rStyle w:val="Hyperlink"/>
+                <w:rFonts w:cs="Arial"/>
+                <w:noProof/>
+              </w:rPr>
+              <w:t>Cross-Site Scripting</w:t>
+            </w:r>
+            <w:r>
+              <w:rPr>
+                <w:noProof/>
+                <w:webHidden/>
+              </w:rPr>
+              <w:tab/>
+            </w:r>
+            <w:r>
+              <w:rPr>
+                <w:noProof/>
+                <w:webHidden/>
+              </w:rPr>
+              <w:fldChar w:fldCharType="begin"/>
+            </w:r>
+            <w:r>
+              <w:rPr>
+                <w:noProof/>
+                <w:webHidden/>
+              </w:rPr>
+              <w:instrText xml:space="preserve"> PAGEREF _Toc217142570 \h </w:instrText>
+            </w:r>
+            <w:r>
+              <w:rPr>
+                <w:noProof/>
+                <w:webHidden/>
+              </w:rPr>
+            </w:r>
+            <w:r>
+              <w:rPr>
+                <w:noProof/>
+                <w:webHidden/>
+              </w:rPr>
+              <w:fldChar w:fldCharType="separate"/>
+            </w:r>
+            <w:r>
+              <w:rPr>
+                <w:noProof/>
+                <w:webHidden/>
+              </w:rPr>
+              <w:t>5</w:t>
+            </w:r>
+            <w:r>
+              <w:rPr>
+                <w:noProof/>
+                <w:webHidden/>
+              </w:rPr>
+              <w:fldChar w:fldCharType="end"/>
+            </w:r>
+          </w:hyperlink>
+        </w:p>
+        <w:p>
+          <w:pPr>
+            <w:pStyle w:val="Inhopg2"/>
+            <w:tabs>
+              <w:tab w:val="left" w:pos="960"/>
+              <w:tab w:val="right" w:leader="dot" w:pos="9062"/>
+            </w:tabs>
+            <w:rPr>
+              <w:rFonts w:asciiTheme="minorHAnsi" w:eastAsiaTheme="minorEastAsia" w:hAnsiTheme="minorHAnsi"/>
+              <w:noProof/>
+              <w:sz w:val="24"/>
+              <w:lang w:eastAsia="nl-BE"/>
+            </w:rPr>
+          </w:pPr>
+          <w:hyperlink w:anchor="_Toc217142571" w:history="1">
+            <w:r>
+              <w:rPr>
+                <w:rStyle w:val="Hyperlink"/>
+                <w:noProof/>
+              </w:rPr>
+              <w:t>1.1</w:t>
+            </w:r>
+            <w:r>
+              <w:rPr>
+                <w:rFonts w:asciiTheme="minorHAnsi" w:eastAsiaTheme="minorEastAsia" w:hAnsiTheme="minorHAnsi"/>
+                <w:noProof/>
+                <w:sz w:val="24"/>
+                <w:lang w:eastAsia="nl-BE"/>
+              </w:rPr>
+              <w:tab/>
+            </w:r>
+            <w:r>
+              <w:rPr>
+                <w:rStyle w:val="Hyperlink"/>
+                <w:noProof/>
+              </w:rPr>
+              <w:t>Algemeen &amp; Theoretisch</w:t>
+            </w:r>
+            <w:r>
+              <w:rPr>
+                <w:noProof/>
+                <w:webHidden/>
+              </w:rPr>
+              <w:tab/>
+            </w:r>
+            <w:r>
+              <w:rPr>
+                <w:noProof/>
+                <w:webHidden/>
+              </w:rPr>
+              <w:fldChar w:fldCharType="begin"/>
+            </w:r>
+            <w:r>
+              <w:rPr>
+                <w:noProof/>
+                <w:webHidden/>
+              </w:rPr>
+              <w:instrText xml:space="preserve"> PAGEREF _Toc217142571 \h </w:instrText>
+            </w:r>
+            <w:r>
+              <w:rPr>
+                <w:noProof/>
+                <w:webHidden/>
+              </w:rPr>
+            </w:r>
+            <w:r>
+              <w:rPr>
+                <w:noProof/>
+                <w:webHidden/>
+              </w:rPr>
+              <w:fldChar w:fldCharType="separate"/>
+            </w:r>
+            <w:r>
+              <w:rPr>
+                <w:noProof/>
+                <w:webHidden/>
+              </w:rPr>
+              <w:t>5</w:t>
+            </w:r>
+            <w:r>
+              <w:rPr>
+                <w:noProof/>
+                <w:webHidden/>
+              </w:rPr>
+              <w:fldChar w:fldCharType="end"/>
+            </w:r>
+          </w:hyperlink>
+        </w:p>
+        <w:p>
+          <w:pPr>
+            <w:pStyle w:val="Inhopg2"/>
+            <w:tabs>
+              <w:tab w:val="left" w:pos="960"/>
+              <w:tab w:val="right" w:leader="dot" w:pos="9062"/>
+            </w:tabs>
+            <w:rPr>
+              <w:rFonts w:asciiTheme="minorHAnsi" w:eastAsiaTheme="minorEastAsia" w:hAnsiTheme="minorHAnsi"/>
+              <w:noProof/>
+              <w:sz w:val="24"/>
+              <w:lang w:eastAsia="nl-BE"/>
+            </w:rPr>
+          </w:pPr>
+          <w:hyperlink w:anchor="_Toc217142572" w:history="1">
+            <w:r>
+              <w:rPr>
+                <w:rStyle w:val="Hyperlink"/>
+                <w:noProof/>
+              </w:rPr>
+              <w:t>1.2</w:t>
+            </w:r>
+            <w:r>
+              <w:rPr>
+                <w:rFonts w:asciiTheme="minorHAnsi" w:eastAsiaTheme="minorEastAsia" w:hAnsiTheme="minorHAnsi"/>
+                <w:noProof/>
+                <w:sz w:val="24"/>
+                <w:lang w:eastAsia="nl-BE"/>
+              </w:rPr>
+              <w:tab/>
+            </w:r>
+            <w:r>
+              <w:rPr>
+                <w:rStyle w:val="Hyperlink"/>
+                <w:noProof/>
+              </w:rPr>
+              <w:t>XSS bij API’s</w:t>
+            </w:r>
+            <w:r>
+              <w:rPr>
+                <w:noProof/>
+                <w:webHidden/>
+              </w:rPr>
+              <w:tab/>
+            </w:r>
+            <w:r>
+              <w:rPr>
+                <w:noProof/>
+                <w:webHidden/>
+              </w:rPr>
+              <w:fldChar w:fldCharType="begin"/>
+            </w:r>
+            <w:r>
+              <w:rPr>
+                <w:noProof/>
+                <w:webHidden/>
+              </w:rPr>
+              <w:instrText xml:space="preserve"> PAGEREF _Toc217142572 \h </w:instrText>
+            </w:r>
+            <w:r>
+              <w:rPr>
+                <w:noProof/>
+                <w:webHidden/>
+              </w:rPr>
+            </w:r>
+            <w:r>
+              <w:rPr>
+                <w:noProof/>
+                <w:webHidden/>
+              </w:rPr>
+              <w:fldChar w:fldCharType="separate"/>
+            </w:r>
+            <w:r>
+              <w:rPr>
+                <w:noProof/>
+                <w:webHidden/>
+              </w:rPr>
+              <w:t>5</w:t>
+            </w:r>
+            <w:r>
+              <w:rPr>
+                <w:noProof/>
+                <w:webHidden/>
+              </w:rPr>
+              <w:fldChar w:fldCharType="end"/>
+            </w:r>
+          </w:hyperlink>
+        </w:p>
+        <w:p>
+          <w:pPr>
+            <w:pStyle w:val="Inhopg2"/>
+            <w:tabs>
+              <w:tab w:val="left" w:pos="960"/>
+              <w:tab w:val="right" w:leader="dot" w:pos="9062"/>
+            </w:tabs>
+            <w:rPr>
+              <w:rFonts w:asciiTheme="minorHAnsi" w:eastAsiaTheme="minorEastAsia" w:hAnsiTheme="minorHAnsi"/>
+              <w:noProof/>
+              <w:sz w:val="24"/>
+              <w:lang w:eastAsia="nl-BE"/>
+            </w:rPr>
+          </w:pPr>
+          <w:hyperlink w:anchor="_Toc217142573" w:history="1">
+            <w:r>
+              <w:rPr>
+                <w:rStyle w:val="Hyperlink"/>
+                <w:noProof/>
+              </w:rPr>
+              <w:t>1.3</w:t>
+            </w:r>
+            <w:r>
+              <w:rPr>
+                <w:rFonts w:asciiTheme="minorHAnsi" w:eastAsiaTheme="minorEastAsia" w:hAnsiTheme="minorHAnsi"/>
+                <w:noProof/>
+                <w:sz w:val="24"/>
+                <w:lang w:eastAsia="nl-BE"/>
+              </w:rPr>
+              <w:tab/>
+            </w:r>
+            <w:r>
+              <w:rPr>
+                <w:rStyle w:val="Hyperlink"/>
+                <w:noProof/>
+              </w:rPr>
+              <w:t>Praktisch</w:t>
+            </w:r>
+            <w:r>
+              <w:rPr>
+                <w:noProof/>
+                <w:webHidden/>
+              </w:rPr>
+              <w:tab/>
+            </w:r>
+            <w:r>
+              <w:rPr>
+                <w:noProof/>
+                <w:webHidden/>
+              </w:rPr>
+              <w:fldChar w:fldCharType="begin"/>
+            </w:r>
+            <w:r>
+              <w:rPr>
+                <w:noProof/>
+                <w:webHidden/>
+              </w:rPr>
+              <w:instrText xml:space="preserve"> PAGEREF _Toc217142573 \h </w:instrText>
+            </w:r>
+            <w:r>
+              <w:rPr>
+                <w:noProof/>
+                <w:webHidden/>
+              </w:rPr>
+            </w:r>
+            <w:r>
+              <w:rPr>
+                <w:noProof/>
+                <w:webHidden/>
+              </w:rPr>
+              <w:fldChar w:fldCharType="separate"/>
+            </w:r>
+            <w:r>
+              <w:rPr>
+                <w:noProof/>
+                <w:webHidden/>
+              </w:rPr>
+              <w:t>5</w:t>
+            </w:r>
+            <w:r>
+              <w:rPr>
+                <w:noProof/>
+                <w:webHidden/>
+              </w:rPr>
+              <w:fldChar w:fldCharType="end"/>
+            </w:r>
+          </w:hyperlink>
+        </w:p>
+        <w:p>
+          <w:pPr>
+            <w:pStyle w:val="Inhopg1"/>
+            <w:tabs>
+              <w:tab w:val="left" w:pos="440"/>
+              <w:tab w:val="right" w:leader="dot" w:pos="9062"/>
+            </w:tabs>
+            <w:rPr>
+              <w:rFonts w:asciiTheme="minorHAnsi" w:eastAsiaTheme="minorEastAsia" w:hAnsiTheme="minorHAnsi"/>
+              <w:noProof/>
+              <w:sz w:val="24"/>
+              <w:lang w:eastAsia="nl-BE"/>
+            </w:rPr>
+          </w:pPr>
+          <w:hyperlink w:anchor="_Toc217142574" w:history="1">
+            <w:r>
+              <w:rPr>
+                <w:rStyle w:val="Hyperlink"/>
+                <w:rFonts w:cs="Arial"/>
+                <w:noProof/>
+              </w:rPr>
+              <w:t>2</w:t>
+            </w:r>
+            <w:r>
+              <w:rPr>
+                <w:rFonts w:asciiTheme="minorHAnsi" w:eastAsiaTheme="minorEastAsia" w:hAnsiTheme="minorHAnsi"/>
+                <w:noProof/>
+                <w:sz w:val="24"/>
+                <w:lang w:eastAsia="nl-BE"/>
+              </w:rPr>
+              <w:tab/>
+            </w:r>
+            <w:r>
+              <w:rPr>
+                <w:rStyle w:val="Hyperlink"/>
+                <w:noProof/>
+              </w:rPr>
+              <w:t xml:space="preserve">CSRF - </w:t>
+            </w:r>
+            <w:r>
+              <w:rPr>
+                <w:rStyle w:val="Hyperlink"/>
+                <w:rFonts w:cs="Arial"/>
+                <w:noProof/>
+              </w:rPr>
+              <w:t>Cross-Site Request Forgery</w:t>
+            </w:r>
+            <w:r>
+              <w:rPr>
+                <w:noProof/>
+                <w:webHidden/>
+              </w:rPr>
+              <w:tab/>
+            </w:r>
+            <w:r>
+              <w:rPr>
+                <w:noProof/>
+                <w:webHidden/>
+              </w:rPr>
+              <w:fldChar w:fldCharType="begin"/>
+            </w:r>
+            <w:r>
+              <w:rPr>
+                <w:noProof/>
+                <w:webHidden/>
+              </w:rPr>
+              <w:instrText xml:space="preserve"> PAGEREF _Toc217142574 \h </w:instrText>
+            </w:r>
+            <w:r>
+              <w:rPr>
+                <w:noProof/>
+                <w:webHidden/>
+              </w:rPr>
+            </w:r>
+            <w:r>
+              <w:rPr>
+                <w:noProof/>
+                <w:webHidden/>
+              </w:rPr>
+              <w:fldChar w:fldCharType="separate"/>
+            </w:r>
+            <w:r>
+              <w:rPr>
+                <w:noProof/>
+                <w:webHidden/>
+              </w:rPr>
+              <w:t>5</w:t>
+            </w:r>
+            <w:r>
+              <w:rPr>
+                <w:noProof/>
+                <w:webHidden/>
+              </w:rPr>
+              <w:fldChar w:fldCharType="end"/>
+            </w:r>
+          </w:hyperlink>
+        </w:p>
+        <w:p>
+          <w:pPr>
+            <w:pStyle w:val="Inhopg2"/>
+            <w:tabs>
+              <w:tab w:val="left" w:pos="960"/>
+              <w:tab w:val="right" w:leader="dot" w:pos="9062"/>
+            </w:tabs>
+            <w:rPr>
+              <w:rFonts w:asciiTheme="minorHAnsi" w:eastAsiaTheme="minorEastAsia" w:hAnsiTheme="minorHAnsi"/>
+              <w:noProof/>
+              <w:sz w:val="24"/>
+              <w:lang w:eastAsia="nl-BE"/>
+            </w:rPr>
+          </w:pPr>
+          <w:hyperlink w:anchor="_Toc217142575" w:history="1">
+            <w:r>
+              <w:rPr>
+                <w:rStyle w:val="Hyperlink"/>
+                <w:rFonts w:cs="Arial"/>
+                <w:noProof/>
+              </w:rPr>
+              <w:t>2.1</w:t>
+            </w:r>
+            <w:r>
+              <w:rPr>
+                <w:rFonts w:asciiTheme="minorHAnsi" w:eastAsiaTheme="minorEastAsia" w:hAnsiTheme="minorHAnsi"/>
+                <w:noProof/>
+                <w:sz w:val="24"/>
+                <w:lang w:eastAsia="nl-BE"/>
+              </w:rPr>
+              <w:tab/>
+            </w:r>
+            <w:r>
+              <w:rPr>
+                <w:rStyle w:val="Hyperlink"/>
+                <w:noProof/>
+              </w:rPr>
+              <w:t>Algemeen &amp; Theoretisch</w:t>
+            </w:r>
+            <w:r>
+              <w:rPr>
+                <w:noProof/>
+                <w:webHidden/>
+              </w:rPr>
+              <w:tab/>
+            </w:r>
+            <w:r>
+              <w:rPr>
+                <w:noProof/>
+                <w:webHidden/>
+              </w:rPr>
+              <w:fldChar w:fldCharType="begin"/>
+            </w:r>
+            <w:r>
+              <w:rPr>
+                <w:noProof/>
+                <w:webHidden/>
+              </w:rPr>
+              <w:instrText xml:space="preserve"> PAGEREF _Toc217142575 \h </w:instrText>
+            </w:r>
+            <w:r>
+              <w:rPr>
+                <w:noProof/>
+                <w:webHidden/>
+              </w:rPr>
+            </w:r>
+            <w:r>
+              <w:rPr>
+                <w:noProof/>
+                <w:webHidden/>
+              </w:rPr>
+              <w:fldChar w:fldCharType="separate"/>
+            </w:r>
+            <w:r>
+              <w:rPr>
+                <w:noProof/>
+                <w:webHidden/>
+              </w:rPr>
+              <w:t>5</w:t>
+            </w:r>
+            <w:r>
+              <w:rPr>
+                <w:noProof/>
+                <w:webHidden/>
+              </w:rPr>
+              <w:fldChar w:fldCharType="end"/>
+            </w:r>
+          </w:hyperlink>
+        </w:p>
+        <w:p>
+          <w:pPr>
+            <w:pStyle w:val="Inhopg2"/>
+            <w:tabs>
+              <w:tab w:val="left" w:pos="960"/>
+              <w:tab w:val="right" w:leader="dot" w:pos="9062"/>
+            </w:tabs>
+            <w:rPr>
+              <w:rFonts w:asciiTheme="minorHAnsi" w:eastAsiaTheme="minorEastAsia" w:hAnsiTheme="minorHAnsi"/>
+              <w:noProof/>
+              <w:sz w:val="24"/>
+              <w:lang w:eastAsia="nl-BE"/>
+            </w:rPr>
+          </w:pPr>
+          <w:hyperlink w:anchor="_Toc217142576" w:history="1">
+            <w:r>
+              <w:rPr>
+                <w:rStyle w:val="Hyperlink"/>
+                <w:rFonts w:cs="Arial"/>
+                <w:noProof/>
+              </w:rPr>
+              <w:t>2.2</w:t>
+            </w:r>
+            <w:r>
+              <w:rPr>
+                <w:rFonts w:asciiTheme="minorHAnsi" w:eastAsiaTheme="minorEastAsia" w:hAnsiTheme="minorHAnsi"/>
+                <w:noProof/>
+                <w:sz w:val="24"/>
+                <w:lang w:eastAsia="nl-BE"/>
+              </w:rPr>
+              <w:tab/>
+            </w:r>
+            <w:r>
+              <w:rPr>
+                <w:rStyle w:val="Hyperlink"/>
+                <w:noProof/>
+              </w:rPr>
+              <w:t>CSRF bij API’s</w:t>
+            </w:r>
+            <w:r>
+              <w:rPr>
+                <w:noProof/>
+                <w:webHidden/>
+              </w:rPr>
+              <w:tab/>
+            </w:r>
+            <w:r>
+              <w:rPr>
+                <w:noProof/>
+                <w:webHidden/>
+              </w:rPr>
+              <w:fldChar w:fldCharType="begin"/>
+            </w:r>
+            <w:r>
+              <w:rPr>
+                <w:noProof/>
+                <w:webHidden/>
+              </w:rPr>
+              <w:instrText xml:space="preserve"> PAGEREF _Toc217142576 \h </w:instrText>
+            </w:r>
+            <w:r>
+              <w:rPr>
+                <w:noProof/>
+                <w:webHidden/>
+              </w:rPr>
+            </w:r>
+            <w:r>
+              <w:rPr>
+                <w:noProof/>
+                <w:webHidden/>
+              </w:rPr>
+              <w:fldChar w:fldCharType="separate"/>
+            </w:r>
+            <w:r>
+              <w:rPr>
+                <w:noProof/>
+                <w:webHidden/>
+              </w:rPr>
+              <w:t>5</w:t>
+            </w:r>
+            <w:r>
+              <w:rPr>
+                <w:noProof/>
+                <w:webHidden/>
+              </w:rPr>
+              <w:fldChar w:fldCharType="end"/>
+            </w:r>
+          </w:hyperlink>
+        </w:p>
+        <w:p>
+          <w:pPr>
+            <w:pStyle w:val="Inhopg2"/>
+            <w:tabs>
+              <w:tab w:val="left" w:pos="960"/>
+              <w:tab w:val="right" w:leader="dot" w:pos="9062"/>
+            </w:tabs>
+            <w:rPr>
+              <w:rFonts w:asciiTheme="minorHAnsi" w:eastAsiaTheme="minorEastAsia" w:hAnsiTheme="minorHAnsi"/>
+              <w:noProof/>
+              <w:sz w:val="24"/>
+              <w:lang w:eastAsia="nl-BE"/>
+            </w:rPr>
+          </w:pPr>
+          <w:hyperlink w:anchor="_Toc217142577" w:history="1">
+            <w:r>
+              <w:rPr>
+                <w:rStyle w:val="Hyperlink"/>
+                <w:rFonts w:cs="Arial"/>
+                <w:noProof/>
+              </w:rPr>
+              <w:t>2.3</w:t>
+            </w:r>
+            <w:r>
+              <w:rPr>
+                <w:rFonts w:asciiTheme="minorHAnsi" w:eastAsiaTheme="minorEastAsia" w:hAnsiTheme="minorHAnsi"/>
+                <w:noProof/>
+                <w:sz w:val="24"/>
+                <w:lang w:eastAsia="nl-BE"/>
+              </w:rPr>
+              <w:tab/>
+            </w:r>
+            <w:r>
+              <w:rPr>
+                <w:rStyle w:val="Hyperlink"/>
+                <w:noProof/>
+              </w:rPr>
+              <w:t>Praktisch</w:t>
+            </w:r>
+            <w:r>
+              <w:rPr>
+                <w:noProof/>
+                <w:webHidden/>
+              </w:rPr>
+              <w:tab/>
+            </w:r>
+            <w:r>
+              <w:rPr>
+                <w:noProof/>
+                <w:webHidden/>
+              </w:rPr>
+              <w:fldChar w:fldCharType="begin"/>
+            </w:r>
+            <w:r>
+              <w:rPr>
+                <w:noProof/>
+                <w:webHidden/>
+              </w:rPr>
+              <w:instrText xml:space="preserve"> PAGEREF _Toc217142577 \h </w:instrText>
+            </w:r>
+            <w:r>
+              <w:rPr>
+                <w:noProof/>
+                <w:webHidden/>
+              </w:rPr>
+            </w:r>
+            <w:r>
+              <w:rPr>
+                <w:noProof/>
+                <w:webHidden/>
+              </w:rPr>
+              <w:fldChar w:fldCharType="separate"/>
+            </w:r>
+            <w:r>
+              <w:rPr>
+                <w:noProof/>
+                <w:webHidden/>
+              </w:rPr>
+              <w:t>5</w:t>
             </w:r>
             <w:r>
               <w:rPr>
@@ -703,7 +1746,7 @@
               <w:lang w:eastAsia="nl-BE"/>
             </w:rPr>
           </w:pPr>
-          <w:hyperlink w:anchor="_Toc217127107" w:history="1">
+          <w:hyperlink w:anchor="_Toc217142578" w:history="1">
             <w:r>
               <w:rPr>
                 <w:rStyle w:val="Hyperlink"/>
@@ -730,7 +1773,7 @@
                 <w:noProof/>
                 <w:webHidden/>
               </w:rPr>
-              <w:instrText xml:space="preserve"> PAGEREF _Toc217127107 \h </w:instrText>
+              <w:instrText xml:space="preserve"> PAGEREF _Toc217142578 \h </w:instrText>
             </w:r>
             <w:r>
               <w:rPr>
@@ -750,7 +1793,7 @@
                 <w:noProof/>
                 <w:webHidden/>
               </w:rPr>
-              <w:t>5</w:t>
+              <w:t>6</w:t>
             </w:r>
             <w:r>
               <w:rPr>
@@ -774,7 +1817,7 @@
               <w:lang w:eastAsia="nl-BE"/>
             </w:rPr>
           </w:pPr>
-          <w:hyperlink w:anchor="_Toc217127108" w:history="1">
+          <w:hyperlink w:anchor="_Toc217142579" w:history="1">
             <w:r>
               <w:rPr>
                 <w:rStyle w:val="Hyperlink"/>
@@ -801,7 +1844,7 @@
                 <w:noProof/>
                 <w:webHidden/>
               </w:rPr>
-              <w:instrText xml:space="preserve"> PAGEREF _Toc217127108 \h </w:instrText>
+              <w:instrText xml:space="preserve"> PAGEREF _Toc217142579 \h </w:instrText>
             </w:r>
             <w:r>
               <w:rPr>
@@ -821,7 +1864,7 @@
                 <w:noProof/>
                 <w:webHidden/>
               </w:rPr>
-              <w:t>6</w:t>
+              <w:t>7</w:t>
             </w:r>
             <w:r>
               <w:rPr>
@@ -845,7 +1888,7 @@
               <w:lang w:eastAsia="nl-BE"/>
             </w:rPr>
           </w:pPr>
-          <w:hyperlink w:anchor="_Toc217127109" w:history="1">
+          <w:hyperlink w:anchor="_Toc217142580" w:history="1">
             <w:r>
               <w:rPr>
                 <w:rStyle w:val="Hyperlink"/>
@@ -872,7 +1915,7 @@
                 <w:noProof/>
                 <w:webHidden/>
               </w:rPr>
-              <w:instrText xml:space="preserve"> PAGEREF _Toc217127109 \h </w:instrText>
+              <w:instrText xml:space="preserve"> PAGEREF _Toc217142580 \h </w:instrText>
             </w:r>
             <w:r>
               <w:rPr>
@@ -892,7 +1935,7 @@
                 <w:noProof/>
                 <w:webHidden/>
               </w:rPr>
-              <w:t>6</w:t>
+              <w:t>7</w:t>
             </w:r>
             <w:r>
               <w:rPr>
@@ -933,7 +1976,7 @@
       <w:pPr>
         <w:pStyle w:val="Kop1"/>
       </w:pPr>
-      <w:bookmarkStart w:id="6" w:name="_Toc217127105"/>
+      <w:bookmarkStart w:id="6" w:name="_Toc217142568"/>
       <w:r>
         <w:lastRenderedPageBreak/>
         <w:t>Inleiding</w:t>
@@ -941,7 +1984,28 @@
       <w:bookmarkEnd w:id="5"/>
       <w:bookmarkEnd w:id="6"/>
     </w:p>
-    <w:p/>
+    <w:p>
+      <w:r>
+        <w:t>API</w:t>
+      </w:r>
+      <w:r>
+        <w:rPr>
+          <w:rStyle w:val="Voetnootmarkering"/>
+        </w:rPr>
+        <w:footnoteReference w:id="1"/>
+      </w:r>
+    </w:p>
+    <w:p>
+      <w:r>
+        <w:t>REST-API</w:t>
+      </w:r>
+      <w:r>
+        <w:rPr>
+          <w:rStyle w:val="Voetnootmarkering"/>
+        </w:rPr>
+        <w:footnoteReference w:id="2"/>
+      </w:r>
+    </w:p>
     <w:p>
       <w:pPr>
         <w:rPr>
@@ -964,7 +2028,7 @@
         <w:pStyle w:val="Kop1"/>
       </w:pPr>
       <w:bookmarkStart w:id="7" w:name="_Toc196152164"/>
-      <w:bookmarkStart w:id="8" w:name="_Toc217127106"/>
+      <w:bookmarkStart w:id="8" w:name="_Toc217142569"/>
       <w:r>
         <w:lastRenderedPageBreak/>
         <w:t>Afkortingen</w:t>
@@ -1336,35 +2400,267 @@
     </w:p>
     <w:p>
       <w:pPr>
-        <w:rPr>
-          <w:rFonts w:cs="Arial"/>
-          <w:szCs w:val="22"/>
-        </w:rPr>
-      </w:pPr>
-      <w:r>
-        <w:rPr>
-          <w:rFonts w:cs="Arial"/>
-          <w:szCs w:val="22"/>
-        </w:rPr>
+        <w:pStyle w:val="Kop1"/>
+        <w:numPr>
+          <w:ilvl w:val="0"/>
+          <w:numId w:val="39"/>
+        </w:numPr>
+      </w:pPr>
+      <w:r>
         <w:br w:type="page"/>
       </w:r>
-    </w:p>
-    <w:p>
-      <w:pPr>
-        <w:pStyle w:val="Kop1"/>
-      </w:pPr>
       <w:bookmarkStart w:id="9" w:name="_Toc196152198"/>
-      <w:bookmarkStart w:id="10" w:name="_Toc217127107"/>
+      <w:bookmarkStart w:id="10" w:name="_Toc217142570"/>
       <w:r>
         <w:lastRenderedPageBreak/>
-        <w:t>Besluit</w:t>
-      </w:r>
-      <w:bookmarkEnd w:id="9"/>
+        <w:t>XSS</w:t>
+      </w:r>
+      <w:r>
+        <w:t xml:space="preserve"> - </w:t>
+      </w:r>
+      <w:r>
+        <w:rPr>
+          <w:rFonts w:cs="Arial"/>
+          <w:szCs w:val="22"/>
+        </w:rPr>
+        <w:t>Cross-Site Scripting</w:t>
+      </w:r>
       <w:bookmarkEnd w:id="10"/>
     </w:p>
     <w:p>
-      <w:r>
-        <w:t>X</w:t>
+      <w:pPr>
+        <w:pStyle w:val="Kop2"/>
+        <w:numPr>
+          <w:ilvl w:val="1"/>
+          <w:numId w:val="39"/>
+        </w:numPr>
+      </w:pPr>
+      <w:bookmarkStart w:id="11" w:name="_Toc217142571"/>
+      <w:r>
+        <w:t>Algemeen &amp; Theoretisch</w:t>
+      </w:r>
+      <w:bookmarkEnd w:id="11"/>
+    </w:p>
+    <w:p>
+      <w:pPr>
+        <w:pStyle w:val="Kop2"/>
+        <w:numPr>
+          <w:ilvl w:val="1"/>
+          <w:numId w:val="39"/>
+        </w:numPr>
+      </w:pPr>
+      <w:bookmarkStart w:id="12" w:name="_Toc217142572"/>
+      <w:r>
+        <w:t>XSS bij API’s</w:t>
+      </w:r>
+      <w:bookmarkEnd w:id="12"/>
+    </w:p>
+    <w:p>
+      <w:pPr>
+        <w:pStyle w:val="Kop2"/>
+        <w:numPr>
+          <w:ilvl w:val="1"/>
+          <w:numId w:val="39"/>
+        </w:numPr>
+      </w:pPr>
+      <w:bookmarkStart w:id="13" w:name="_Toc217142573"/>
+      <w:r>
+        <w:t>Praktisch</w:t>
+      </w:r>
+      <w:bookmarkEnd w:id="13"/>
+    </w:p>
+    <w:p/>
+    <w:p>
+      <w:pPr>
+        <w:pStyle w:val="Kop1"/>
+        <w:numPr>
+          <w:ilvl w:val="0"/>
+          <w:numId w:val="39"/>
+        </w:numPr>
+        <w:rPr>
+          <w:rFonts w:cs="Arial"/>
+          <w:szCs w:val="22"/>
+        </w:rPr>
+      </w:pPr>
+      <w:bookmarkStart w:id="14" w:name="_Toc217142574"/>
+      <w:r>
+        <w:t>CSRF</w:t>
+      </w:r>
+      <w:r>
+        <w:t xml:space="preserve"> -</w:t>
+      </w:r>
+      <w:r>
+        <w:t xml:space="preserve"> </w:t>
+      </w:r>
+      <w:r>
+        <w:rPr>
+          <w:rFonts w:cs="Arial"/>
+          <w:szCs w:val="22"/>
+        </w:rPr>
+        <w:t>Cross-Site Request Forgery</w:t>
+      </w:r>
+      <w:bookmarkEnd w:id="14"/>
+    </w:p>
+    <w:p>
+      <w:pPr>
+        <w:pStyle w:val="Kop2"/>
+        <w:numPr>
+          <w:ilvl w:val="1"/>
+          <w:numId w:val="39"/>
+        </w:numPr>
+        <w:rPr>
+          <w:rFonts w:cs="Arial"/>
+          <w:szCs w:val="22"/>
+        </w:rPr>
+      </w:pPr>
+      <w:bookmarkStart w:id="15" w:name="_Toc217142575"/>
+      <w:r>
+        <w:t>Algemeen &amp; Theoretisch</w:t>
+      </w:r>
+      <w:bookmarkEnd w:id="15"/>
+    </w:p>
+    <w:p>
+      <w:pPr>
+        <w:pStyle w:val="Kop2"/>
+        <w:numPr>
+          <w:ilvl w:val="1"/>
+          <w:numId w:val="39"/>
+        </w:numPr>
+        <w:rPr>
+          <w:rFonts w:cs="Arial"/>
+          <w:szCs w:val="22"/>
+        </w:rPr>
+      </w:pPr>
+      <w:bookmarkStart w:id="16" w:name="_Toc217142576"/>
+      <w:r>
+        <w:t>CSRF bij API’s</w:t>
+      </w:r>
+      <w:bookmarkEnd w:id="16"/>
+    </w:p>
+    <w:p>
+      <w:pPr>
+        <w:pStyle w:val="Kop2"/>
+        <w:numPr>
+          <w:ilvl w:val="1"/>
+          <w:numId w:val="39"/>
+        </w:numPr>
+        <w:rPr>
+          <w:rFonts w:cs="Arial"/>
+          <w:szCs w:val="22"/>
+        </w:rPr>
+      </w:pPr>
+      <w:bookmarkStart w:id="17" w:name="_Toc217142577"/>
+      <w:r>
+        <w:t>Praktisch</w:t>
+      </w:r>
+      <w:bookmarkEnd w:id="17"/>
+    </w:p>
+    <w:p/>
+    <w:p>
+      <w:pPr>
+        <w:rPr>
+          <w:rFonts w:cs="Arial"/>
+          <w:szCs w:val="22"/>
+        </w:rPr>
+      </w:pPr>
+    </w:p>
+    <w:p>
+      <w:pPr>
+        <w:rPr>
+          <w:rFonts w:asciiTheme="majorHAnsi" w:eastAsiaTheme="majorEastAsia" w:hAnsiTheme="majorHAnsi" w:cstheme="majorBidi"/>
+          <w:b/>
+          <w:color w:val="0F4761" w:themeColor="accent1" w:themeShade="BF"/>
+          <w:sz w:val="32"/>
+          <w:szCs w:val="40"/>
+        </w:rPr>
+      </w:pPr>
+      <w:r>
+        <w:br w:type="page"/>
+      </w:r>
+    </w:p>
+    <w:p>
+      <w:pPr>
+        <w:pStyle w:val="Kop1"/>
+      </w:pPr>
+      <w:bookmarkStart w:id="18" w:name="_Toc217142578"/>
+      <w:r>
+        <w:lastRenderedPageBreak/>
+        <w:t>Besluit</w:t>
+      </w:r>
+      <w:bookmarkEnd w:id="9"/>
+      <w:bookmarkEnd w:id="18"/>
+    </w:p>
+    <w:p>
+      <w:r>
+        <w:t xml:space="preserve">Het is duidelijk dat er één grote </w:t>
+      </w:r>
+      <w:r>
+        <w:t>lijn en overeenkomst</w:t>
+      </w:r>
+      <w:r>
+        <w:t xml:space="preserve"> is tussen al deze verschillende veelvoorkomende beveiligingsproblemen</w:t>
+      </w:r>
+      <w:r>
+        <w:t xml:space="preserve"> bij REST-API’s</w:t>
+      </w:r>
+      <w:r>
+        <w:t xml:space="preserve">. De </w:t>
+      </w:r>
+      <w:r>
+        <w:t xml:space="preserve">directe </w:t>
+      </w:r>
+      <w:r>
+        <w:t xml:space="preserve">input </w:t>
+      </w:r>
+      <w:r>
+        <w:t xml:space="preserve">en </w:t>
+      </w:r>
+      <w:r>
+        <w:t xml:space="preserve">gegevens van de </w:t>
+      </w:r>
+      <w:r>
+        <w:t xml:space="preserve">gebruiker of </w:t>
+      </w:r>
+      <w:r>
+        <w:t xml:space="preserve">client kan nooit vertrouwd worden en moet altijd eerst gecontroleerd en opgekuist worden </w:t>
+      </w:r>
+      <w:r>
+        <w:t>voordat deze input en gegevens verwerkt worden. Z</w:t>
+      </w:r>
+      <w:r>
+        <w:t>odat de input geen schadelijke payload of code bevat</w:t>
+      </w:r>
+      <w:r>
+        <w:t xml:space="preserve"> en </w:t>
+      </w:r>
+      <w:r>
+        <w:t>geen</w:t>
+      </w:r>
+      <w:r>
+        <w:t xml:space="preserve"> schade kan aanbrengen aan het digitale systeem, </w:t>
+      </w:r>
+      <w:r>
+        <w:t xml:space="preserve">de </w:t>
+      </w:r>
+      <w:r>
+        <w:t>server,</w:t>
+      </w:r>
+      <w:r>
+        <w:t xml:space="preserve"> de</w:t>
+      </w:r>
+      <w:r>
+        <w:t xml:space="preserve"> databank of andere gebruikers.</w:t>
+      </w:r>
+      <w:r>
+        <w:t xml:space="preserve"> </w:t>
+      </w:r>
+      <w:r>
+        <w:t>Dus er moet altijd eerst gepoetst worden voordat de input kan vertrouwd worden, eens dat is gebeurd kan de input verwerkt worden.</w:t>
+      </w:r>
+    </w:p>
+    <w:p>
+      <w:r>
+        <w:t>Deze input gegevens kunnen gepoetst worden op verschillende manieren namelijk:</w:t>
       </w:r>
     </w:p>
     <w:p>
@@ -1385,54 +2681,59 @@
       <w:pPr>
         <w:pStyle w:val="Kop1"/>
       </w:pPr>
-      <w:bookmarkStart w:id="11" w:name="_Toc196152199"/>
-      <w:bookmarkStart w:id="12" w:name="_Toc217127108"/>
+      <w:bookmarkStart w:id="19" w:name="_Toc196152199"/>
+      <w:bookmarkStart w:id="20" w:name="_Toc217142579"/>
       <w:r>
         <w:lastRenderedPageBreak/>
         <w:t>Bijlagen</w:t>
       </w:r>
-      <w:bookmarkEnd w:id="11"/>
-      <w:bookmarkEnd w:id="12"/>
+      <w:bookmarkEnd w:id="19"/>
+      <w:bookmarkEnd w:id="20"/>
     </w:p>
     <w:p>
       <w:r>
-        <w:t>De bijlagen worden</w:t>
-      </w:r>
-      <w:r>
-        <w:t xml:space="preserve"> overzichtelijk</w:t>
-      </w:r>
-      <w:r>
-        <w:t xml:space="preserve"> aangeleverd</w:t>
-      </w:r>
-      <w:r>
-        <w:t xml:space="preserve"> in verschillende mappen die</w:t>
-      </w:r>
-      <w:r>
-        <w:t xml:space="preserve"> samen gebundeld </w:t>
-      </w:r>
-      <w:r>
-        <w:t xml:space="preserve">zijn </w:t>
-      </w:r>
-      <w:r>
-        <w:t xml:space="preserve">in </w:t>
-      </w:r>
-      <w:r>
-        <w:t>éé</w:t>
-      </w:r>
-      <w:r>
-        <w:t>n ZIP bestand.</w:t>
-      </w:r>
-      <w:r>
-        <w:t xml:space="preserve"> De bijlagen kan je hier downloaden: </w:t>
+        <w:t xml:space="preserve">Voor het praktische gedeelte van dit onderzoek is er gebruik gemaakt van een Github Repository om de bestanden en de wijzigingen overzichtelijk te kunnen bijhouden. De link naar de Github Repository: </w:t>
       </w:r>
       <w:hyperlink r:id="rId9" w:history="1">
         <w:r>
           <w:rPr>
             <w:rStyle w:val="Hyperlink"/>
           </w:rPr>
-          <w:t>https://ian-chains.it/bijlagen-OC-2025.zip</w:t>
+          <w:t>https://github.com/GO-atheneum-De-Tandem/GDC-Ian-2025-2026</w:t>
         </w:r>
       </w:hyperlink>
+    </w:p>
+    <w:p>
+      <w:r>
+        <w:t xml:space="preserve">Alle bijlagen </w:t>
+      </w:r>
+      <w:r>
+        <w:t>werden samen</w:t>
+      </w:r>
+      <w:r>
+        <w:t xml:space="preserve"> </w:t>
+      </w:r>
+      <w:r>
+        <w:t xml:space="preserve">gebundeld </w:t>
+      </w:r>
+      <w:r>
+        <w:t>tot een zip bestand</w:t>
+      </w:r>
+      <w:r>
+        <w:t xml:space="preserve">. </w:t>
+      </w:r>
+      <w:r>
+        <w:t>Het zip bestand met d</w:t>
+      </w:r>
+      <w:r>
+        <w:t>e bijlagen werden samen met dit werk ingediend. Je kan de bijlagen ook downloaden via vo</w:t>
+      </w:r>
+      <w:r>
+        <w:t>l</w:t>
+      </w:r>
+      <w:r>
+        <w:t>gende link:</w:t>
+      </w:r>
     </w:p>
     <w:tbl>
       <w:tblPr>
@@ -1563,19 +2864,19 @@
       </w:tr>
     </w:tbl>
     <w:p>
-      <w:bookmarkStart w:id="13" w:name="_Toc196152200"/>
+      <w:bookmarkStart w:id="21" w:name="_Toc196152200"/>
     </w:p>
     <w:p/>
     <w:p>
       <w:pPr>
         <w:pStyle w:val="Kop1"/>
       </w:pPr>
-      <w:bookmarkStart w:id="14" w:name="_Toc217127109"/>
+      <w:bookmarkStart w:id="22" w:name="_Toc217142580"/>
       <w:r>
         <w:t>Referentielijst</w:t>
       </w:r>
-      <w:bookmarkEnd w:id="13"/>
-      <w:bookmarkEnd w:id="14"/>
+      <w:bookmarkEnd w:id="21"/>
+      <w:bookmarkEnd w:id="22"/>
     </w:p>
     <w:p>
       <w:r>
@@ -1707,6 +3008,9 @@
       <w:pStyle w:val="Voettekst"/>
     </w:pPr>
     <w:r>
+      <w:rPr>
+        <w:noProof/>
+      </w:rPr>
       <mc:AlternateContent>
         <mc:Choice Requires="wps">
           <w:drawing>
@@ -1894,6 +3198,9 @@
       </mc:AlternateContent>
     </w:r>
     <w:r>
+      <w:rPr>
+        <w:noProof/>
+      </w:rPr>
       <mc:AlternateContent>
         <mc:Choice Requires="wps">
           <w:drawing>
@@ -2016,6 +3323,98 @@
       </w:r>
     </w:p>
   </w:footnote>
+  <w:footnote w:id="1">
+    <w:p>
+      <w:pPr>
+        <w:pStyle w:val="Voetnoottekst"/>
+      </w:pPr>
+      <w:r>
+        <w:rPr>
+          <w:rStyle w:val="Voetnootmarkering"/>
+        </w:rPr>
+        <w:footnoteRef/>
+      </w:r>
+      <w:r>
+        <w:t xml:space="preserve"> </w:t>
+      </w:r>
+      <w:r>
+        <w:t xml:space="preserve">Informatie over wat een API is kan gevonden worden in dit artikel van </w:t>
+      </w:r>
+      <w:r>
+        <w:t xml:space="preserve">Geeks For Geeks: </w:t>
+      </w:r>
+      <w:r>
+        <w:t xml:space="preserve">GeeksforGeeks. (2025, December 15). </w:t>
+      </w:r>
+      <w:r>
+        <w:rPr>
+          <w:i/>
+          <w:iCs/>
+        </w:rPr>
+        <w:t>What is an API (Application Programming Interface)</w:t>
+      </w:r>
+      <w:r>
+        <w:t xml:space="preserve">. GeeksforGeeks. </w:t>
+      </w:r>
+      <w:hyperlink r:id="rId1" w:history="1">
+        <w:r>
+          <w:rPr>
+            <w:rStyle w:val="Hyperlink"/>
+          </w:rPr>
+          <w:t>https://www.geeksforgeeks.org/software-testing/what-is-an-api/</w:t>
+        </w:r>
+      </w:hyperlink>
+    </w:p>
+  </w:footnote>
+  <w:footnote w:id="2">
+    <w:p>
+      <w:pPr>
+        <w:pStyle w:val="Voetnoottekst"/>
+      </w:pPr>
+      <w:r>
+        <w:rPr>
+          <w:rStyle w:val="Voetnootmarkering"/>
+        </w:rPr>
+        <w:footnoteRef/>
+      </w:r>
+      <w:r>
+        <w:t xml:space="preserve"> Informatie over wat een REST-API is kan gevonden worden in dit artikel van </w:t>
+      </w:r>
+      <w:r>
+        <w:t>Postman</w:t>
+      </w:r>
+      <w:r>
+        <w:t>:</w:t>
+      </w:r>
+      <w:r>
+        <w:t xml:space="preserve"> </w:t>
+      </w:r>
+      <w:r>
+        <w:t xml:space="preserve">Team, P. (2025, December 16). </w:t>
+      </w:r>
+      <w:r>
+        <w:rPr>
+          <w:i/>
+          <w:iCs/>
+        </w:rPr>
+        <w:t>What is a REST API? Examples, uses, and challenges</w:t>
+      </w:r>
+      <w:r>
+        <w:t xml:space="preserve">. Postman Blog. </w:t>
+      </w:r>
+      <w:hyperlink r:id="rId2" w:history="1">
+        <w:r>
+          <w:rPr>
+            <w:rStyle w:val="Hyperlink"/>
+          </w:rPr>
+          <w:t>https://blog.postman.com/rest-api-examples/</w:t>
+        </w:r>
+      </w:hyperlink>
+      <w:r>
+        <w:t xml:space="preserve"> </w:t>
+      </w:r>
+    </w:p>
+  </w:footnote>
 </w:footnotes>
 </file>
 
@@ -3007,6 +4406,205 @@
     </w:lvl>
   </w:abstractNum>
   <w:abstractNum w:abstractNumId="8" w15:restartNumberingAfterBreak="0">
+    <w:nsid w:val="24896594"/>
+    <w:multiLevelType w:val="hybridMultilevel"/>
+    <w:tmpl w:val="47225866"/>
+    <w:lvl w:ilvl="0" w:tplc="0813000F">
+      <w:start w:val="1"/>
+      <w:numFmt w:val="decimal"/>
+      <w:lvlText w:val="%1."/>
+      <w:lvlJc w:val="left"/>
+      <w:pPr>
+        <w:ind w:left="720" w:hanging="360"/>
+      </w:pPr>
+    </w:lvl>
+    <w:lvl w:ilvl="1" w:tplc="08130019" w:tentative="1">
+      <w:start w:val="1"/>
+      <w:numFmt w:val="lowerLetter"/>
+      <w:lvlText w:val="%2."/>
+      <w:lvlJc w:val="left"/>
+      <w:pPr>
+        <w:ind w:left="1440" w:hanging="360"/>
+      </w:pPr>
+    </w:lvl>
+    <w:lvl w:ilvl="2" w:tplc="0813001B" w:tentative="1">
+      <w:start w:val="1"/>
+      <w:numFmt w:val="lowerRoman"/>
+      <w:lvlText w:val="%3."/>
+      <w:lvlJc w:val="right"/>
+      <w:pPr>
+        <w:ind w:left="2160" w:hanging="180"/>
+      </w:pPr>
+    </w:lvl>
+    <w:lvl w:ilvl="3" w:tplc="0813000F" w:tentative="1">
+      <w:start w:val="1"/>
+      <w:numFmt w:val="decimal"/>
+      <w:lvlText w:val="%4."/>
+      <w:lvlJc w:val="left"/>
+      <w:pPr>
+        <w:ind w:left="2880" w:hanging="360"/>
+      </w:pPr>
+    </w:lvl>
+    <w:lvl w:ilvl="4" w:tplc="08130019" w:tentative="1">
+      <w:start w:val="1"/>
+      <w:numFmt w:val="lowerLetter"/>
+      <w:lvlText w:val="%5."/>
+      <w:lvlJc w:val="left"/>
+      <w:pPr>
+        <w:ind w:left="3600" w:hanging="360"/>
+      </w:pPr>
+    </w:lvl>
+    <w:lvl w:ilvl="5" w:tplc="0813001B" w:tentative="1">
+      <w:start w:val="1"/>
+      <w:numFmt w:val="lowerRoman"/>
+      <w:lvlText w:val="%6."/>
+      <w:lvlJc w:val="right"/>
+      <w:pPr>
+        <w:ind w:left="4320" w:hanging="180"/>
+      </w:pPr>
+    </w:lvl>
+    <w:lvl w:ilvl="6" w:tplc="0813000F" w:tentative="1">
+      <w:start w:val="1"/>
+      <w:numFmt w:val="decimal"/>
+      <w:lvlText w:val="%7."/>
+      <w:lvlJc w:val="left"/>
+      <w:pPr>
+        <w:ind w:left="5040" w:hanging="360"/>
+      </w:pPr>
+    </w:lvl>
+    <w:lvl w:ilvl="7" w:tplc="08130019" w:tentative="1">
+      <w:start w:val="1"/>
+      <w:numFmt w:val="lowerLetter"/>
+      <w:lvlText w:val="%8."/>
+      <w:lvlJc w:val="left"/>
+      <w:pPr>
+        <w:ind w:left="5760" w:hanging="360"/>
+      </w:pPr>
+    </w:lvl>
+    <w:lvl w:ilvl="8" w:tplc="0813001B" w:tentative="1">
+      <w:start w:val="1"/>
+      <w:numFmt w:val="lowerRoman"/>
+      <w:lvlText w:val="%9."/>
+      <w:lvlJc w:val="right"/>
+      <w:pPr>
+        <w:ind w:left="6480" w:hanging="180"/>
+      </w:pPr>
+    </w:lvl>
+  </w:abstractNum>
+  <w:abstractNum w:abstractNumId="9" w15:restartNumberingAfterBreak="0">
+    <w:nsid w:val="28D5377C"/>
+    <w:multiLevelType w:val="multilevel"/>
+    <w:tmpl w:val="269487AA"/>
+    <w:lvl w:ilvl="0">
+      <w:start w:val="1"/>
+      <w:numFmt w:val="decimal"/>
+      <w:lvlText w:val="%1"/>
+      <w:lvlJc w:val="left"/>
+      <w:pPr>
+        <w:ind w:left="405" w:hanging="405"/>
+      </w:pPr>
+      <w:rPr>
+        <w:rFonts w:hint="default"/>
+      </w:rPr>
+    </w:lvl>
+    <w:lvl w:ilvl="1">
+      <w:start w:val="1"/>
+      <w:numFmt w:val="decimal"/>
+      <w:lvlText w:val="%1.%2"/>
+      <w:lvlJc w:val="left"/>
+      <w:pPr>
+        <w:ind w:left="1080" w:hanging="720"/>
+      </w:pPr>
+      <w:rPr>
+        <w:rFonts w:hint="default"/>
+      </w:rPr>
+    </w:lvl>
+    <w:lvl w:ilvl="2">
+      <w:start w:val="1"/>
+      <w:numFmt w:val="decimal"/>
+      <w:lvlText w:val="%1.%2.%3"/>
+      <w:lvlJc w:val="left"/>
+      <w:pPr>
+        <w:ind w:left="1440" w:hanging="720"/>
+      </w:pPr>
+      <w:rPr>
+        <w:rFonts w:hint="default"/>
+      </w:rPr>
+    </w:lvl>
+    <w:lvl w:ilvl="3">
+      <w:start w:val="1"/>
+      <w:numFmt w:val="decimal"/>
+      <w:lvlText w:val="%1.%2.%3.%4"/>
+      <w:lvlJc w:val="left"/>
+      <w:pPr>
+        <w:ind w:left="2160" w:hanging="1080"/>
+      </w:pPr>
+      <w:rPr>
+        <w:rFonts w:hint="default"/>
+      </w:rPr>
+    </w:lvl>
+    <w:lvl w:ilvl="4">
+      <w:start w:val="1"/>
+      <w:numFmt w:val="decimal"/>
+      <w:lvlText w:val="%1.%2.%3.%4.%5"/>
+      <w:lvlJc w:val="left"/>
+      <w:pPr>
+        <w:ind w:left="2880" w:hanging="1440"/>
+      </w:pPr>
+      <w:rPr>
+        <w:rFonts w:hint="default"/>
+      </w:rPr>
+    </w:lvl>
+    <w:lvl w:ilvl="5">
+      <w:start w:val="1"/>
+      <w:numFmt w:val="decimal"/>
+      <w:lvlText w:val="%1.%2.%3.%4.%5.%6"/>
+      <w:lvlJc w:val="left"/>
+      <w:pPr>
+        <w:ind w:left="3240" w:hanging="1440"/>
+      </w:pPr>
+      <w:rPr>
+        <w:rFonts w:hint="default"/>
+      </w:rPr>
+    </w:lvl>
+    <w:lvl w:ilvl="6">
+      <w:start w:val="1"/>
+      <w:numFmt w:val="decimal"/>
+      <w:lvlText w:val="%1.%2.%3.%4.%5.%6.%7"/>
+      <w:lvlJc w:val="left"/>
+      <w:pPr>
+        <w:ind w:left="3960" w:hanging="1800"/>
+      </w:pPr>
+      <w:rPr>
+        <w:rFonts w:hint="default"/>
+      </w:rPr>
+    </w:lvl>
+    <w:lvl w:ilvl="7">
+      <w:start w:val="1"/>
+      <w:numFmt w:val="decimal"/>
+      <w:lvlText w:val="%1.%2.%3.%4.%5.%6.%7.%8"/>
+      <w:lvlJc w:val="left"/>
+      <w:pPr>
+        <w:ind w:left="4680" w:hanging="2160"/>
+      </w:pPr>
+      <w:rPr>
+        <w:rFonts w:hint="default"/>
+      </w:rPr>
+    </w:lvl>
+    <w:lvl w:ilvl="8">
+      <w:start w:val="1"/>
+      <w:numFmt w:val="decimal"/>
+      <w:lvlText w:val="%1.%2.%3.%4.%5.%6.%7.%8.%9"/>
+      <w:lvlJc w:val="left"/>
+      <w:pPr>
+        <w:ind w:left="5040" w:hanging="2160"/>
+      </w:pPr>
+      <w:rPr>
+        <w:rFonts w:hint="default"/>
+      </w:rPr>
+    </w:lvl>
+  </w:abstractNum>
+  <w:abstractNum w:abstractNumId="10" w15:restartNumberingAfterBreak="0">
     <w:nsid w:val="290F4F32"/>
     <w:multiLevelType w:val="hybridMultilevel"/>
     <w:tmpl w:val="D84C7B56"/>
@@ -3119,7 +4717,7 @@
       </w:rPr>
     </w:lvl>
   </w:abstractNum>
-  <w:abstractNum w:abstractNumId="9" w15:restartNumberingAfterBreak="0">
+  <w:abstractNum w:abstractNumId="11" w15:restartNumberingAfterBreak="0">
     <w:nsid w:val="29AB500F"/>
     <w:multiLevelType w:val="multilevel"/>
     <w:tmpl w:val="269487AA"/>
@@ -3232,7 +4830,7 @@
       </w:rPr>
     </w:lvl>
   </w:abstractNum>
-  <w:abstractNum w:abstractNumId="10" w15:restartNumberingAfterBreak="0">
+  <w:abstractNum w:abstractNumId="12" w15:restartNumberingAfterBreak="0">
     <w:nsid w:val="2ADB4998"/>
     <w:multiLevelType w:val="multilevel"/>
     <w:tmpl w:val="0813001F"/>
@@ -3318,7 +4916,7 @@
       </w:pPr>
     </w:lvl>
   </w:abstractNum>
-  <w:abstractNum w:abstractNumId="11" w15:restartNumberingAfterBreak="0">
+  <w:abstractNum w:abstractNumId="13" w15:restartNumberingAfterBreak="0">
     <w:nsid w:val="2E24490C"/>
     <w:multiLevelType w:val="hybridMultilevel"/>
     <w:tmpl w:val="14A665A8"/>
@@ -3431,7 +5029,7 @@
       </w:rPr>
     </w:lvl>
   </w:abstractNum>
-  <w:abstractNum w:abstractNumId="12" w15:restartNumberingAfterBreak="0">
+  <w:abstractNum w:abstractNumId="14" w15:restartNumberingAfterBreak="0">
     <w:nsid w:val="2F951CB9"/>
     <w:multiLevelType w:val="multilevel"/>
     <w:tmpl w:val="269487AA"/>
@@ -3544,7 +5142,7 @@
       </w:rPr>
     </w:lvl>
   </w:abstractNum>
-  <w:abstractNum w:abstractNumId="13" w15:restartNumberingAfterBreak="0">
+  <w:abstractNum w:abstractNumId="15" w15:restartNumberingAfterBreak="0">
     <w:nsid w:val="311B0488"/>
     <w:multiLevelType w:val="hybridMultilevel"/>
     <w:tmpl w:val="E7A66DD4"/>
@@ -3657,7 +5255,7 @@
       </w:rPr>
     </w:lvl>
   </w:abstractNum>
-  <w:abstractNum w:abstractNumId="14" w15:restartNumberingAfterBreak="0">
+  <w:abstractNum w:abstractNumId="16" w15:restartNumberingAfterBreak="0">
     <w:nsid w:val="33F03081"/>
     <w:multiLevelType w:val="hybridMultilevel"/>
     <w:tmpl w:val="F2A076EA"/>
@@ -3746,7 +5344,7 @@
       </w:pPr>
     </w:lvl>
   </w:abstractNum>
-  <w:abstractNum w:abstractNumId="15" w15:restartNumberingAfterBreak="0">
+  <w:abstractNum w:abstractNumId="17" w15:restartNumberingAfterBreak="0">
     <w:nsid w:val="363976F7"/>
     <w:multiLevelType w:val="multilevel"/>
     <w:tmpl w:val="269487AA"/>
@@ -3859,7 +5457,7 @@
       </w:rPr>
     </w:lvl>
   </w:abstractNum>
-  <w:abstractNum w:abstractNumId="16" w15:restartNumberingAfterBreak="0">
+  <w:abstractNum w:abstractNumId="18" w15:restartNumberingAfterBreak="0">
     <w:nsid w:val="4282400B"/>
     <w:multiLevelType w:val="multilevel"/>
     <w:tmpl w:val="269487AA"/>
@@ -3972,7 +5570,7 @@
       </w:rPr>
     </w:lvl>
   </w:abstractNum>
-  <w:abstractNum w:abstractNumId="17" w15:restartNumberingAfterBreak="0">
+  <w:abstractNum w:abstractNumId="19" w15:restartNumberingAfterBreak="0">
     <w:nsid w:val="43943F09"/>
     <w:multiLevelType w:val="hybridMultilevel"/>
     <w:tmpl w:val="F37A27FA"/>
@@ -4058,7 +5656,7 @@
       </w:pPr>
     </w:lvl>
   </w:abstractNum>
-  <w:abstractNum w:abstractNumId="18" w15:restartNumberingAfterBreak="0">
+  <w:abstractNum w:abstractNumId="20" w15:restartNumberingAfterBreak="0">
     <w:nsid w:val="48065434"/>
     <w:multiLevelType w:val="hybridMultilevel"/>
     <w:tmpl w:val="08306D34"/>
@@ -4171,7 +5769,7 @@
       </w:rPr>
     </w:lvl>
   </w:abstractNum>
-  <w:abstractNum w:abstractNumId="19" w15:restartNumberingAfterBreak="0">
+  <w:abstractNum w:abstractNumId="21" w15:restartNumberingAfterBreak="0">
     <w:nsid w:val="499A6B79"/>
     <w:multiLevelType w:val="hybridMultilevel"/>
     <w:tmpl w:val="4ADE9022"/>
@@ -4283,7 +5881,7 @@
       </w:rPr>
     </w:lvl>
   </w:abstractNum>
-  <w:abstractNum w:abstractNumId="20" w15:restartNumberingAfterBreak="0">
+  <w:abstractNum w:abstractNumId="22" w15:restartNumberingAfterBreak="0">
     <w:nsid w:val="4D56160E"/>
     <w:multiLevelType w:val="hybridMultilevel"/>
     <w:tmpl w:val="44087416"/>
@@ -4395,7 +5993,120 @@
       </w:rPr>
     </w:lvl>
   </w:abstractNum>
-  <w:abstractNum w:abstractNumId="21" w15:restartNumberingAfterBreak="0">
+  <w:abstractNum w:abstractNumId="23" w15:restartNumberingAfterBreak="0">
+    <w:nsid w:val="55F15925"/>
+    <w:multiLevelType w:val="multilevel"/>
+    <w:tmpl w:val="269487AA"/>
+    <w:lvl w:ilvl="0">
+      <w:start w:val="1"/>
+      <w:numFmt w:val="decimal"/>
+      <w:lvlText w:val="%1"/>
+      <w:lvlJc w:val="left"/>
+      <w:pPr>
+        <w:ind w:left="405" w:hanging="405"/>
+      </w:pPr>
+      <w:rPr>
+        <w:rFonts w:hint="default"/>
+      </w:rPr>
+    </w:lvl>
+    <w:lvl w:ilvl="1">
+      <w:start w:val="1"/>
+      <w:numFmt w:val="decimal"/>
+      <w:lvlText w:val="%1.%2"/>
+      <w:lvlJc w:val="left"/>
+      <w:pPr>
+        <w:ind w:left="1080" w:hanging="720"/>
+      </w:pPr>
+      <w:rPr>
+        <w:rFonts w:hint="default"/>
+      </w:rPr>
+    </w:lvl>
+    <w:lvl w:ilvl="2">
+      <w:start w:val="1"/>
+      <w:numFmt w:val="decimal"/>
+      <w:lvlText w:val="%1.%2.%3"/>
+      <w:lvlJc w:val="left"/>
+      <w:pPr>
+        <w:ind w:left="1440" w:hanging="720"/>
+      </w:pPr>
+      <w:rPr>
+        <w:rFonts w:hint="default"/>
+      </w:rPr>
+    </w:lvl>
+    <w:lvl w:ilvl="3">
+      <w:start w:val="1"/>
+      <w:numFmt w:val="decimal"/>
+      <w:lvlText w:val="%1.%2.%3.%4"/>
+      <w:lvlJc w:val="left"/>
+      <w:pPr>
+        <w:ind w:left="2160" w:hanging="1080"/>
+      </w:pPr>
+      <w:rPr>
+        <w:rFonts w:hint="default"/>
+      </w:rPr>
+    </w:lvl>
+    <w:lvl w:ilvl="4">
+      <w:start w:val="1"/>
+      <w:numFmt w:val="decimal"/>
+      <w:lvlText w:val="%1.%2.%3.%4.%5"/>
+      <w:lvlJc w:val="left"/>
+      <w:pPr>
+        <w:ind w:left="2880" w:hanging="1440"/>
+      </w:pPr>
+      <w:rPr>
+        <w:rFonts w:hint="default"/>
+      </w:rPr>
+    </w:lvl>
+    <w:lvl w:ilvl="5">
+      <w:start w:val="1"/>
+      <w:numFmt w:val="decimal"/>
+      <w:lvlText w:val="%1.%2.%3.%4.%5.%6"/>
+      <w:lvlJc w:val="left"/>
+      <w:pPr>
+        <w:ind w:left="3240" w:hanging="1440"/>
+      </w:pPr>
+      <w:rPr>
+        <w:rFonts w:hint="default"/>
+      </w:rPr>
+    </w:lvl>
+    <w:lvl w:ilvl="6">
+      <w:start w:val="1"/>
+      <w:numFmt w:val="decimal"/>
+      <w:lvlText w:val="%1.%2.%3.%4.%5.%6.%7"/>
+      <w:lvlJc w:val="left"/>
+      <w:pPr>
+        <w:ind w:left="3960" w:hanging="1800"/>
+      </w:pPr>
+      <w:rPr>
+        <w:rFonts w:hint="default"/>
+      </w:rPr>
+    </w:lvl>
+    <w:lvl w:ilvl="7">
+      <w:start w:val="1"/>
+      <w:numFmt w:val="decimal"/>
+      <w:lvlText w:val="%1.%2.%3.%4.%5.%6.%7.%8"/>
+      <w:lvlJc w:val="left"/>
+      <w:pPr>
+        <w:ind w:left="4680" w:hanging="2160"/>
+      </w:pPr>
+      <w:rPr>
+        <w:rFonts w:hint="default"/>
+      </w:rPr>
+    </w:lvl>
+    <w:lvl w:ilvl="8">
+      <w:start w:val="1"/>
+      <w:numFmt w:val="decimal"/>
+      <w:lvlText w:val="%1.%2.%3.%4.%5.%6.%7.%8.%9"/>
+      <w:lvlJc w:val="left"/>
+      <w:pPr>
+        <w:ind w:left="5040" w:hanging="2160"/>
+      </w:pPr>
+      <w:rPr>
+        <w:rFonts w:hint="default"/>
+      </w:rPr>
+    </w:lvl>
+  </w:abstractNum>
+  <w:abstractNum w:abstractNumId="24" w15:restartNumberingAfterBreak="0">
     <w:nsid w:val="574D6E73"/>
     <w:multiLevelType w:val="hybridMultilevel"/>
     <w:tmpl w:val="E0F0E7CE"/>
@@ -4508,7 +6219,7 @@
       </w:rPr>
     </w:lvl>
   </w:abstractNum>
-  <w:abstractNum w:abstractNumId="22" w15:restartNumberingAfterBreak="0">
+  <w:abstractNum w:abstractNumId="25" w15:restartNumberingAfterBreak="0">
     <w:nsid w:val="57D9614C"/>
     <w:multiLevelType w:val="hybridMultilevel"/>
     <w:tmpl w:val="F7FC24C8"/>
@@ -4621,7 +6332,7 @@
       </w:rPr>
     </w:lvl>
   </w:abstractNum>
-  <w:abstractNum w:abstractNumId="23" w15:restartNumberingAfterBreak="0">
+  <w:abstractNum w:abstractNumId="26" w15:restartNumberingAfterBreak="0">
     <w:nsid w:val="5B4065E9"/>
     <w:multiLevelType w:val="hybridMultilevel"/>
     <w:tmpl w:val="CC5ED908"/>
@@ -4733,7 +6444,7 @@
       </w:rPr>
     </w:lvl>
   </w:abstractNum>
-  <w:abstractNum w:abstractNumId="24" w15:restartNumberingAfterBreak="0">
+  <w:abstractNum w:abstractNumId="27" w15:restartNumberingAfterBreak="0">
     <w:nsid w:val="5C766F6D"/>
     <w:multiLevelType w:val="hybridMultilevel"/>
     <w:tmpl w:val="EF343F08"/>
@@ -4822,7 +6533,7 @@
       </w:pPr>
     </w:lvl>
   </w:abstractNum>
-  <w:abstractNum w:abstractNumId="25" w15:restartNumberingAfterBreak="0">
+  <w:abstractNum w:abstractNumId="28" w15:restartNumberingAfterBreak="0">
     <w:nsid w:val="5E232B00"/>
     <w:multiLevelType w:val="multilevel"/>
     <w:tmpl w:val="269487AA"/>
@@ -4935,7 +6646,7 @@
       </w:rPr>
     </w:lvl>
   </w:abstractNum>
-  <w:abstractNum w:abstractNumId="26" w15:restartNumberingAfterBreak="0">
+  <w:abstractNum w:abstractNumId="29" w15:restartNumberingAfterBreak="0">
     <w:nsid w:val="5E77353D"/>
     <w:multiLevelType w:val="hybridMultilevel"/>
     <w:tmpl w:val="CB40F3E6"/>
@@ -5048,7 +6759,7 @@
       </w:rPr>
     </w:lvl>
   </w:abstractNum>
-  <w:abstractNum w:abstractNumId="27" w15:restartNumberingAfterBreak="0">
+  <w:abstractNum w:abstractNumId="30" w15:restartNumberingAfterBreak="0">
     <w:nsid w:val="63712A15"/>
     <w:multiLevelType w:val="multilevel"/>
     <w:tmpl w:val="269487AA"/>
@@ -5161,7 +6872,7 @@
       </w:rPr>
     </w:lvl>
   </w:abstractNum>
-  <w:abstractNum w:abstractNumId="28" w15:restartNumberingAfterBreak="0">
+  <w:abstractNum w:abstractNumId="31" w15:restartNumberingAfterBreak="0">
     <w:nsid w:val="665F1D30"/>
     <w:multiLevelType w:val="hybridMultilevel"/>
     <w:tmpl w:val="0824A722"/>
@@ -5274,7 +6985,7 @@
       </w:rPr>
     </w:lvl>
   </w:abstractNum>
-  <w:abstractNum w:abstractNumId="29" w15:restartNumberingAfterBreak="0">
+  <w:abstractNum w:abstractNumId="32" w15:restartNumberingAfterBreak="0">
     <w:nsid w:val="6D36054F"/>
     <w:multiLevelType w:val="multilevel"/>
     <w:tmpl w:val="269487AA"/>
@@ -5387,7 +7098,7 @@
       </w:rPr>
     </w:lvl>
   </w:abstractNum>
-  <w:abstractNum w:abstractNumId="30" w15:restartNumberingAfterBreak="0">
+  <w:abstractNum w:abstractNumId="33" w15:restartNumberingAfterBreak="0">
     <w:nsid w:val="6D9C372F"/>
     <w:multiLevelType w:val="multilevel"/>
     <w:tmpl w:val="269487AA"/>
@@ -5500,7 +7211,93 @@
       </w:rPr>
     </w:lvl>
   </w:abstractNum>
-  <w:abstractNum w:abstractNumId="31" w15:restartNumberingAfterBreak="0">
+  <w:abstractNum w:abstractNumId="34" w15:restartNumberingAfterBreak="0">
+    <w:nsid w:val="6E5332CC"/>
+    <w:multiLevelType w:val="hybridMultilevel"/>
+    <w:tmpl w:val="1CDC90F8"/>
+    <w:lvl w:ilvl="0" w:tplc="0813000F">
+      <w:start w:val="1"/>
+      <w:numFmt w:val="decimal"/>
+      <w:lvlText w:val="%1."/>
+      <w:lvlJc w:val="left"/>
+      <w:pPr>
+        <w:ind w:left="720" w:hanging="360"/>
+      </w:pPr>
+    </w:lvl>
+    <w:lvl w:ilvl="1" w:tplc="FFFFFFFF" w:tentative="1">
+      <w:start w:val="1"/>
+      <w:numFmt w:val="lowerLetter"/>
+      <w:lvlText w:val="%2."/>
+      <w:lvlJc w:val="left"/>
+      <w:pPr>
+        <w:ind w:left="1440" w:hanging="360"/>
+      </w:pPr>
+    </w:lvl>
+    <w:lvl w:ilvl="2" w:tplc="FFFFFFFF" w:tentative="1">
+      <w:start w:val="1"/>
+      <w:numFmt w:val="lowerRoman"/>
+      <w:lvlText w:val="%3."/>
+      <w:lvlJc w:val="right"/>
+      <w:pPr>
+        <w:ind w:left="2160" w:hanging="180"/>
+      </w:pPr>
+    </w:lvl>
+    <w:lvl w:ilvl="3" w:tplc="FFFFFFFF" w:tentative="1">
+      <w:start w:val="1"/>
+      <w:numFmt w:val="decimal"/>
+      <w:lvlText w:val="%4."/>
+      <w:lvlJc w:val="left"/>
+      <w:pPr>
+        <w:ind w:left="2880" w:hanging="360"/>
+      </w:pPr>
+    </w:lvl>
+    <w:lvl w:ilvl="4" w:tplc="FFFFFFFF" w:tentative="1">
+      <w:start w:val="1"/>
+      <w:numFmt w:val="lowerLetter"/>
+      <w:lvlText w:val="%5."/>
+      <w:lvlJc w:val="left"/>
+      <w:pPr>
+        <w:ind w:left="3600" w:hanging="360"/>
+      </w:pPr>
+    </w:lvl>
+    <w:lvl w:ilvl="5" w:tplc="FFFFFFFF" w:tentative="1">
+      <w:start w:val="1"/>
+      <w:numFmt w:val="lowerRoman"/>
+      <w:lvlText w:val="%6."/>
+      <w:lvlJc w:val="right"/>
+      <w:pPr>
+        <w:ind w:left="4320" w:hanging="180"/>
+      </w:pPr>
+    </w:lvl>
+    <w:lvl w:ilvl="6" w:tplc="FFFFFFFF" w:tentative="1">
+      <w:start w:val="1"/>
+      <w:numFmt w:val="decimal"/>
+      <w:lvlText w:val="%7."/>
+      <w:lvlJc w:val="left"/>
+      <w:pPr>
+        <w:ind w:left="5040" w:hanging="360"/>
+      </w:pPr>
+    </w:lvl>
+    <w:lvl w:ilvl="7" w:tplc="FFFFFFFF" w:tentative="1">
+      <w:start w:val="1"/>
+      <w:numFmt w:val="lowerLetter"/>
+      <w:lvlText w:val="%8."/>
+      <w:lvlJc w:val="left"/>
+      <w:pPr>
+        <w:ind w:left="5760" w:hanging="360"/>
+      </w:pPr>
+    </w:lvl>
+    <w:lvl w:ilvl="8" w:tplc="FFFFFFFF" w:tentative="1">
+      <w:start w:val="1"/>
+      <w:numFmt w:val="lowerRoman"/>
+      <w:lvlText w:val="%9."/>
+      <w:lvlJc w:val="right"/>
+      <w:pPr>
+        <w:ind w:left="6480" w:hanging="180"/>
+      </w:pPr>
+    </w:lvl>
+  </w:abstractNum>
+  <w:abstractNum w:abstractNumId="35" w15:restartNumberingAfterBreak="0">
     <w:nsid w:val="6FFD053A"/>
     <w:multiLevelType w:val="multilevel"/>
     <w:tmpl w:val="88F6EF30"/>
@@ -5613,7 +7410,7 @@
       </w:rPr>
     </w:lvl>
   </w:abstractNum>
-  <w:abstractNum w:abstractNumId="32" w15:restartNumberingAfterBreak="0">
+  <w:abstractNum w:abstractNumId="36" w15:restartNumberingAfterBreak="0">
     <w:nsid w:val="70F95265"/>
     <w:multiLevelType w:val="hybridMultilevel"/>
     <w:tmpl w:val="4ED6C27E"/>
@@ -5726,7 +7523,7 @@
       </w:rPr>
     </w:lvl>
   </w:abstractNum>
-  <w:abstractNum w:abstractNumId="33" w15:restartNumberingAfterBreak="0">
+  <w:abstractNum w:abstractNumId="37" w15:restartNumberingAfterBreak="0">
     <w:nsid w:val="71051428"/>
     <w:multiLevelType w:val="hybridMultilevel"/>
     <w:tmpl w:val="EFF8AD32"/>
@@ -5812,65 +7609,151 @@
       </w:pPr>
     </w:lvl>
   </w:abstractNum>
+  <w:abstractNum w:abstractNumId="38" w15:restartNumberingAfterBreak="0">
+    <w:nsid w:val="77DC7DB5"/>
+    <w:multiLevelType w:val="hybridMultilevel"/>
+    <w:tmpl w:val="99ACBFF0"/>
+    <w:lvl w:ilvl="0" w:tplc="0813000F">
+      <w:start w:val="1"/>
+      <w:numFmt w:val="decimal"/>
+      <w:lvlText w:val="%1."/>
+      <w:lvlJc w:val="left"/>
+      <w:pPr>
+        <w:ind w:left="720" w:hanging="360"/>
+      </w:pPr>
+    </w:lvl>
+    <w:lvl w:ilvl="1" w:tplc="08130019" w:tentative="1">
+      <w:start w:val="1"/>
+      <w:numFmt w:val="lowerLetter"/>
+      <w:lvlText w:val="%2."/>
+      <w:lvlJc w:val="left"/>
+      <w:pPr>
+        <w:ind w:left="1440" w:hanging="360"/>
+      </w:pPr>
+    </w:lvl>
+    <w:lvl w:ilvl="2" w:tplc="0813001B" w:tentative="1">
+      <w:start w:val="1"/>
+      <w:numFmt w:val="lowerRoman"/>
+      <w:lvlText w:val="%3."/>
+      <w:lvlJc w:val="right"/>
+      <w:pPr>
+        <w:ind w:left="2160" w:hanging="180"/>
+      </w:pPr>
+    </w:lvl>
+    <w:lvl w:ilvl="3" w:tplc="0813000F" w:tentative="1">
+      <w:start w:val="1"/>
+      <w:numFmt w:val="decimal"/>
+      <w:lvlText w:val="%4."/>
+      <w:lvlJc w:val="left"/>
+      <w:pPr>
+        <w:ind w:left="2880" w:hanging="360"/>
+      </w:pPr>
+    </w:lvl>
+    <w:lvl w:ilvl="4" w:tplc="08130019" w:tentative="1">
+      <w:start w:val="1"/>
+      <w:numFmt w:val="lowerLetter"/>
+      <w:lvlText w:val="%5."/>
+      <w:lvlJc w:val="left"/>
+      <w:pPr>
+        <w:ind w:left="3600" w:hanging="360"/>
+      </w:pPr>
+    </w:lvl>
+    <w:lvl w:ilvl="5" w:tplc="0813001B" w:tentative="1">
+      <w:start w:val="1"/>
+      <w:numFmt w:val="lowerRoman"/>
+      <w:lvlText w:val="%6."/>
+      <w:lvlJc w:val="right"/>
+      <w:pPr>
+        <w:ind w:left="4320" w:hanging="180"/>
+      </w:pPr>
+    </w:lvl>
+    <w:lvl w:ilvl="6" w:tplc="0813000F" w:tentative="1">
+      <w:start w:val="1"/>
+      <w:numFmt w:val="decimal"/>
+      <w:lvlText w:val="%7."/>
+      <w:lvlJc w:val="left"/>
+      <w:pPr>
+        <w:ind w:left="5040" w:hanging="360"/>
+      </w:pPr>
+    </w:lvl>
+    <w:lvl w:ilvl="7" w:tplc="08130019" w:tentative="1">
+      <w:start w:val="1"/>
+      <w:numFmt w:val="lowerLetter"/>
+      <w:lvlText w:val="%8."/>
+      <w:lvlJc w:val="left"/>
+      <w:pPr>
+        <w:ind w:left="5760" w:hanging="360"/>
+      </w:pPr>
+    </w:lvl>
+    <w:lvl w:ilvl="8" w:tplc="0813001B" w:tentative="1">
+      <w:start w:val="1"/>
+      <w:numFmt w:val="lowerRoman"/>
+      <w:lvlText w:val="%9."/>
+      <w:lvlJc w:val="right"/>
+      <w:pPr>
+        <w:ind w:left="6480" w:hanging="180"/>
+      </w:pPr>
+    </w:lvl>
+  </w:abstractNum>
   <w:num w:numId="1" w16cid:durableId="604657185">
-    <w:abstractNumId w:val="19"/>
+    <w:abstractNumId w:val="21"/>
   </w:num>
   <w:num w:numId="2" w16cid:durableId="222301776">
-    <w:abstractNumId w:val="23"/>
+    <w:abstractNumId w:val="26"/>
   </w:num>
   <w:num w:numId="3" w16cid:durableId="801113941">
-    <w:abstractNumId w:val="20"/>
+    <w:abstractNumId w:val="22"/>
   </w:num>
   <w:num w:numId="4" w16cid:durableId="1701397409">
-    <w:abstractNumId w:val="31"/>
+    <w:abstractNumId w:val="35"/>
   </w:num>
   <w:num w:numId="5" w16cid:durableId="1230581135">
-    <w:abstractNumId w:val="24"/>
+    <w:abstractNumId w:val="27"/>
   </w:num>
   <w:num w:numId="6" w16cid:durableId="2055619049">
+    <w:abstractNumId w:val="14"/>
+  </w:num>
+  <w:num w:numId="7" w16cid:durableId="1740978560">
     <w:abstractNumId w:val="12"/>
   </w:num>
-  <w:num w:numId="7" w16cid:durableId="1740978560">
-    <w:abstractNumId w:val="10"/>
-  </w:num>
   <w:num w:numId="8" w16cid:durableId="1502433196">
-    <w:abstractNumId w:val="16"/>
+    <w:abstractNumId w:val="18"/>
   </w:num>
   <w:num w:numId="9" w16cid:durableId="1592929489">
     <w:abstractNumId w:val="1"/>
   </w:num>
   <w:num w:numId="10" w16cid:durableId="1091464001">
-    <w:abstractNumId w:val="25"/>
+    <w:abstractNumId w:val="28"/>
   </w:num>
   <w:num w:numId="11" w16cid:durableId="1305624573">
-    <w:abstractNumId w:val="14"/>
+    <w:abstractNumId w:val="16"/>
   </w:num>
   <w:num w:numId="12" w16cid:durableId="20405283">
-    <w:abstractNumId w:val="27"/>
+    <w:abstractNumId w:val="30"/>
   </w:num>
   <w:num w:numId="13" w16cid:durableId="964122717">
-    <w:abstractNumId w:val="15"/>
+    <w:abstractNumId w:val="17"/>
   </w:num>
   <w:num w:numId="14" w16cid:durableId="343632508">
-    <w:abstractNumId w:val="29"/>
+    <w:abstractNumId w:val="32"/>
   </w:num>
   <w:num w:numId="15" w16cid:durableId="479539712">
-    <w:abstractNumId w:val="30"/>
+    <w:abstractNumId w:val="33"/>
   </w:num>
   <w:num w:numId="16" w16cid:durableId="92409381">
-    <w:abstractNumId w:val="28"/>
+    <w:abstractNumId w:val="31"/>
   </w:num>
   <w:num w:numId="17" w16cid:durableId="996810799">
-    <w:abstractNumId w:val="32"/>
+    <w:abstractNumId w:val="36"/>
   </w:num>
   <w:num w:numId="18" w16cid:durableId="1518733290">
-    <w:abstractNumId w:val="18"/>
+    <w:abstractNumId w:val="20"/>
   </w:num>
   <w:num w:numId="19" w16cid:durableId="146173556">
     <w:abstractNumId w:val="6"/>
   </w:num>
   <w:num w:numId="20" w16cid:durableId="669524543">
-    <w:abstractNumId w:val="9"/>
+    <w:abstractNumId w:val="11"/>
   </w:num>
   <w:num w:numId="21" w16cid:durableId="967123659">
     <w:abstractNumId w:val="0"/>
@@ -5879,28 +7762,28 @@
     <w:abstractNumId w:val="3"/>
   </w:num>
   <w:num w:numId="23" w16cid:durableId="2068720059">
-    <w:abstractNumId w:val="11"/>
+    <w:abstractNumId w:val="13"/>
   </w:num>
   <w:num w:numId="24" w16cid:durableId="1170683894">
     <w:abstractNumId w:val="2"/>
   </w:num>
   <w:num w:numId="25" w16cid:durableId="721100876">
-    <w:abstractNumId w:val="13"/>
+    <w:abstractNumId w:val="15"/>
   </w:num>
   <w:num w:numId="26" w16cid:durableId="1217204634">
-    <w:abstractNumId w:val="33"/>
+    <w:abstractNumId w:val="37"/>
   </w:num>
   <w:num w:numId="27" w16cid:durableId="2108891089">
-    <w:abstractNumId w:val="21"/>
+    <w:abstractNumId w:val="24"/>
   </w:num>
   <w:num w:numId="28" w16cid:durableId="1380016315">
     <w:abstractNumId w:val="7"/>
   </w:num>
   <w:num w:numId="29" w16cid:durableId="305282241">
-    <w:abstractNumId w:val="26"/>
+    <w:abstractNumId w:val="29"/>
   </w:num>
   <w:num w:numId="30" w16cid:durableId="108479006">
-    <w:abstractNumId w:val="17"/>
+    <w:abstractNumId w:val="19"/>
   </w:num>
   <w:num w:numId="31" w16cid:durableId="960381565">
     <w:abstractNumId w:val="5"/>
@@ -5909,10 +7792,25 @@
     <w:abstractNumId w:val="4"/>
   </w:num>
   <w:num w:numId="33" w16cid:durableId="454299132">
+    <w:abstractNumId w:val="10"/>
+  </w:num>
+  <w:num w:numId="34" w16cid:durableId="718209052">
+    <w:abstractNumId w:val="25"/>
+  </w:num>
+  <w:num w:numId="35" w16cid:durableId="1868563364">
+    <w:abstractNumId w:val="23"/>
+  </w:num>
+  <w:num w:numId="36" w16cid:durableId="1537963662">
+    <w:abstractNumId w:val="38"/>
+  </w:num>
+  <w:num w:numId="37" w16cid:durableId="388959016">
     <w:abstractNumId w:val="8"/>
   </w:num>
-  <w:num w:numId="34" w16cid:durableId="718209052">
-    <w:abstractNumId w:val="22"/>
+  <w:num w:numId="38" w16cid:durableId="1982878952">
+    <w:abstractNumId w:val="34"/>
+  </w:num>
+  <w:num w:numId="39" w16cid:durableId="1693141441">
+    <w:abstractNumId w:val="9"/>
   </w:num>
 </w:numbering>
 </file>
@@ -6330,7 +8228,7 @@
     <w:link w:val="Kop1Char"/>
     <w:uiPriority w:val="9"/>
     <w:qFormat/>
-    <w:rsid w:val="00804614"/>
+    <w:rsid w:val="001E48CA"/>
     <w:pPr>
       <w:keepNext/>
       <w:keepLines/>
@@ -6341,7 +8239,7 @@
       <w:rFonts w:asciiTheme="majorHAnsi" w:eastAsiaTheme="majorEastAsia" w:hAnsiTheme="majorHAnsi" w:cstheme="majorBidi"/>
       <w:b/>
       <w:color w:val="0F4761" w:themeColor="accent1" w:themeShade="BF"/>
-      <w:sz w:val="36"/>
+      <w:sz w:val="32"/>
       <w:szCs w:val="40"/>
     </w:rPr>
   </w:style>
@@ -6353,7 +8251,7 @@
     <w:uiPriority w:val="9"/>
     <w:unhideWhenUsed/>
     <w:qFormat/>
-    <w:rsid w:val="00804614"/>
+    <w:rsid w:val="001E48CA"/>
     <w:pPr>
       <w:keepNext/>
       <w:keepLines/>
@@ -6363,7 +8261,7 @@
     <w:rPr>
       <w:rFonts w:asciiTheme="majorHAnsi" w:eastAsiaTheme="majorEastAsia" w:hAnsiTheme="majorHAnsi" w:cstheme="majorBidi"/>
       <w:color w:val="0F4761" w:themeColor="accent1" w:themeShade="BF"/>
-      <w:sz w:val="32"/>
+      <w:sz w:val="28"/>
       <w:szCs w:val="32"/>
     </w:rPr>
   </w:style>
@@ -6552,12 +8450,12 @@
     <w:basedOn w:val="Standaardalinea-lettertype"/>
     <w:link w:val="Kop1"/>
     <w:uiPriority w:val="9"/>
-    <w:rsid w:val="00804614"/>
+    <w:rsid w:val="001E48CA"/>
     <w:rPr>
       <w:rFonts w:asciiTheme="majorHAnsi" w:eastAsiaTheme="majorEastAsia" w:hAnsiTheme="majorHAnsi" w:cstheme="majorBidi"/>
       <w:b/>
       <w:color w:val="0F4761" w:themeColor="accent1" w:themeShade="BF"/>
-      <w:sz w:val="36"/>
+      <w:sz w:val="32"/>
       <w:szCs w:val="40"/>
     </w:rPr>
   </w:style>
@@ -6566,11 +8464,11 @@
     <w:basedOn w:val="Standaardalinea-lettertype"/>
     <w:link w:val="Kop2"/>
     <w:uiPriority w:val="9"/>
-    <w:rsid w:val="00804614"/>
+    <w:rsid w:val="001E48CA"/>
     <w:rPr>
       <w:rFonts w:asciiTheme="majorHAnsi" w:eastAsiaTheme="majorEastAsia" w:hAnsiTheme="majorHAnsi" w:cstheme="majorBidi"/>
       <w:color w:val="0F4761" w:themeColor="accent1" w:themeShade="BF"/>
-      <w:sz w:val="32"/>
+      <w:sz w:val="28"/>
       <w:szCs w:val="32"/>
     </w:rPr>
   </w:style>
@@ -6957,7 +8855,6 @@
     </w:pPr>
     <w:rPr>
       <w:kern w:val="0"/>
-      <w:sz w:val="32"/>
       <w:szCs w:val="32"/>
       <w:lang w:eastAsia="nl-BE"/>
       <w14:ligatures w14:val="none"/>

</xml_diff>

<commit_message>
Inleiding toegevoegd aan GDC doc
</commit_message>
<xml_diff>
--- a/docs/Official/25-26_GDC_Ian_Chains_Baute_6ICWE.docx
+++ b/docs/Official/25-26_GDC_Ian_Chains_Baute_6ICWE.docx
@@ -14,11 +14,8 @@
       <w:bookmarkStart w:id="1" w:name="_Toc196152160"/>
       <w:bookmarkStart w:id="2" w:name="_Toc196172488"/>
       <w:r>
-        <w:rPr>
-          <w:noProof/>
-        </w:rPr>
         <w:drawing>
-          <wp:anchor distT="0" distB="0" distL="114300" distR="114300" simplePos="0" relativeHeight="251658240" behindDoc="0" locked="0" layoutInCell="1" allowOverlap="1" wp14:anchorId="5268361A" wp14:editId="6FD4575B">
+          <wp:anchor distT="0" distB="0" distL="114300" distR="114300" simplePos="0" relativeHeight="251658240" behindDoc="0" locked="0" layoutInCell="1" allowOverlap="1" wp14:anchorId="5268361A" wp14:editId="3D76C5E3">
             <wp:simplePos x="0" y="0"/>
             <wp:positionH relativeFrom="margin">
               <wp:align>center</wp:align>
@@ -395,7 +392,7 @@
         <w:pStyle w:val="Kop1"/>
       </w:pPr>
       <w:bookmarkStart w:id="3" w:name="_Toc196152162"/>
-      <w:bookmarkStart w:id="4" w:name="_Toc217142567"/>
+      <w:bookmarkStart w:id="4" w:name="_Toc217157153"/>
       <w:r>
         <w:lastRenderedPageBreak/>
         <w:t>Woord vooraf</w:t>
@@ -809,7 +806,7 @@
               <w:lang w:eastAsia="nl-BE"/>
             </w:rPr>
           </w:pPr>
-          <w:hyperlink w:anchor="_Toc217142567" w:history="1">
+          <w:hyperlink w:anchor="_Toc217157153" w:history="1">
             <w:r>
               <w:rPr>
                 <w:rStyle w:val="Hyperlink"/>
@@ -836,7 +833,7 @@
                 <w:noProof/>
                 <w:webHidden/>
               </w:rPr>
-              <w:instrText xml:space="preserve"> PAGEREF _Toc217142567 \h </w:instrText>
+              <w:instrText xml:space="preserve"> PAGEREF _Toc217157153 \h </w:instrText>
             </w:r>
             <w:r>
               <w:rPr>
@@ -880,7 +877,7 @@
               <w:lang w:eastAsia="nl-BE"/>
             </w:rPr>
           </w:pPr>
-          <w:hyperlink w:anchor="_Toc217142568" w:history="1">
+          <w:hyperlink w:anchor="_Toc217157154" w:history="1">
             <w:r>
               <w:rPr>
                 <w:rStyle w:val="Hyperlink"/>
@@ -907,7 +904,7 @@
                 <w:noProof/>
                 <w:webHidden/>
               </w:rPr>
-              <w:instrText xml:space="preserve"> PAGEREF _Toc217142568 \h </w:instrText>
+              <w:instrText xml:space="preserve"> PAGEREF _Toc217157154 \h </w:instrText>
             </w:r>
             <w:r>
               <w:rPr>
@@ -951,7 +948,7 @@
               <w:lang w:eastAsia="nl-BE"/>
             </w:rPr>
           </w:pPr>
-          <w:hyperlink w:anchor="_Toc217142569" w:history="1">
+          <w:hyperlink w:anchor="_Toc217157155" w:history="1">
             <w:r>
               <w:rPr>
                 <w:rStyle w:val="Hyperlink"/>
@@ -978,7 +975,7 @@
                 <w:noProof/>
                 <w:webHidden/>
               </w:rPr>
-              <w:instrText xml:space="preserve"> PAGEREF _Toc217142569 \h </w:instrText>
+              <w:instrText xml:space="preserve"> PAGEREF _Toc217157155 \h </w:instrText>
             </w:r>
             <w:r>
               <w:rPr>
@@ -1023,7 +1020,7 @@
               <w:lang w:eastAsia="nl-BE"/>
             </w:rPr>
           </w:pPr>
-          <w:hyperlink w:anchor="_Toc217142570" w:history="1">
+          <w:hyperlink w:anchor="_Toc217157156" w:history="1">
             <w:r>
               <w:rPr>
                 <w:rStyle w:val="Hyperlink"/>
@@ -1074,7 +1071,7 @@
                 <w:noProof/>
                 <w:webHidden/>
               </w:rPr>
-              <w:instrText xml:space="preserve"> PAGEREF _Toc217142570 \h </w:instrText>
+              <w:instrText xml:space="preserve"> PAGEREF _Toc217157156 \h </w:instrText>
             </w:r>
             <w:r>
               <w:rPr>
@@ -1119,7 +1116,7 @@
               <w:lang w:eastAsia="nl-BE"/>
             </w:rPr>
           </w:pPr>
-          <w:hyperlink w:anchor="_Toc217142571" w:history="1">
+          <w:hyperlink w:anchor="_Toc217157157" w:history="1">
             <w:r>
               <w:rPr>
                 <w:rStyle w:val="Hyperlink"/>
@@ -1162,7 +1159,7 @@
                 <w:noProof/>
                 <w:webHidden/>
               </w:rPr>
-              <w:instrText xml:space="preserve"> PAGEREF _Toc217142571 \h </w:instrText>
+              <w:instrText xml:space="preserve"> PAGEREF _Toc217157157 \h </w:instrText>
             </w:r>
             <w:r>
               <w:rPr>
@@ -1207,7 +1204,7 @@
               <w:lang w:eastAsia="nl-BE"/>
             </w:rPr>
           </w:pPr>
-          <w:hyperlink w:anchor="_Toc217142572" w:history="1">
+          <w:hyperlink w:anchor="_Toc217157158" w:history="1">
             <w:r>
               <w:rPr>
                 <w:rStyle w:val="Hyperlink"/>
@@ -1250,7 +1247,7 @@
                 <w:noProof/>
                 <w:webHidden/>
               </w:rPr>
-              <w:instrText xml:space="preserve"> PAGEREF _Toc217142572 \h </w:instrText>
+              <w:instrText xml:space="preserve"> PAGEREF _Toc217157158 \h </w:instrText>
             </w:r>
             <w:r>
               <w:rPr>
@@ -1295,7 +1292,7 @@
               <w:lang w:eastAsia="nl-BE"/>
             </w:rPr>
           </w:pPr>
-          <w:hyperlink w:anchor="_Toc217142573" w:history="1">
+          <w:hyperlink w:anchor="_Toc217157159" w:history="1">
             <w:r>
               <w:rPr>
                 <w:rStyle w:val="Hyperlink"/>
@@ -1338,7 +1335,7 @@
                 <w:noProof/>
                 <w:webHidden/>
               </w:rPr>
-              <w:instrText xml:space="preserve"> PAGEREF _Toc217142573 \h </w:instrText>
+              <w:instrText xml:space="preserve"> PAGEREF _Toc217157159 \h </w:instrText>
             </w:r>
             <w:r>
               <w:rPr>
@@ -1383,7 +1380,7 @@
               <w:lang w:eastAsia="nl-BE"/>
             </w:rPr>
           </w:pPr>
-          <w:hyperlink w:anchor="_Toc217142574" w:history="1">
+          <w:hyperlink w:anchor="_Toc217157160" w:history="1">
             <w:r>
               <w:rPr>
                 <w:rStyle w:val="Hyperlink"/>
@@ -1435,7 +1432,7 @@
                 <w:noProof/>
                 <w:webHidden/>
               </w:rPr>
-              <w:instrText xml:space="preserve"> PAGEREF _Toc217142574 \h </w:instrText>
+              <w:instrText xml:space="preserve"> PAGEREF _Toc217157160 \h </w:instrText>
             </w:r>
             <w:r>
               <w:rPr>
@@ -1480,7 +1477,7 @@
               <w:lang w:eastAsia="nl-BE"/>
             </w:rPr>
           </w:pPr>
-          <w:hyperlink w:anchor="_Toc217142575" w:history="1">
+          <w:hyperlink w:anchor="_Toc217157161" w:history="1">
             <w:r>
               <w:rPr>
                 <w:rStyle w:val="Hyperlink"/>
@@ -1524,7 +1521,7 @@
                 <w:noProof/>
                 <w:webHidden/>
               </w:rPr>
-              <w:instrText xml:space="preserve"> PAGEREF _Toc217142575 \h </w:instrText>
+              <w:instrText xml:space="preserve"> PAGEREF _Toc217157161 \h </w:instrText>
             </w:r>
             <w:r>
               <w:rPr>
@@ -1569,7 +1566,7 @@
               <w:lang w:eastAsia="nl-BE"/>
             </w:rPr>
           </w:pPr>
-          <w:hyperlink w:anchor="_Toc217142576" w:history="1">
+          <w:hyperlink w:anchor="_Toc217157162" w:history="1">
             <w:r>
               <w:rPr>
                 <w:rStyle w:val="Hyperlink"/>
@@ -1613,7 +1610,7 @@
                 <w:noProof/>
                 <w:webHidden/>
               </w:rPr>
-              <w:instrText xml:space="preserve"> PAGEREF _Toc217142576 \h </w:instrText>
+              <w:instrText xml:space="preserve"> PAGEREF _Toc217157162 \h </w:instrText>
             </w:r>
             <w:r>
               <w:rPr>
@@ -1658,11 +1655,10 @@
               <w:lang w:eastAsia="nl-BE"/>
             </w:rPr>
           </w:pPr>
-          <w:hyperlink w:anchor="_Toc217142577" w:history="1">
+          <w:hyperlink w:anchor="_Toc217157163" w:history="1">
             <w:r>
               <w:rPr>
                 <w:rStyle w:val="Hyperlink"/>
-                <w:rFonts w:cs="Arial"/>
                 <w:noProof/>
               </w:rPr>
               <w:t>2.3</w:t>
@@ -1702,7 +1698,95 @@
                 <w:noProof/>
                 <w:webHidden/>
               </w:rPr>
-              <w:instrText xml:space="preserve"> PAGEREF _Toc217142577 \h </w:instrText>
+              <w:instrText xml:space="preserve"> PAGEREF _Toc217157163 \h </w:instrText>
+            </w:r>
+            <w:r>
+              <w:rPr>
+                <w:noProof/>
+                <w:webHidden/>
+              </w:rPr>
+            </w:r>
+            <w:r>
+              <w:rPr>
+                <w:noProof/>
+                <w:webHidden/>
+              </w:rPr>
+              <w:fldChar w:fldCharType="separate"/>
+            </w:r>
+            <w:r>
+              <w:rPr>
+                <w:noProof/>
+                <w:webHidden/>
+              </w:rPr>
+              <w:t>5</w:t>
+            </w:r>
+            <w:r>
+              <w:rPr>
+                <w:noProof/>
+                <w:webHidden/>
+              </w:rPr>
+              <w:fldChar w:fldCharType="end"/>
+            </w:r>
+          </w:hyperlink>
+        </w:p>
+        <w:p>
+          <w:pPr>
+            <w:pStyle w:val="Inhopg1"/>
+            <w:tabs>
+              <w:tab w:val="left" w:pos="440"/>
+              <w:tab w:val="right" w:leader="dot" w:pos="9062"/>
+            </w:tabs>
+            <w:rPr>
+              <w:rFonts w:asciiTheme="minorHAnsi" w:eastAsiaTheme="minorEastAsia" w:hAnsiTheme="minorHAnsi"/>
+              <w:noProof/>
+              <w:sz w:val="24"/>
+              <w:lang w:eastAsia="nl-BE"/>
+            </w:rPr>
+          </w:pPr>
+          <w:hyperlink w:anchor="_Toc217157164" w:history="1">
+            <w:r>
+              <w:rPr>
+                <w:rStyle w:val="Hyperlink"/>
+                <w:noProof/>
+              </w:rPr>
+              <w:t>3</w:t>
+            </w:r>
+            <w:r>
+              <w:rPr>
+                <w:rFonts w:asciiTheme="minorHAnsi" w:eastAsiaTheme="minorEastAsia" w:hAnsiTheme="minorHAnsi"/>
+                <w:noProof/>
+                <w:sz w:val="24"/>
+                <w:lang w:eastAsia="nl-BE"/>
+              </w:rPr>
+              <w:tab/>
+            </w:r>
+            <w:r>
+              <w:rPr>
+                <w:rStyle w:val="Hyperlink"/>
+                <w:noProof/>
+              </w:rPr>
+              <w:t>Improper Input Validation</w:t>
+            </w:r>
+            <w:r>
+              <w:rPr>
+                <w:noProof/>
+                <w:webHidden/>
+              </w:rPr>
+              <w:tab/>
+            </w:r>
+            <w:r>
+              <w:rPr>
+                <w:noProof/>
+                <w:webHidden/>
+              </w:rPr>
+              <w:fldChar w:fldCharType="begin"/>
+            </w:r>
+            <w:r>
+              <w:rPr>
+                <w:noProof/>
+                <w:webHidden/>
+              </w:rPr>
+              <w:instrText xml:space="preserve"> PAGEREF _Toc217157164 \h </w:instrText>
             </w:r>
             <w:r>
               <w:rPr>
@@ -1746,7 +1830,7 @@
               <w:lang w:eastAsia="nl-BE"/>
             </w:rPr>
           </w:pPr>
-          <w:hyperlink w:anchor="_Toc217142578" w:history="1">
+          <w:hyperlink w:anchor="_Toc217157165" w:history="1">
             <w:r>
               <w:rPr>
                 <w:rStyle w:val="Hyperlink"/>
@@ -1773,7 +1857,7 @@
                 <w:noProof/>
                 <w:webHidden/>
               </w:rPr>
-              <w:instrText xml:space="preserve"> PAGEREF _Toc217142578 \h </w:instrText>
+              <w:instrText xml:space="preserve"> PAGEREF _Toc217157165 \h </w:instrText>
             </w:r>
             <w:r>
               <w:rPr>
@@ -1817,7 +1901,7 @@
               <w:lang w:eastAsia="nl-BE"/>
             </w:rPr>
           </w:pPr>
-          <w:hyperlink w:anchor="_Toc217142579" w:history="1">
+          <w:hyperlink w:anchor="_Toc217157166" w:history="1">
             <w:r>
               <w:rPr>
                 <w:rStyle w:val="Hyperlink"/>
@@ -1844,7 +1928,7 @@
                 <w:noProof/>
                 <w:webHidden/>
               </w:rPr>
-              <w:instrText xml:space="preserve"> PAGEREF _Toc217142579 \h </w:instrText>
+              <w:instrText xml:space="preserve"> PAGEREF _Toc217157166 \h </w:instrText>
             </w:r>
             <w:r>
               <w:rPr>
@@ -1888,7 +1972,7 @@
               <w:lang w:eastAsia="nl-BE"/>
             </w:rPr>
           </w:pPr>
-          <w:hyperlink w:anchor="_Toc217142580" w:history="1">
+          <w:hyperlink w:anchor="_Toc217157167" w:history="1">
             <w:r>
               <w:rPr>
                 <w:rStyle w:val="Hyperlink"/>
@@ -1915,7 +1999,7 @@
                 <w:noProof/>
                 <w:webHidden/>
               </w:rPr>
-              <w:instrText xml:space="preserve"> PAGEREF _Toc217142580 \h </w:instrText>
+              <w:instrText xml:space="preserve"> PAGEREF _Toc217157167 \h </w:instrText>
             </w:r>
             <w:r>
               <w:rPr>
@@ -1976,7 +2060,7 @@
       <w:pPr>
         <w:pStyle w:val="Kop1"/>
       </w:pPr>
-      <w:bookmarkStart w:id="6" w:name="_Toc217142568"/>
+      <w:bookmarkStart w:id="6" w:name="_Toc217157154"/>
       <w:r>
         <w:lastRenderedPageBreak/>
         <w:t>Inleiding</w:t>
@@ -1986,6 +2070,15 @@
     </w:p>
     <w:p>
       <w:r>
+        <w:t>In d</w:t>
+      </w:r>
+      <w:r>
+        <w:t xml:space="preserve">it werk </w:t>
+      </w:r>
+      <w:r>
+        <w:t xml:space="preserve">wordt er een technisch onderzoek gedaan naar </w:t>
+      </w:r>
+      <w:r>
         <w:t>API</w:t>
       </w:r>
       <w:r>
@@ -1993,17 +2086,226 @@
           <w:rStyle w:val="Voetnootmarkering"/>
         </w:rPr>
         <w:footnoteReference w:id="1"/>
+      </w:r>
+      <w:r>
+        <w:t xml:space="preserve"> systemen zowel theoretisch als praktisch</w:t>
+      </w:r>
+      <w:r>
+        <w:t xml:space="preserve">, om de algemene beveiliging van API systemen beter te begrijpen en hierop te </w:t>
+      </w:r>
+      <w:r>
+        <w:t>anticiperen</w:t>
+      </w:r>
+      <w:r>
+        <w:t>.</w:t>
+      </w:r>
+      <w:r>
+        <w:t xml:space="preserve"> </w:t>
+      </w:r>
+      <w:r>
+        <w:t>Dit onderzoek gaat dieper in op 3 veelvoorkomende beveiligingsproblemen bij REST</w:t>
+      </w:r>
+      <w:r>
+        <w:t>-API</w:t>
+      </w:r>
+      <w:r>
+        <w:t>’s</w:t>
+      </w:r>
+      <w:r>
+        <w:rPr>
+          <w:rStyle w:val="Voetnootmarkering"/>
+        </w:rPr>
+        <w:footnoteReference w:id="2"/>
+      </w:r>
+      <w:r>
+        <w:t xml:space="preserve">. De 3 beveiligingsproblemen die </w:t>
+      </w:r>
+      <w:r>
+        <w:t xml:space="preserve">onderzocht </w:t>
+      </w:r>
+      <w:r>
+        <w:t xml:space="preserve">zullen </w:t>
+      </w:r>
+      <w:r>
+        <w:t xml:space="preserve">worden zijn: Cross-Site Scripting (XSS), Cross-Site Request Forgery (CSRF) en </w:t>
+      </w:r>
+      <w:r>
+        <w:t>i</w:t>
+      </w:r>
+      <w:r>
+        <w:t xml:space="preserve">mproper </w:t>
+      </w:r>
+      <w:r>
+        <w:t>i</w:t>
+      </w:r>
+      <w:r>
+        <w:t xml:space="preserve">nput </w:t>
+      </w:r>
+      <w:r>
+        <w:t>v</w:t>
+      </w:r>
+      <w:r>
+        <w:t>alidation</w:t>
+      </w:r>
+      <w:r>
+        <w:t xml:space="preserve">. </w:t>
+      </w:r>
+      <w:r>
+        <w:t>Het 1</w:t>
+      </w:r>
+      <w:r>
+        <w:rPr>
+          <w:vertAlign w:val="superscript"/>
+        </w:rPr>
+        <w:t>ste</w:t>
+      </w:r>
+      <w:r>
+        <w:t xml:space="preserve"> deel van dit werk is het theoretisch onderzoek </w:t>
+      </w:r>
+      <w:r>
+        <w:t xml:space="preserve">naar de </w:t>
+      </w:r>
+      <w:r>
+        <w:t xml:space="preserve">beveiligingsproblemen </w:t>
+      </w:r>
+      <w:r>
+        <w:t>door middel van een literatuur studie om beter te kunnen begrijpen wat deze beveiligingsproblemen nu precies betekenen en inhouden.</w:t>
       </w:r>
     </w:p>
     <w:p>
       <w:r>
-        <w:t>REST-API</w:t>
-      </w:r>
-      <w:r>
-        <w:rPr>
-          <w:rStyle w:val="Voetnootmarkering"/>
-        </w:rPr>
-        <w:footnoteReference w:id="2"/>
+        <w:t>Het 2</w:t>
+      </w:r>
+      <w:r>
+        <w:rPr>
+          <w:vertAlign w:val="superscript"/>
+        </w:rPr>
+        <w:t>de</w:t>
+      </w:r>
+      <w:r>
+        <w:t xml:space="preserve"> deel is het</w:t>
+      </w:r>
+      <w:r>
+        <w:t xml:space="preserve"> praktisch </w:t>
+      </w:r>
+      <w:r>
+        <w:t xml:space="preserve">productie </w:t>
+      </w:r>
+      <w:r>
+        <w:t xml:space="preserve">gedeelte waarbij er 2 verschillende </w:t>
+      </w:r>
+      <w:r>
+        <w:t xml:space="preserve">API systemen </w:t>
+      </w:r>
+      <w:r>
+        <w:t xml:space="preserve">zullen </w:t>
+      </w:r>
+      <w:r>
+        <w:t>opgezet worden. Het</w:t>
+      </w:r>
+      <w:r>
+        <w:t xml:space="preserve"> </w:t>
+      </w:r>
+      <w:r>
+        <w:t>1</w:t>
+      </w:r>
+      <w:r>
+        <w:rPr>
+          <w:vertAlign w:val="superscript"/>
+        </w:rPr>
+        <w:t>ste</w:t>
+      </w:r>
+      <w:r>
+        <w:t xml:space="preserve"> s</w:t>
+      </w:r>
+      <w:r>
+        <w:t>ysteem</w:t>
+      </w:r>
+      <w:r>
+        <w:t xml:space="preserve"> zal </w:t>
+      </w:r>
+      <w:r>
+        <w:t xml:space="preserve">voorbeelden met één of meerdere van de onderzochte </w:t>
+      </w:r>
+      <w:r>
+        <w:t>beveiligingsproblemen bevatten</w:t>
+      </w:r>
+      <w:r>
+        <w:t>. Het 2</w:t>
+      </w:r>
+      <w:r>
+        <w:rPr>
+          <w:vertAlign w:val="superscript"/>
+        </w:rPr>
+        <w:t>de</w:t>
+      </w:r>
+      <w:r>
+        <w:t xml:space="preserve"> systeem</w:t>
+      </w:r>
+      <w:r>
+        <w:t xml:space="preserve"> zal dezelfde voorbeelden bevat maar dan met de extra stappen en oplossingen om deze </w:t>
+      </w:r>
+      <w:r>
+        <w:t>beveiligingsproblemen</w:t>
+      </w:r>
+      <w:r>
+        <w:t xml:space="preserve"> te voorkomen</w:t>
+      </w:r>
+      <w:r>
+        <w:t>.</w:t>
+      </w:r>
+      <w:r>
+        <w:t xml:space="preserve"> </w:t>
+      </w:r>
+      <w:r>
+        <w:t>Door deze 2 systemen met elkaar te vergelijken,</w:t>
+      </w:r>
+      <w:r>
+        <w:t xml:space="preserve"> kan er</w:t>
+      </w:r>
+      <w:r>
+        <w:t xml:space="preserve"> praktisch </w:t>
+      </w:r>
+      <w:r>
+        <w:t>onderzocht worden</w:t>
+      </w:r>
+      <w:r>
+        <w:t xml:space="preserve"> welke stappen er kunnen ondernomen worden om deze </w:t>
+      </w:r>
+      <w:r>
+        <w:t xml:space="preserve">beveiligingsproblemen </w:t>
+      </w:r>
+      <w:r>
+        <w:t>te voorkomen.</w:t>
+      </w:r>
+    </w:p>
+    <w:p>
+      <w:r>
+        <w:t xml:space="preserve">Het praktische gedeelte wordt volledig gedocumenteerd via een Github </w:t>
+      </w:r>
+      <w:r>
+        <w:t>repository</w:t>
+      </w:r>
+      <w:r>
+        <w:t xml:space="preserve">, de link naar de </w:t>
+      </w:r>
+      <w:r>
+        <w:t>repository</w:t>
+      </w:r>
+      <w:r>
+        <w:t xml:space="preserve"> is opgenomen in de bijlagen van dit werk.</w:t>
+      </w:r>
+      <w:r>
+        <w:t xml:space="preserve"> Bij het praktische gedeelte is er gebruik gemaakt van Python en FastAPI om een API systeem op te zetten, meer informatie over de gebruikte </w:t>
+      </w:r>
+      <w:r>
+        <w:t>technologiestack</w:t>
+      </w:r>
+      <w:r>
+        <w:t xml:space="preserve"> </w:t>
+      </w:r>
+      <w:r>
+        <w:t>kan terug gevonden worden in de repository.</w:t>
       </w:r>
     </w:p>
     <w:p>
@@ -2028,7 +2330,7 @@
         <w:pStyle w:val="Kop1"/>
       </w:pPr>
       <w:bookmarkStart w:id="7" w:name="_Toc196152164"/>
-      <w:bookmarkStart w:id="8" w:name="_Toc217142569"/>
+      <w:bookmarkStart w:id="8" w:name="_Toc217157155"/>
       <w:r>
         <w:lastRenderedPageBreak/>
         <w:t>Afkortingen</w:t>
@@ -2063,13 +2365,37 @@
           <w:szCs w:val="22"/>
         </w:rPr>
         <w:tab/>
-      </w:r>
-      <w:r>
+        <w:t>Generieke Doorstroom Competentie</w:t>
+      </w:r>
+    </w:p>
+    <w:p>
+      <w:pPr>
         <w:rPr>
           <w:rFonts w:cs="Arial"/>
           <w:szCs w:val="22"/>
         </w:rPr>
-        <w:t>Generieke Doorstroom Competentie</w:t>
+      </w:pPr>
+      <w:r>
+        <w:rPr>
+          <w:rFonts w:cs="Arial"/>
+          <w:szCs w:val="22"/>
+        </w:rPr>
+        <w:t>API</w:t>
+      </w:r>
+      <w:r>
+        <w:rPr>
+          <w:rFonts w:cs="Arial"/>
+          <w:szCs w:val="22"/>
+        </w:rPr>
+        <w:tab/>
+      </w:r>
+      <w:r>
+        <w:rPr>
+          <w:rFonts w:cs="Arial"/>
+          <w:szCs w:val="22"/>
+        </w:rPr>
+        <w:tab/>
+        <w:t>Application Programming Interface</w:t>
       </w:r>
     </w:p>
     <w:p>
@@ -2084,7 +2410,7 @@
           <w:rFonts w:cs="Arial"/>
           <w:szCs w:val="22"/>
         </w:rPr>
-        <w:t>API</w:t>
+        <w:t>REST</w:t>
       </w:r>
       <w:r>
         <w:rPr>
@@ -2105,7 +2431,7 @@
           <w:rFonts w:cs="Arial"/>
           <w:szCs w:val="22"/>
         </w:rPr>
-        <w:t>Application Programming Interface</w:t>
+        <w:t>Representational State Transfer</w:t>
       </w:r>
     </w:p>
     <w:p>
@@ -2120,14 +2446,14 @@
           <w:rFonts w:cs="Arial"/>
           <w:szCs w:val="22"/>
         </w:rPr>
-        <w:t>REST</w:t>
+        <w:t>Auth</w:t>
       </w:r>
       <w:r>
         <w:rPr>
           <w:rFonts w:cs="Arial"/>
           <w:szCs w:val="22"/>
         </w:rPr>
-        <w:tab/>
+        <w:t>N</w:t>
       </w:r>
       <w:r>
         <w:rPr>
@@ -2141,7 +2467,36 @@
           <w:rFonts w:cs="Arial"/>
           <w:szCs w:val="22"/>
         </w:rPr>
-        <w:t>Representational State Transfer</w:t>
+        <w:tab/>
+        <w:t>Authentication (</w:t>
+      </w:r>
+      <w:r>
+        <w:rPr>
+          <w:rFonts w:cs="Arial"/>
+          <w:szCs w:val="22"/>
+        </w:rPr>
+        <w:t>A</w:t>
+      </w:r>
+      <w:r>
+        <w:rPr>
+          <w:rFonts w:cs="Arial"/>
+          <w:szCs w:val="22"/>
+        </w:rPr>
+        <w:t>uthenticati</w:t>
+      </w:r>
+      <w:r>
+        <w:rPr>
+          <w:rFonts w:cs="Arial"/>
+          <w:szCs w:val="22"/>
+        </w:rPr>
+        <w:t>e</w:t>
+      </w:r>
+      <w:r>
+        <w:rPr>
+          <w:rFonts w:cs="Arial"/>
+          <w:szCs w:val="22"/>
+        </w:rPr>
+        <w:t>)</w:t>
       </w:r>
     </w:p>
     <w:p>
@@ -2156,14 +2511,14 @@
           <w:rFonts w:cs="Arial"/>
           <w:szCs w:val="22"/>
         </w:rPr>
-        <w:t>Auth</w:t>
+        <w:t>AuthZ</w:t>
       </w:r>
       <w:r>
         <w:rPr>
           <w:rFonts w:cs="Arial"/>
           <w:szCs w:val="22"/>
         </w:rPr>
-        <w:t>N</w:t>
+        <w:tab/>
       </w:r>
       <w:r>
         <w:rPr>
@@ -2177,50 +2532,58 @@
           <w:rFonts w:cs="Arial"/>
           <w:szCs w:val="22"/>
         </w:rPr>
-        <w:tab/>
-        <w:t>A</w:t>
+        <w:t xml:space="preserve">Authorization </w:t>
       </w:r>
       <w:r>
         <w:rPr>
           <w:rFonts w:cs="Arial"/>
           <w:szCs w:val="22"/>
         </w:rPr>
-        <w:t>uthentication</w:t>
+        <w:t>(</w:t>
       </w:r>
       <w:r>
         <w:rPr>
           <w:rFonts w:cs="Arial"/>
           <w:szCs w:val="22"/>
         </w:rPr>
-        <w:t xml:space="preserve"> (</w:t>
+        <w:t>A</w:t>
       </w:r>
       <w:r>
         <w:rPr>
           <w:rFonts w:cs="Arial"/>
           <w:szCs w:val="22"/>
         </w:rPr>
-        <w:t>A</w:t>
-      </w:r>
-      <w:r>
+        <w:t>utorisatie)</w:t>
+      </w:r>
+    </w:p>
+    <w:p>
+      <w:pPr>
         <w:rPr>
           <w:rFonts w:cs="Arial"/>
           <w:szCs w:val="22"/>
         </w:rPr>
-        <w:t>uthenticati</w:t>
-      </w:r>
+      </w:pPr>
       <w:r>
         <w:rPr>
           <w:rFonts w:cs="Arial"/>
           <w:szCs w:val="22"/>
         </w:rPr>
-        <w:t>e</w:t>
+        <w:t>DB</w:t>
       </w:r>
       <w:r>
         <w:rPr>
           <w:rFonts w:cs="Arial"/>
           <w:szCs w:val="22"/>
         </w:rPr>
-        <w:t>)</w:t>
+        <w:tab/>
+      </w:r>
+      <w:r>
+        <w:rPr>
+          <w:rFonts w:cs="Arial"/>
+          <w:szCs w:val="22"/>
+        </w:rPr>
+        <w:tab/>
+        <w:t>Database (Databank)</w:t>
       </w:r>
     </w:p>
     <w:p>
@@ -2235,7 +2598,7 @@
           <w:rFonts w:cs="Arial"/>
           <w:szCs w:val="22"/>
         </w:rPr>
-        <w:t>AuthZ</w:t>
+        <w:t>XSS</w:t>
       </w:r>
       <w:r>
         <w:rPr>
@@ -2250,115 +2613,7 @@
           <w:szCs w:val="22"/>
         </w:rPr>
         <w:tab/>
-      </w:r>
-      <w:r>
-        <w:rPr>
-          <w:rFonts w:cs="Arial"/>
-          <w:szCs w:val="22"/>
-        </w:rPr>
-        <w:t>A</w:t>
-      </w:r>
-      <w:r>
-        <w:rPr>
-          <w:rFonts w:cs="Arial"/>
-          <w:szCs w:val="22"/>
-        </w:rPr>
-        <w:t xml:space="preserve">uthorization </w:t>
-      </w:r>
-      <w:r>
-        <w:rPr>
-          <w:rFonts w:cs="Arial"/>
-          <w:szCs w:val="22"/>
-        </w:rPr>
-        <w:t>(</w:t>
-      </w:r>
-      <w:r>
-        <w:rPr>
-          <w:rFonts w:cs="Arial"/>
-          <w:szCs w:val="22"/>
-        </w:rPr>
-        <w:t>A</w:t>
-      </w:r>
-      <w:r>
-        <w:rPr>
-          <w:rFonts w:cs="Arial"/>
-          <w:szCs w:val="22"/>
-        </w:rPr>
-        <w:t>utorisatie</w:t>
-      </w:r>
-      <w:r>
-        <w:rPr>
-          <w:rFonts w:cs="Arial"/>
-          <w:szCs w:val="22"/>
-        </w:rPr>
-        <w:t>)</w:t>
-      </w:r>
-    </w:p>
-    <w:p>
-      <w:pPr>
-        <w:rPr>
-          <w:rFonts w:cs="Arial"/>
-          <w:szCs w:val="22"/>
-        </w:rPr>
-      </w:pPr>
-      <w:r>
-        <w:rPr>
-          <w:rFonts w:cs="Arial"/>
-          <w:szCs w:val="22"/>
-        </w:rPr>
-        <w:t>DB</w:t>
-      </w:r>
-      <w:r>
-        <w:rPr>
-          <w:rFonts w:cs="Arial"/>
-          <w:szCs w:val="22"/>
-        </w:rPr>
-        <w:tab/>
-      </w:r>
-      <w:r>
-        <w:rPr>
-          <w:rFonts w:cs="Arial"/>
-          <w:szCs w:val="22"/>
-        </w:rPr>
-        <w:tab/>
-        <w:t>Database (Databank)</w:t>
-      </w:r>
-    </w:p>
-    <w:p>
-      <w:pPr>
-        <w:rPr>
-          <w:rFonts w:cs="Arial"/>
-          <w:szCs w:val="22"/>
-        </w:rPr>
-      </w:pPr>
-      <w:r>
-        <w:rPr>
-          <w:rFonts w:cs="Arial"/>
-          <w:szCs w:val="22"/>
-        </w:rPr>
-        <w:t>XSS</w:t>
-      </w:r>
-      <w:r>
-        <w:rPr>
-          <w:rFonts w:cs="Arial"/>
-          <w:szCs w:val="22"/>
-        </w:rPr>
-        <w:tab/>
-      </w:r>
-      <w:r>
-        <w:rPr>
-          <w:rFonts w:cs="Arial"/>
-          <w:szCs w:val="22"/>
-        </w:rPr>
-        <w:tab/>
         <w:t>Cross-Site Scripting</w:t>
-      </w:r>
-      <w:r>
-        <w:rPr>
-          <w:rFonts w:cs="Arial"/>
-          <w:szCs w:val="22"/>
-        </w:rPr>
-        <w:tab/>
       </w:r>
     </w:p>
     <w:p>
@@ -2410,7 +2665,7 @@
         <w:br w:type="page"/>
       </w:r>
       <w:bookmarkStart w:id="9" w:name="_Toc196152198"/>
-      <w:bookmarkStart w:id="10" w:name="_Toc217142570"/>
+      <w:bookmarkStart w:id="10" w:name="_Toc217157156"/>
       <w:r>
         <w:lastRenderedPageBreak/>
         <w:t>XSS</w:t>
@@ -2435,7 +2690,7 @@
           <w:numId w:val="39"/>
         </w:numPr>
       </w:pPr>
-      <w:bookmarkStart w:id="11" w:name="_Toc217142571"/>
+      <w:bookmarkStart w:id="11" w:name="_Toc217157157"/>
       <w:r>
         <w:t>Algemeen &amp; Theoretisch</w:t>
       </w:r>
@@ -2449,7 +2704,7 @@
           <w:numId w:val="39"/>
         </w:numPr>
       </w:pPr>
-      <w:bookmarkStart w:id="12" w:name="_Toc217142572"/>
+      <w:bookmarkStart w:id="12" w:name="_Toc217157158"/>
       <w:r>
         <w:t>XSS bij API’s</w:t>
       </w:r>
@@ -2463,7 +2718,7 @@
           <w:numId w:val="39"/>
         </w:numPr>
       </w:pPr>
-      <w:bookmarkStart w:id="13" w:name="_Toc217142573"/>
+      <w:bookmarkStart w:id="13" w:name="_Toc217157159"/>
       <w:r>
         <w:t>Praktisch</w:t>
       </w:r>
@@ -2482,7 +2737,7 @@
           <w:szCs w:val="22"/>
         </w:rPr>
       </w:pPr>
-      <w:bookmarkStart w:id="14" w:name="_Toc217142574"/>
+      <w:bookmarkStart w:id="14" w:name="_Toc217157160"/>
       <w:r>
         <w:t>CSRF</w:t>
       </w:r>
@@ -2513,7 +2768,7 @@
           <w:szCs w:val="22"/>
         </w:rPr>
       </w:pPr>
-      <w:bookmarkStart w:id="15" w:name="_Toc217142575"/>
+      <w:bookmarkStart w:id="15" w:name="_Toc217157161"/>
       <w:r>
         <w:t>Algemeen &amp; Theoretisch</w:t>
       </w:r>
@@ -2531,7 +2786,7 @@
           <w:szCs w:val="22"/>
         </w:rPr>
       </w:pPr>
-      <w:bookmarkStart w:id="16" w:name="_Toc217142576"/>
+      <w:bookmarkStart w:id="16" w:name="_Toc217157162"/>
       <w:r>
         <w:t>CSRF bij API’s</w:t>
       </w:r>
@@ -2544,17 +2799,29 @@
           <w:ilvl w:val="1"/>
           <w:numId w:val="39"/>
         </w:numPr>
-        <w:rPr>
-          <w:rFonts w:cs="Arial"/>
-          <w:szCs w:val="22"/>
-        </w:rPr>
-      </w:pPr>
-      <w:bookmarkStart w:id="17" w:name="_Toc217142577"/>
+      </w:pPr>
+      <w:bookmarkStart w:id="17" w:name="_Toc217157163"/>
       <w:r>
         <w:t>Praktisch</w:t>
       </w:r>
       <w:bookmarkEnd w:id="17"/>
     </w:p>
+    <w:p/>
+    <w:p>
+      <w:pPr>
+        <w:pStyle w:val="Kop1"/>
+        <w:numPr>
+          <w:ilvl w:val="0"/>
+          <w:numId w:val="39"/>
+        </w:numPr>
+      </w:pPr>
+      <w:bookmarkStart w:id="18" w:name="_Toc217157164"/>
+      <w:r>
+        <w:t>Improper Input Validation</w:t>
+      </w:r>
+      <w:bookmarkEnd w:id="18"/>
+    </w:p>
+    <w:p/>
     <w:p/>
     <w:p>
       <w:pPr>
@@ -2582,13 +2849,13 @@
       <w:pPr>
         <w:pStyle w:val="Kop1"/>
       </w:pPr>
-      <w:bookmarkStart w:id="18" w:name="_Toc217142578"/>
+      <w:bookmarkStart w:id="19" w:name="_Toc217157165"/>
       <w:r>
         <w:lastRenderedPageBreak/>
         <w:t>Besluit</w:t>
       </w:r>
       <w:bookmarkEnd w:id="9"/>
-      <w:bookmarkEnd w:id="18"/>
+      <w:bookmarkEnd w:id="19"/>
     </w:p>
     <w:p>
       <w:r>
@@ -2625,13 +2892,7 @@
         <w:t xml:space="preserve">client kan nooit vertrouwd worden en moet altijd eerst gecontroleerd en opgekuist worden </w:t>
       </w:r>
       <w:r>
-        <w:t>voordat deze input en gegevens verwerkt worden. Z</w:t>
-      </w:r>
-      <w:r>
-        <w:t>odat de input geen schadelijke payload of code bevat</w:t>
-      </w:r>
-      <w:r>
-        <w:t xml:space="preserve"> en </w:t>
+        <w:t xml:space="preserve">voordat deze input en gegevens verwerkt worden. Zodat de input geen schadelijke payload of code bevat en </w:t>
       </w:r>
       <w:r>
         <w:t>geen</w:t>
@@ -2681,18 +2942,36 @@
       <w:pPr>
         <w:pStyle w:val="Kop1"/>
       </w:pPr>
-      <w:bookmarkStart w:id="19" w:name="_Toc196152199"/>
-      <w:bookmarkStart w:id="20" w:name="_Toc217142579"/>
+      <w:bookmarkStart w:id="20" w:name="_Toc196152199"/>
+      <w:bookmarkStart w:id="21" w:name="_Toc217157166"/>
       <w:r>
         <w:lastRenderedPageBreak/>
         <w:t>Bijlagen</w:t>
       </w:r>
-      <w:bookmarkEnd w:id="19"/>
       <w:bookmarkEnd w:id="20"/>
+      <w:bookmarkEnd w:id="21"/>
     </w:p>
     <w:p>
       <w:r>
-        <w:t xml:space="preserve">Voor het praktische gedeelte van dit onderzoek is er gebruik gemaakt van een Github Repository om de bestanden en de wijzigingen overzichtelijk te kunnen bijhouden. De link naar de Github Repository: </w:t>
+        <w:t xml:space="preserve">Voor het praktische gedeelte van dit onderzoek is er gebruik gemaakt van een Github </w:t>
+      </w:r>
+      <w:r>
+        <w:t>r</w:t>
+      </w:r>
+      <w:r>
+        <w:t>epository om de bestanden</w:t>
+      </w:r>
+      <w:r>
+        <w:t xml:space="preserve">, </w:t>
+      </w:r>
+      <w:r>
+        <w:t>de wijzigingen</w:t>
+      </w:r>
+      <w:r>
+        <w:t xml:space="preserve"> en documentatie</w:t>
+      </w:r>
+      <w:r>
+        <w:t xml:space="preserve"> overzichtelijk te kunnen bijhouden. De link naar de Github Repository: </w:t>
       </w:r>
       <w:hyperlink r:id="rId9" w:history="1">
         <w:r>
@@ -2864,19 +3143,19 @@
       </w:tr>
     </w:tbl>
     <w:p>
-      <w:bookmarkStart w:id="21" w:name="_Toc196152200"/>
+      <w:bookmarkStart w:id="22" w:name="_Toc196152200"/>
     </w:p>
     <w:p/>
     <w:p>
       <w:pPr>
         <w:pStyle w:val="Kop1"/>
       </w:pPr>
-      <w:bookmarkStart w:id="22" w:name="_Toc217142580"/>
+      <w:bookmarkStart w:id="23" w:name="_Toc217157167"/>
       <w:r>
         <w:t>Referentielijst</w:t>
       </w:r>
-      <w:bookmarkEnd w:id="21"/>
       <w:bookmarkEnd w:id="22"/>
+      <w:bookmarkEnd w:id="23"/>
     </w:p>
     <w:p>
       <w:r>
@@ -3008,9 +3287,6 @@
       <w:pStyle w:val="Voettekst"/>
     </w:pPr>
     <w:r>
-      <w:rPr>
-        <w:noProof/>
-      </w:rPr>
       <mc:AlternateContent>
         <mc:Choice Requires="wps">
           <w:drawing>
@@ -3198,9 +3474,6 @@
       </mc:AlternateContent>
     </w:r>
     <w:r>
-      <w:rPr>
-        <w:noProof/>
-      </w:rPr>
       <mc:AlternateContent>
         <mc:Choice Requires="wps">
           <w:drawing>
@@ -3335,16 +3608,7 @@
         <w:footnoteRef/>
       </w:r>
       <w:r>
-        <w:t xml:space="preserve"> </w:t>
-      </w:r>
-      <w:r>
-        <w:t xml:space="preserve">Informatie over wat een API is kan gevonden worden in dit artikel van </w:t>
-      </w:r>
-      <w:r>
-        <w:t xml:space="preserve">Geeks For Geeks: </w:t>
-      </w:r>
-      <w:r>
-        <w:t xml:space="preserve">GeeksforGeeks. (2025, December 15). </w:t>
+        <w:t xml:space="preserve"> Informatie over wat een API is kan gevonden worden in dit artikel van Geeks For Geeks: GeeksforGeeks. (2025, December 15). </w:t>
       </w:r>
       <w:r>
         <w:rPr>
@@ -3365,6 +3629,11 @@
         </w:r>
       </w:hyperlink>
     </w:p>
+    <w:p>
+      <w:pPr>
+        <w:pStyle w:val="Voetnoottekst"/>
+      </w:pPr>
+    </w:p>
   </w:footnote>
   <w:footnote w:id="2">
     <w:p>
@@ -3378,19 +3647,7 @@
         <w:footnoteRef/>
       </w:r>
       <w:r>
-        <w:t xml:space="preserve"> Informatie over wat een REST-API is kan gevonden worden in dit artikel van </w:t>
-      </w:r>
-      <w:r>
-        <w:t>Postman</w:t>
-      </w:r>
-      <w:r>
-        <w:t>:</w:t>
-      </w:r>
-      <w:r>
-        <w:t xml:space="preserve"> </w:t>
-      </w:r>
-      <w:r>
-        <w:t xml:space="preserve">Team, P. (2025, December 16). </w:t>
+        <w:t xml:space="preserve"> Informatie over wat een REST-API is kan gevonden worden in dit artikel van Postman: Team, P. (2025, December 16). </w:t>
       </w:r>
       <w:r>
         <w:rPr>
@@ -8215,7 +8472,7 @@
   <w:style w:type="paragraph" w:default="1" w:styleId="Standaard">
     <w:name w:val="Normal"/>
     <w:qFormat/>
-    <w:rsid w:val="00B71E3A"/>
+    <w:rsid w:val="00D72C84"/>
     <w:rPr>
       <w:rFonts w:ascii="Arial" w:hAnsi="Arial"/>
       <w:sz w:val="22"/>

</xml_diff>

<commit_message>
Indeling Titels GDC Aangepast
</commit_message>
<xml_diff>
--- a/docs/Official/25-26_GDC_Ian_Chains_Baute_6ICWE.docx
+++ b/docs/Official/25-26_GDC_Ian_Chains_Baute_6ICWE.docx
@@ -18,7 +18,7 @@
           <w:noProof/>
         </w:rPr>
         <w:drawing>
-          <wp:anchor distT="0" distB="0" distL="114300" distR="114300" simplePos="0" relativeHeight="251658240" behindDoc="0" locked="0" layoutInCell="1" allowOverlap="1" wp14:anchorId="5268361A" wp14:editId="178DB914">
+          <wp:anchor distT="0" distB="0" distL="114300" distR="114300" simplePos="0" relativeHeight="251658240" behindDoc="0" locked="0" layoutInCell="1" allowOverlap="1" wp14:anchorId="5268361A" wp14:editId="6713595E">
             <wp:simplePos x="0" y="0"/>
             <wp:positionH relativeFrom="margin">
               <wp:align>center</wp:align>
@@ -3016,7 +3016,6 @@
         </w:rPr>
         <w:t>----</w:t>
       </w:r>
-      <w:proofErr w:type="spellStart"/>
       <w:r>
         <w:rPr>
           <w:rFonts w:cs="Arial"/>
@@ -3031,7 +3030,6 @@
         </w:rPr>
         <w:t>uthN</w:t>
       </w:r>
-      <w:proofErr w:type="spellEnd"/>
       <w:r>
         <w:rPr>
           <w:rFonts w:cs="Arial"/>
@@ -3062,7 +3060,6 @@
         </w:rPr>
         <w:t>-----</w:t>
       </w:r>
-      <w:proofErr w:type="spellStart"/>
       <w:r>
         <w:rPr>
           <w:rFonts w:cs="Arial"/>
@@ -3077,7 +3074,6 @@
         </w:rPr>
         <w:t>uthZ</w:t>
       </w:r>
-      <w:proofErr w:type="spellEnd"/>
       <w:r>
         <w:rPr>
           <w:rFonts w:cs="Arial"/>
@@ -3131,7 +3127,6 @@
           <w:szCs w:val="22"/>
         </w:rPr>
       </w:pPr>
-      <w:proofErr w:type="spellStart"/>
       <w:r>
         <w:rPr>
           <w:rFonts w:cs="Arial"/>
@@ -3139,7 +3134,6 @@
         </w:rPr>
         <w:t>Py</w:t>
       </w:r>
-      <w:proofErr w:type="spellEnd"/>
       <w:r>
         <w:rPr>
           <w:rFonts w:cs="Arial"/>
@@ -3213,23 +3207,7 @@
           <w:szCs w:val="22"/>
         </w:rPr>
         <w:tab/>
-        <w:t xml:space="preserve">HyperText </w:t>
-      </w:r>
-      <w:proofErr w:type="spellStart"/>
-      <w:r>
-        <w:rPr>
-          <w:rFonts w:cs="Arial"/>
-          <w:szCs w:val="22"/>
-        </w:rPr>
-        <w:t>Markup</w:t>
-      </w:r>
-      <w:proofErr w:type="spellEnd"/>
-      <w:r>
-        <w:rPr>
-          <w:rFonts w:cs="Arial"/>
-          <w:szCs w:val="22"/>
-        </w:rPr>
-        <w:t xml:space="preserve"> Language</w:t>
+        <w:t>HyperText Markup Language</w:t>
       </w:r>
     </w:p>
     <w:p>
@@ -3598,13 +3576,8 @@
       <w:pPr>
         <w:pStyle w:val="Bronnen"/>
       </w:pPr>
-      <w:proofErr w:type="spellStart"/>
-      <w:r>
-        <w:t>GeeksforGeeks</w:t>
-      </w:r>
-      <w:proofErr w:type="spellEnd"/>
-      <w:r>
-        <w:t xml:space="preserve"> (2025)</w:t>
+      <w:r>
+        <w:t>GeeksforGeeks (2025)</w:t>
       </w:r>
     </w:p>
     <w:p/>
@@ -3720,7 +3693,7 @@
           <w:noProof/>
         </w:rPr>
         <w:drawing>
-          <wp:anchor distT="0" distB="0" distL="114300" distR="114300" simplePos="0" relativeHeight="251660288" behindDoc="0" locked="0" layoutInCell="1" allowOverlap="1" wp14:anchorId="152C802A" wp14:editId="5CB49A3B">
+          <wp:anchor distT="0" distB="0" distL="114300" distR="114300" simplePos="0" relativeHeight="251660288" behindDoc="0" locked="0" layoutInCell="1" allowOverlap="1" wp14:anchorId="152C802A" wp14:editId="5BABC0E1">
             <wp:simplePos x="0" y="0"/>
             <wp:positionH relativeFrom="margin">
               <wp:align>left</wp:align>
@@ -3795,13 +3768,8 @@
       <w:pPr>
         <w:pStyle w:val="Bronnen"/>
       </w:pPr>
-      <w:proofErr w:type="spellStart"/>
-      <w:r>
-        <w:t>Hepper</w:t>
-      </w:r>
-      <w:proofErr w:type="spellEnd"/>
-      <w:r>
-        <w:t xml:space="preserve"> (2017)</w:t>
+      <w:r>
+        <w:t>Hepper (2017)</w:t>
       </w:r>
     </w:p>
     <w:p>
@@ -4127,21 +4095,11 @@
         <w:t>(contact)formulieren</w:t>
       </w:r>
       <w:r>
-        <w:t xml:space="preserve"> &amp; </w:t>
-      </w:r>
-      <w:proofErr w:type="spellStart"/>
-      <w:r>
-        <w:t>rich</w:t>
-      </w:r>
-      <w:proofErr w:type="spellEnd"/>
-      <w:r>
-        <w:t xml:space="preserve"> </w:t>
-      </w:r>
-      <w:proofErr w:type="spellStart"/>
+        <w:t xml:space="preserve"> &amp; rich </w:t>
+      </w:r>
       <w:r>
         <w:t>text</w:t>
       </w:r>
-      <w:proofErr w:type="spellEnd"/>
       <w:r>
         <w:t xml:space="preserve"> editors</w:t>
       </w:r>
@@ -4284,9 +4242,9 @@
           <w:numId w:val="39"/>
         </w:numPr>
       </w:pPr>
-      <w:bookmarkStart w:id="15" w:name="_Toc217594326"/>
-      <w:r>
-        <w:t>XSS bij API’s</w:t>
+      <w:bookmarkStart w:id="15" w:name="_Toc217594327"/>
+      <w:r>
+        <w:t>Hoe XSS voorkomen?</w:t>
       </w:r>
       <w:bookmarkEnd w:id="15"/>
     </w:p>
@@ -4298,11 +4256,53 @@
           <w:numId w:val="39"/>
         </w:numPr>
       </w:pPr>
-      <w:bookmarkStart w:id="16" w:name="_Toc217594327"/>
-      <w:r>
-        <w:t>Hoe XSS voorkomen?</w:t>
+      <w:bookmarkStart w:id="16" w:name="_Toc217594328"/>
+      <w:r>
+        <w:t>Praktisch</w:t>
       </w:r>
       <w:bookmarkEnd w:id="16"/>
+    </w:p>
+    <w:p>
+      <w:r>
+        <w:t>X</w:t>
+      </w:r>
+    </w:p>
+    <w:p>
+      <w:r>
+        <w:br w:type="page"/>
+      </w:r>
+    </w:p>
+    <w:p>
+      <w:pPr>
+        <w:pStyle w:val="Kop1"/>
+        <w:numPr>
+          <w:ilvl w:val="0"/>
+          <w:numId w:val="39"/>
+        </w:numPr>
+        <w:rPr>
+          <w:rFonts w:cs="Arial"/>
+          <w:szCs w:val="22"/>
+        </w:rPr>
+      </w:pPr>
+      <w:bookmarkStart w:id="17" w:name="_Toc217594329"/>
+      <w:r>
+        <w:lastRenderedPageBreak/>
+        <w:t>CSRF</w:t>
+      </w:r>
+      <w:r>
+        <w:t xml:space="preserve"> -</w:t>
+      </w:r>
+      <w:r>
+        <w:t xml:space="preserve"> </w:t>
+      </w:r>
+      <w:r>
+        <w:rPr>
+          <w:rFonts w:cs="Arial"/>
+          <w:szCs w:val="22"/>
+        </w:rPr>
+        <w:t>Cross-Site Request Forgery</w:t>
+      </w:r>
+      <w:bookmarkEnd w:id="17"/>
     </w:p>
     <w:p>
       <w:pPr>
@@ -4311,23 +4311,50 @@
           <w:ilvl w:val="1"/>
           <w:numId w:val="39"/>
         </w:numPr>
-      </w:pPr>
-      <w:bookmarkStart w:id="17" w:name="_Toc217594328"/>
-      <w:r>
-        <w:t>Praktisch</w:t>
-      </w:r>
-      <w:bookmarkEnd w:id="17"/>
+        <w:rPr>
+          <w:rFonts w:cs="Arial"/>
+          <w:szCs w:val="22"/>
+        </w:rPr>
+      </w:pPr>
+      <w:bookmarkStart w:id="18" w:name="_Toc217594330"/>
+      <w:r>
+        <w:t>Wat is CSRF?</w:t>
+      </w:r>
+      <w:bookmarkEnd w:id="18"/>
     </w:p>
     <w:p>
-      <w:r>
-        <w:t>X</w:t>
-      </w:r>
+      <w:pPr>
+        <w:pStyle w:val="Kop2"/>
+        <w:numPr>
+          <w:ilvl w:val="1"/>
+          <w:numId w:val="39"/>
+        </w:numPr>
+        <w:rPr>
+          <w:rFonts w:cs="Arial"/>
+          <w:szCs w:val="22"/>
+        </w:rPr>
+      </w:pPr>
+      <w:bookmarkStart w:id="19" w:name="_Toc217594332"/>
+      <w:r>
+        <w:t>Hoe CSRF voorkomen?</w:t>
+      </w:r>
+      <w:bookmarkEnd w:id="19"/>
     </w:p>
     <w:p>
-      <w:r>
-        <w:br w:type="page"/>
-      </w:r>
+      <w:pPr>
+        <w:pStyle w:val="Kop2"/>
+        <w:numPr>
+          <w:ilvl w:val="1"/>
+          <w:numId w:val="39"/>
+        </w:numPr>
+      </w:pPr>
+      <w:bookmarkStart w:id="20" w:name="_Toc217594333"/>
+      <w:r>
+        <w:t>Praktisch</w:t>
+      </w:r>
+      <w:bookmarkEnd w:id="20"/>
     </w:p>
+    <w:p/>
     <w:p>
       <w:pPr>
         <w:pStyle w:val="Kop1"/>
@@ -4335,113 +4362,12 @@
           <w:ilvl w:val="0"/>
           <w:numId w:val="39"/>
         </w:numPr>
-        <w:rPr>
-          <w:rFonts w:cs="Arial"/>
-          <w:szCs w:val="22"/>
-        </w:rPr>
-      </w:pPr>
-      <w:bookmarkStart w:id="18" w:name="_Toc217594329"/>
-      <w:r>
-        <w:lastRenderedPageBreak/>
-        <w:t>CSRF</w:t>
-      </w:r>
-      <w:r>
-        <w:t xml:space="preserve"> -</w:t>
-      </w:r>
-      <w:r>
-        <w:t xml:space="preserve"> </w:t>
-      </w:r>
-      <w:r>
-        <w:rPr>
-          <w:rFonts w:cs="Arial"/>
-          <w:szCs w:val="22"/>
-        </w:rPr>
-        <w:t>Cross-Site Request Forgery</w:t>
-      </w:r>
-      <w:bookmarkEnd w:id="18"/>
-    </w:p>
-    <w:p>
-      <w:pPr>
-        <w:pStyle w:val="Kop2"/>
-        <w:numPr>
-          <w:ilvl w:val="1"/>
-          <w:numId w:val="39"/>
-        </w:numPr>
-        <w:rPr>
-          <w:rFonts w:cs="Arial"/>
-          <w:szCs w:val="22"/>
-        </w:rPr>
-      </w:pPr>
-      <w:bookmarkStart w:id="19" w:name="_Toc217594330"/>
-      <w:r>
-        <w:t>Wat is CSRF?</w:t>
-      </w:r>
-      <w:bookmarkEnd w:id="19"/>
-    </w:p>
-    <w:p>
-      <w:pPr>
-        <w:pStyle w:val="Kop2"/>
-        <w:numPr>
-          <w:ilvl w:val="1"/>
-          <w:numId w:val="39"/>
-        </w:numPr>
-        <w:rPr>
-          <w:rFonts w:cs="Arial"/>
-          <w:szCs w:val="22"/>
-        </w:rPr>
-      </w:pPr>
-      <w:bookmarkStart w:id="20" w:name="_Toc217594331"/>
-      <w:r>
-        <w:t>CSRF bij API’s</w:t>
-      </w:r>
-      <w:bookmarkEnd w:id="20"/>
-    </w:p>
-    <w:p>
-      <w:pPr>
-        <w:pStyle w:val="Kop2"/>
-        <w:numPr>
-          <w:ilvl w:val="1"/>
-          <w:numId w:val="39"/>
-        </w:numPr>
-        <w:rPr>
-          <w:rFonts w:cs="Arial"/>
-          <w:szCs w:val="22"/>
-        </w:rPr>
-      </w:pPr>
-      <w:bookmarkStart w:id="21" w:name="_Toc217594332"/>
-      <w:r>
-        <w:t>Hoe CSRF voorkomen?</w:t>
+      </w:pPr>
+      <w:bookmarkStart w:id="21" w:name="_Toc217594334"/>
+      <w:r>
+        <w:t>Improper Input Validation</w:t>
       </w:r>
       <w:bookmarkEnd w:id="21"/>
-    </w:p>
-    <w:p>
-      <w:pPr>
-        <w:pStyle w:val="Kop2"/>
-        <w:numPr>
-          <w:ilvl w:val="1"/>
-          <w:numId w:val="39"/>
-        </w:numPr>
-      </w:pPr>
-      <w:bookmarkStart w:id="22" w:name="_Toc217594333"/>
-      <w:r>
-        <w:t>Praktisch</w:t>
-      </w:r>
-      <w:bookmarkEnd w:id="22"/>
-    </w:p>
-    <w:p/>
-    <w:p>
-      <w:pPr>
-        <w:pStyle w:val="Kop1"/>
-        <w:numPr>
-          <w:ilvl w:val="0"/>
-          <w:numId w:val="39"/>
-        </w:numPr>
-      </w:pPr>
-      <w:bookmarkStart w:id="23" w:name="_Toc217594334"/>
-      <w:r>
-        <w:t>Improper Input Validation</w:t>
-      </w:r>
-      <w:bookmarkEnd w:id="23"/>
     </w:p>
     <w:p/>
     <w:p/>
@@ -4471,13 +4397,29 @@
       <w:pPr>
         <w:pStyle w:val="Kop1"/>
       </w:pPr>
-      <w:bookmarkStart w:id="24" w:name="_Toc217594335"/>
+      <w:bookmarkStart w:id="22" w:name="_Toc217594335"/>
       <w:r>
         <w:lastRenderedPageBreak/>
         <w:t>Besluit</w:t>
       </w:r>
       <w:bookmarkEnd w:id="10"/>
-      <w:bookmarkEnd w:id="24"/>
+      <w:bookmarkEnd w:id="22"/>
+    </w:p>
+    <w:p>
+      <w:pPr>
+        <w:pStyle w:val="Lijstalinea"/>
+        <w:numPr>
+          <w:ilvl w:val="0"/>
+          <w:numId w:val="42"/>
+        </w:numPr>
+      </w:pPr>
+      <w:r>
+        <w:rPr>
+          <w:b/>
+          <w:bCs/>
+        </w:rPr>
+        <w:t>Nog aanpassen en ook toevoegen van CSRF, dus controleren of de request wel echt is en niet zonder toestemming is gemaakt</w:t>
+      </w:r>
     </w:p>
     <w:p>
       <w:r>
@@ -4570,14 +4512,14 @@
       <w:pPr>
         <w:pStyle w:val="Kop1"/>
       </w:pPr>
-      <w:bookmarkStart w:id="25" w:name="_Toc196152199"/>
-      <w:bookmarkStart w:id="26" w:name="_Toc217594336"/>
+      <w:bookmarkStart w:id="23" w:name="_Toc196152199"/>
+      <w:bookmarkStart w:id="24" w:name="_Toc217594336"/>
       <w:r>
         <w:lastRenderedPageBreak/>
         <w:t>Bijlagen</w:t>
       </w:r>
-      <w:bookmarkEnd w:id="25"/>
-      <w:bookmarkEnd w:id="26"/>
+      <w:bookmarkEnd w:id="23"/>
+      <w:bookmarkEnd w:id="24"/>
     </w:p>
     <w:p>
       <w:r>
@@ -4777,19 +4719,19 @@
       </w:tr>
     </w:tbl>
     <w:p>
-      <w:bookmarkStart w:id="27" w:name="_Toc196152200"/>
+      <w:bookmarkStart w:id="25" w:name="_Toc196152200"/>
     </w:p>
     <w:p/>
     <w:p>
       <w:pPr>
         <w:pStyle w:val="Kop1"/>
       </w:pPr>
-      <w:bookmarkStart w:id="28" w:name="_Toc217594337"/>
+      <w:bookmarkStart w:id="26" w:name="_Toc217594337"/>
       <w:r>
         <w:t>Referentielijst</w:t>
       </w:r>
-      <w:bookmarkEnd w:id="27"/>
-      <w:bookmarkEnd w:id="28"/>
+      <w:bookmarkEnd w:id="25"/>
+      <w:bookmarkEnd w:id="26"/>
     </w:p>
     <w:p>
       <w:r>
@@ -5228,58 +5170,17 @@
         <w:footnoteRef/>
       </w:r>
       <w:r>
-        <w:t xml:space="preserve"> Informatie over wat een API is kan gevonden worden in dit artikel van Geeks For Geeks: </w:t>
-      </w:r>
-      <w:proofErr w:type="spellStart"/>
-      <w:r>
-        <w:t>GeeksforGeeks</w:t>
-      </w:r>
-      <w:proofErr w:type="spellEnd"/>
-      <w:r>
-        <w:t xml:space="preserve">. (2025, December 15). </w:t>
-      </w:r>
-      <w:proofErr w:type="spellStart"/>
+        <w:t xml:space="preserve"> Informatie over wat een API is kan gevonden worden in dit artikel van Geeks For Geeks: GeeksforGeeks. (2025, December 15). </w:t>
+      </w:r>
       <w:r>
         <w:rPr>
           <w:i/>
           <w:iCs/>
         </w:rPr>
-        <w:t>What</w:t>
-      </w:r>
-      <w:proofErr w:type="spellEnd"/>
-      <w:r>
-        <w:rPr>
-          <w:i/>
-          <w:iCs/>
-        </w:rPr>
-        <w:t xml:space="preserve"> is </w:t>
-      </w:r>
-      <w:proofErr w:type="spellStart"/>
-      <w:r>
-        <w:rPr>
-          <w:i/>
-          <w:iCs/>
-        </w:rPr>
-        <w:t>an</w:t>
-      </w:r>
-      <w:proofErr w:type="spellEnd"/>
-      <w:r>
-        <w:rPr>
-          <w:i/>
-          <w:iCs/>
-        </w:rPr>
-        <w:t xml:space="preserve"> API (Application Programming Interface)</w:t>
-      </w:r>
-      <w:r>
-        <w:t xml:space="preserve">. </w:t>
-      </w:r>
-      <w:proofErr w:type="spellStart"/>
-      <w:r>
-        <w:t>GeeksforGeeks</w:t>
-      </w:r>
-      <w:proofErr w:type="spellEnd"/>
-      <w:r>
-        <w:t xml:space="preserve">. </w:t>
+        <w:t>What is an API (Application Programming Interface)</w:t>
+      </w:r>
+      <w:r>
+        <w:t xml:space="preserve">. GeeksforGeeks. </w:t>
       </w:r>
       <w:hyperlink r:id="rId1" w:history="1">
         <w:r>
@@ -5310,79 +5211,13 @@
       <w:r>
         <w:t xml:space="preserve"> Informatie over wat een REST-API is kan gevonden worden in dit artikel van Postman: Team, P. (2025, December 16). </w:t>
       </w:r>
-      <w:proofErr w:type="spellStart"/>
       <w:r>
         <w:rPr>
           <w:i/>
           <w:iCs/>
         </w:rPr>
-        <w:t>What</w:t>
-      </w:r>
-      <w:proofErr w:type="spellEnd"/>
-      <w:r>
-        <w:rPr>
-          <w:i/>
-          <w:iCs/>
-        </w:rPr>
-        <w:t xml:space="preserve"> is a REST API? </w:t>
-      </w:r>
-      <w:proofErr w:type="spellStart"/>
-      <w:r>
-        <w:rPr>
-          <w:i/>
-          <w:iCs/>
-        </w:rPr>
-        <w:t>Examples</w:t>
-      </w:r>
-      <w:proofErr w:type="spellEnd"/>
-      <w:r>
-        <w:rPr>
-          <w:i/>
-          <w:iCs/>
-        </w:rPr>
-        <w:t xml:space="preserve">, </w:t>
-      </w:r>
-      <w:proofErr w:type="spellStart"/>
-      <w:r>
-        <w:rPr>
-          <w:i/>
-          <w:iCs/>
-        </w:rPr>
-        <w:t>uses</w:t>
-      </w:r>
-      <w:proofErr w:type="spellEnd"/>
-      <w:r>
-        <w:rPr>
-          <w:i/>
-          <w:iCs/>
-        </w:rPr>
-        <w:t xml:space="preserve">, </w:t>
-      </w:r>
-      <w:proofErr w:type="spellStart"/>
-      <w:r>
-        <w:rPr>
-          <w:i/>
-          <w:iCs/>
-        </w:rPr>
-        <w:t>and</w:t>
-      </w:r>
-      <w:proofErr w:type="spellEnd"/>
-      <w:r>
-        <w:rPr>
-          <w:i/>
-          <w:iCs/>
-        </w:rPr>
-        <w:t xml:space="preserve"> </w:t>
-      </w:r>
-      <w:proofErr w:type="spellStart"/>
-      <w:r>
-        <w:rPr>
-          <w:i/>
-          <w:iCs/>
-        </w:rPr>
-        <w:t>challenges</w:t>
-      </w:r>
-      <w:proofErr w:type="spellEnd"/>
+        <w:t>What is a REST API? Examples, uses, and challenges</w:t>
+      </w:r>
       <w:r>
         <w:t xml:space="preserve">. Postman Blog. </w:t>
       </w:r>
@@ -9820,6 +9655,118 @@
     </w:lvl>
   </w:abstractNum>
   <w:abstractNum w:abstractNumId="40" w15:restartNumberingAfterBreak="0">
+    <w:nsid w:val="74967B8C"/>
+    <w:multiLevelType w:val="hybridMultilevel"/>
+    <w:tmpl w:val="48740CBC"/>
+    <w:lvl w:ilvl="0" w:tplc="D152EA76">
+      <w:numFmt w:val="bullet"/>
+      <w:lvlText w:val=""/>
+      <w:lvlJc w:val="left"/>
+      <w:pPr>
+        <w:ind w:left="720" w:hanging="360"/>
+      </w:pPr>
+      <w:rPr>
+        <w:rFonts w:ascii="Wingdings" w:eastAsiaTheme="minorHAnsi" w:hAnsi="Wingdings" w:cstheme="minorBidi" w:hint="default"/>
+      </w:rPr>
+    </w:lvl>
+    <w:lvl w:ilvl="1" w:tplc="08130003" w:tentative="1">
+      <w:start w:val="1"/>
+      <w:numFmt w:val="bullet"/>
+      <w:lvlText w:val="o"/>
+      <w:lvlJc w:val="left"/>
+      <w:pPr>
+        <w:ind w:left="1440" w:hanging="360"/>
+      </w:pPr>
+      <w:rPr>
+        <w:rFonts w:ascii="Courier New" w:hAnsi="Courier New" w:cs="Courier New" w:hint="default"/>
+      </w:rPr>
+    </w:lvl>
+    <w:lvl w:ilvl="2" w:tplc="08130005" w:tentative="1">
+      <w:start w:val="1"/>
+      <w:numFmt w:val="bullet"/>
+      <w:lvlText w:val=""/>
+      <w:lvlJc w:val="left"/>
+      <w:pPr>
+        <w:ind w:left="2160" w:hanging="360"/>
+      </w:pPr>
+      <w:rPr>
+        <w:rFonts w:ascii="Wingdings" w:hAnsi="Wingdings" w:hint="default"/>
+      </w:rPr>
+    </w:lvl>
+    <w:lvl w:ilvl="3" w:tplc="08130001" w:tentative="1">
+      <w:start w:val="1"/>
+      <w:numFmt w:val="bullet"/>
+      <w:lvlText w:val=""/>
+      <w:lvlJc w:val="left"/>
+      <w:pPr>
+        <w:ind w:left="2880" w:hanging="360"/>
+      </w:pPr>
+      <w:rPr>
+        <w:rFonts w:ascii="Symbol" w:hAnsi="Symbol" w:hint="default"/>
+      </w:rPr>
+    </w:lvl>
+    <w:lvl w:ilvl="4" w:tplc="08130003" w:tentative="1">
+      <w:start w:val="1"/>
+      <w:numFmt w:val="bullet"/>
+      <w:lvlText w:val="o"/>
+      <w:lvlJc w:val="left"/>
+      <w:pPr>
+        <w:ind w:left="3600" w:hanging="360"/>
+      </w:pPr>
+      <w:rPr>
+        <w:rFonts w:ascii="Courier New" w:hAnsi="Courier New" w:cs="Courier New" w:hint="default"/>
+      </w:rPr>
+    </w:lvl>
+    <w:lvl w:ilvl="5" w:tplc="08130005" w:tentative="1">
+      <w:start w:val="1"/>
+      <w:numFmt w:val="bullet"/>
+      <w:lvlText w:val=""/>
+      <w:lvlJc w:val="left"/>
+      <w:pPr>
+        <w:ind w:left="4320" w:hanging="360"/>
+      </w:pPr>
+      <w:rPr>
+        <w:rFonts w:ascii="Wingdings" w:hAnsi="Wingdings" w:hint="default"/>
+      </w:rPr>
+    </w:lvl>
+    <w:lvl w:ilvl="6" w:tplc="08130001" w:tentative="1">
+      <w:start w:val="1"/>
+      <w:numFmt w:val="bullet"/>
+      <w:lvlText w:val=""/>
+      <w:lvlJc w:val="left"/>
+      <w:pPr>
+        <w:ind w:left="5040" w:hanging="360"/>
+      </w:pPr>
+      <w:rPr>
+        <w:rFonts w:ascii="Symbol" w:hAnsi="Symbol" w:hint="default"/>
+      </w:rPr>
+    </w:lvl>
+    <w:lvl w:ilvl="7" w:tplc="08130003" w:tentative="1">
+      <w:start w:val="1"/>
+      <w:numFmt w:val="bullet"/>
+      <w:lvlText w:val="o"/>
+      <w:lvlJc w:val="left"/>
+      <w:pPr>
+        <w:ind w:left="5760" w:hanging="360"/>
+      </w:pPr>
+      <w:rPr>
+        <w:rFonts w:ascii="Courier New" w:hAnsi="Courier New" w:cs="Courier New" w:hint="default"/>
+      </w:rPr>
+    </w:lvl>
+    <w:lvl w:ilvl="8" w:tplc="08130005" w:tentative="1">
+      <w:start w:val="1"/>
+      <w:numFmt w:val="bullet"/>
+      <w:lvlText w:val=""/>
+      <w:lvlJc w:val="left"/>
+      <w:pPr>
+        <w:ind w:left="6480" w:hanging="360"/>
+      </w:pPr>
+      <w:rPr>
+        <w:rFonts w:ascii="Wingdings" w:hAnsi="Wingdings" w:hint="default"/>
+      </w:rPr>
+    </w:lvl>
+  </w:abstractNum>
+  <w:abstractNum w:abstractNumId="41" w15:restartNumberingAfterBreak="0">
     <w:nsid w:val="77DC7DB5"/>
     <w:multiLevelType w:val="hybridMultilevel"/>
     <w:tmpl w:val="99ACBFF0"/>
@@ -10011,7 +9958,7 @@
     <w:abstractNumId w:val="24"/>
   </w:num>
   <w:num w:numId="36" w16cid:durableId="1537963662">
-    <w:abstractNumId w:val="40"/>
+    <w:abstractNumId w:val="41"/>
   </w:num>
   <w:num w:numId="37" w16cid:durableId="388959016">
     <w:abstractNumId w:val="8"/>
@@ -10027,6 +9974,9 @@
   </w:num>
   <w:num w:numId="41" w16cid:durableId="1977031420">
     <w:abstractNumId w:val="33"/>
+  </w:num>
+  <w:num w:numId="42" w16cid:durableId="646737896">
+    <w:abstractNumId w:val="40"/>
   </w:num>
 </w:numbering>
 </file>

</xml_diff>

<commit_message>
Begin uitleggen van CSRF
</commit_message>
<xml_diff>
--- a/docs/Official/25-26_GDC_Ian_Chains_Baute_6ICWE.docx
+++ b/docs/Official/25-26_GDC_Ian_Chains_Baute_6ICWE.docx
@@ -18,7 +18,7 @@
           <w:noProof/>
         </w:rPr>
         <w:drawing>
-          <wp:anchor distT="0" distB="0" distL="114300" distR="114300" simplePos="0" relativeHeight="251658240" behindDoc="0" locked="0" layoutInCell="1" allowOverlap="1" wp14:anchorId="5268361A" wp14:editId="4CCBF038">
+          <wp:anchor distT="0" distB="0" distL="114300" distR="114300" simplePos="0" relativeHeight="251658240" behindDoc="0" locked="0" layoutInCell="1" allowOverlap="1" wp14:anchorId="5268361A" wp14:editId="50A60015">
             <wp:simplePos x="0" y="0"/>
             <wp:positionH relativeFrom="margin">
               <wp:align>center</wp:align>
@@ -395,7 +395,7 @@
         <w:pStyle w:val="Kop1"/>
       </w:pPr>
       <w:bookmarkStart w:id="3" w:name="_Toc196152162"/>
-      <w:bookmarkStart w:id="4" w:name="_Toc217594318"/>
+      <w:bookmarkStart w:id="4" w:name="_Toc218505644"/>
       <w:r>
         <w:lastRenderedPageBreak/>
         <w:t>Woord vooraf</w:t>
@@ -856,7 +856,7 @@
               <w:lang w:eastAsia="nl-BE"/>
             </w:rPr>
           </w:pPr>
-          <w:hyperlink w:anchor="_Toc217594318" w:history="1">
+          <w:hyperlink w:anchor="_Toc218505644" w:history="1">
             <w:r>
               <w:rPr>
                 <w:rStyle w:val="Hyperlink"/>
@@ -883,7 +883,7 @@
                 <w:noProof/>
                 <w:webHidden/>
               </w:rPr>
-              <w:instrText xml:space="preserve"> PAGEREF _Toc217594318 \h </w:instrText>
+              <w:instrText xml:space="preserve"> PAGEREF _Toc218505644 \h </w:instrText>
             </w:r>
             <w:r>
               <w:rPr>
@@ -927,7 +927,7 @@
               <w:lang w:eastAsia="nl-BE"/>
             </w:rPr>
           </w:pPr>
-          <w:hyperlink w:anchor="_Toc217594319" w:history="1">
+          <w:hyperlink w:anchor="_Toc218505645" w:history="1">
             <w:r>
               <w:rPr>
                 <w:rStyle w:val="Hyperlink"/>
@@ -954,7 +954,7 @@
                 <w:noProof/>
                 <w:webHidden/>
               </w:rPr>
-              <w:instrText xml:space="preserve"> PAGEREF _Toc217594319 \h </w:instrText>
+              <w:instrText xml:space="preserve"> PAGEREF _Toc218505645 \h </w:instrText>
             </w:r>
             <w:r>
               <w:rPr>
@@ -998,7 +998,7 @@
               <w:lang w:eastAsia="nl-BE"/>
             </w:rPr>
           </w:pPr>
-          <w:hyperlink w:anchor="_Toc217594320" w:history="1">
+          <w:hyperlink w:anchor="_Toc218505646" w:history="1">
             <w:r>
               <w:rPr>
                 <w:rStyle w:val="Hyperlink"/>
@@ -1025,7 +1025,7 @@
                 <w:noProof/>
                 <w:webHidden/>
               </w:rPr>
-              <w:instrText xml:space="preserve"> PAGEREF _Toc217594320 \h </w:instrText>
+              <w:instrText xml:space="preserve"> PAGEREF _Toc218505646 \h </w:instrText>
             </w:r>
             <w:r>
               <w:rPr>
@@ -1070,7 +1070,7 @@
               <w:lang w:eastAsia="nl-BE"/>
             </w:rPr>
           </w:pPr>
-          <w:hyperlink w:anchor="_Toc217594321" w:history="1">
+          <w:hyperlink w:anchor="_Toc218505647" w:history="1">
             <w:r>
               <w:rPr>
                 <w:rStyle w:val="Hyperlink"/>
@@ -1122,7 +1122,7 @@
                 <w:noProof/>
                 <w:webHidden/>
               </w:rPr>
-              <w:instrText xml:space="preserve"> PAGEREF _Toc217594321 \h </w:instrText>
+              <w:instrText xml:space="preserve"> PAGEREF _Toc218505647 \h </w:instrText>
             </w:r>
             <w:r>
               <w:rPr>
@@ -1167,7 +1167,7 @@
               <w:lang w:eastAsia="nl-BE"/>
             </w:rPr>
           </w:pPr>
-          <w:hyperlink w:anchor="_Toc217594322" w:history="1">
+          <w:hyperlink w:anchor="_Toc218505648" w:history="1">
             <w:r>
               <w:rPr>
                 <w:rStyle w:val="Hyperlink"/>
@@ -1210,7 +1210,7 @@
                 <w:noProof/>
                 <w:webHidden/>
               </w:rPr>
-              <w:instrText xml:space="preserve"> PAGEREF _Toc217594322 \h </w:instrText>
+              <w:instrText xml:space="preserve"> PAGEREF _Toc218505648 \h </w:instrText>
             </w:r>
             <w:r>
               <w:rPr>
@@ -1255,7 +1255,7 @@
               <w:lang w:eastAsia="nl-BE"/>
             </w:rPr>
           </w:pPr>
-          <w:hyperlink w:anchor="_Toc217594323" w:history="1">
+          <w:hyperlink w:anchor="_Toc218505649" w:history="1">
             <w:r>
               <w:rPr>
                 <w:rStyle w:val="Hyperlink"/>
@@ -1298,7 +1298,7 @@
                 <w:noProof/>
                 <w:webHidden/>
               </w:rPr>
-              <w:instrText xml:space="preserve"> PAGEREF _Toc217594323 \h </w:instrText>
+              <w:instrText xml:space="preserve"> PAGEREF _Toc218505649 \h </w:instrText>
             </w:r>
             <w:r>
               <w:rPr>
@@ -1343,7 +1343,7 @@
               <w:lang w:eastAsia="nl-BE"/>
             </w:rPr>
           </w:pPr>
-          <w:hyperlink w:anchor="_Toc217594324" w:history="1">
+          <w:hyperlink w:anchor="_Toc218505650" w:history="1">
             <w:r>
               <w:rPr>
                 <w:rStyle w:val="Hyperlink"/>
@@ -1386,7 +1386,7 @@
                 <w:noProof/>
                 <w:webHidden/>
               </w:rPr>
-              <w:instrText xml:space="preserve"> PAGEREF _Toc217594324 \h </w:instrText>
+              <w:instrText xml:space="preserve"> PAGEREF _Toc218505650 \h </w:instrText>
             </w:r>
             <w:r>
               <w:rPr>
@@ -1431,7 +1431,7 @@
               <w:lang w:eastAsia="nl-BE"/>
             </w:rPr>
           </w:pPr>
-          <w:hyperlink w:anchor="_Toc217594325" w:history="1">
+          <w:hyperlink w:anchor="_Toc218505651" w:history="1">
             <w:r>
               <w:rPr>
                 <w:rStyle w:val="Hyperlink"/>
@@ -1474,7 +1474,7 @@
                 <w:noProof/>
                 <w:webHidden/>
               </w:rPr>
-              <w:instrText xml:space="preserve"> PAGEREF _Toc217594325 \h </w:instrText>
+              <w:instrText xml:space="preserve"> PAGEREF _Toc218505651 \h </w:instrText>
             </w:r>
             <w:r>
               <w:rPr>
@@ -1494,7 +1494,7 @@
                 <w:noProof/>
                 <w:webHidden/>
               </w:rPr>
-              <w:t>6</w:t>
+              <w:t>7</w:t>
             </w:r>
             <w:r>
               <w:rPr>
@@ -1519,7 +1519,7 @@
               <w:lang w:eastAsia="nl-BE"/>
             </w:rPr>
           </w:pPr>
-          <w:hyperlink w:anchor="_Toc217594326" w:history="1">
+          <w:hyperlink w:anchor="_Toc218505652" w:history="1">
             <w:r>
               <w:rPr>
                 <w:rStyle w:val="Hyperlink"/>
@@ -1541,7 +1541,7 @@
                 <w:rStyle w:val="Hyperlink"/>
                 <w:noProof/>
               </w:rPr>
-              <w:t>XSS bij API’s</w:t>
+              <w:t>Hoe XSS voorkomen?</w:t>
             </w:r>
             <w:r>
               <w:rPr>
@@ -1562,7 +1562,7 @@
                 <w:noProof/>
                 <w:webHidden/>
               </w:rPr>
-              <w:instrText xml:space="preserve"> PAGEREF _Toc217594326 \h </w:instrText>
+              <w:instrText xml:space="preserve"> PAGEREF _Toc218505652 \h </w:instrText>
             </w:r>
             <w:r>
               <w:rPr>
@@ -1607,7 +1607,7 @@
               <w:lang w:eastAsia="nl-BE"/>
             </w:rPr>
           </w:pPr>
-          <w:hyperlink w:anchor="_Toc217594327" w:history="1">
+          <w:hyperlink w:anchor="_Toc218505653" w:history="1">
             <w:r>
               <w:rPr>
                 <w:rStyle w:val="Hyperlink"/>
@@ -1629,7 +1629,7 @@
                 <w:rStyle w:val="Hyperlink"/>
                 <w:noProof/>
               </w:rPr>
-              <w:t>Hoe XSS voorkomen?</w:t>
+              <w:t>Praktisch</w:t>
             </w:r>
             <w:r>
               <w:rPr>
@@ -1650,7 +1650,7 @@
                 <w:noProof/>
                 <w:webHidden/>
               </w:rPr>
-              <w:instrText xml:space="preserve"> PAGEREF _Toc217594327 \h </w:instrText>
+              <w:instrText xml:space="preserve"> PAGEREF _Toc218505653 \h </w:instrText>
             </w:r>
             <w:r>
               <w:rPr>
@@ -1671,6 +1671,103 @@
                 <w:webHidden/>
               </w:rPr>
               <w:t>7</w:t>
+            </w:r>
+            <w:r>
+              <w:rPr>
+                <w:noProof/>
+                <w:webHidden/>
+              </w:rPr>
+              <w:fldChar w:fldCharType="end"/>
+            </w:r>
+          </w:hyperlink>
+        </w:p>
+        <w:p>
+          <w:pPr>
+            <w:pStyle w:val="Inhopg1"/>
+            <w:tabs>
+              <w:tab w:val="left" w:pos="440"/>
+              <w:tab w:val="right" w:leader="dot" w:pos="9062"/>
+            </w:tabs>
+            <w:rPr>
+              <w:rFonts w:asciiTheme="minorHAnsi" w:eastAsiaTheme="minorEastAsia" w:hAnsiTheme="minorHAnsi"/>
+              <w:noProof/>
+              <w:sz w:val="24"/>
+              <w:lang w:eastAsia="nl-BE"/>
+            </w:rPr>
+          </w:pPr>
+          <w:hyperlink w:anchor="_Toc218505654" w:history="1">
+            <w:r>
+              <w:rPr>
+                <w:rStyle w:val="Hyperlink"/>
+                <w:rFonts w:cs="Arial"/>
+                <w:noProof/>
+              </w:rPr>
+              <w:t>2</w:t>
+            </w:r>
+            <w:r>
+              <w:rPr>
+                <w:rFonts w:asciiTheme="minorHAnsi" w:eastAsiaTheme="minorEastAsia" w:hAnsiTheme="minorHAnsi"/>
+                <w:noProof/>
+                <w:sz w:val="24"/>
+                <w:lang w:eastAsia="nl-BE"/>
+              </w:rPr>
+              <w:tab/>
+            </w:r>
+            <w:r>
+              <w:rPr>
+                <w:rStyle w:val="Hyperlink"/>
+                <w:noProof/>
+              </w:rPr>
+              <w:t xml:space="preserve">CSRF - </w:t>
+            </w:r>
+            <w:r>
+              <w:rPr>
+                <w:rStyle w:val="Hyperlink"/>
+                <w:rFonts w:cs="Arial"/>
+                <w:noProof/>
+              </w:rPr>
+              <w:t>Cross-Site Request Forgery</w:t>
+            </w:r>
+            <w:r>
+              <w:rPr>
+                <w:noProof/>
+                <w:webHidden/>
+              </w:rPr>
+              <w:tab/>
+            </w:r>
+            <w:r>
+              <w:rPr>
+                <w:noProof/>
+                <w:webHidden/>
+              </w:rPr>
+              <w:fldChar w:fldCharType="begin"/>
+            </w:r>
+            <w:r>
+              <w:rPr>
+                <w:noProof/>
+                <w:webHidden/>
+              </w:rPr>
+              <w:instrText xml:space="preserve"> PAGEREF _Toc218505654 \h </w:instrText>
+            </w:r>
+            <w:r>
+              <w:rPr>
+                <w:noProof/>
+                <w:webHidden/>
+              </w:rPr>
+            </w:r>
+            <w:r>
+              <w:rPr>
+                <w:noProof/>
+                <w:webHidden/>
+              </w:rPr>
+              <w:fldChar w:fldCharType="separate"/>
+            </w:r>
+            <w:r>
+              <w:rPr>
+                <w:noProof/>
+                <w:webHidden/>
+              </w:rPr>
+              <w:t>8</w:t>
             </w:r>
             <w:r>
               <w:rPr>
@@ -1695,13 +1792,13 @@
               <w:lang w:eastAsia="nl-BE"/>
             </w:rPr>
           </w:pPr>
-          <w:hyperlink w:anchor="_Toc217594328" w:history="1">
+          <w:hyperlink w:anchor="_Toc218505655" w:history="1">
             <w:r>
               <w:rPr>
                 <w:rStyle w:val="Hyperlink"/>
                 <w:noProof/>
               </w:rPr>
-              <w:t>1.4</w:t>
+              <w:t>2.1</w:t>
             </w:r>
             <w:r>
               <w:rPr>
@@ -1717,6 +1814,183 @@
                 <w:rStyle w:val="Hyperlink"/>
                 <w:noProof/>
               </w:rPr>
+              <w:t>Wat is CSRF?</w:t>
+            </w:r>
+            <w:r>
+              <w:rPr>
+                <w:noProof/>
+                <w:webHidden/>
+              </w:rPr>
+              <w:tab/>
+            </w:r>
+            <w:r>
+              <w:rPr>
+                <w:noProof/>
+                <w:webHidden/>
+              </w:rPr>
+              <w:fldChar w:fldCharType="begin"/>
+            </w:r>
+            <w:r>
+              <w:rPr>
+                <w:noProof/>
+                <w:webHidden/>
+              </w:rPr>
+              <w:instrText xml:space="preserve"> PAGEREF _Toc218505655 \h </w:instrText>
+            </w:r>
+            <w:r>
+              <w:rPr>
+                <w:noProof/>
+                <w:webHidden/>
+              </w:rPr>
+            </w:r>
+            <w:r>
+              <w:rPr>
+                <w:noProof/>
+                <w:webHidden/>
+              </w:rPr>
+              <w:fldChar w:fldCharType="separate"/>
+            </w:r>
+            <w:r>
+              <w:rPr>
+                <w:noProof/>
+                <w:webHidden/>
+              </w:rPr>
+              <w:t>8</w:t>
+            </w:r>
+            <w:r>
+              <w:rPr>
+                <w:noProof/>
+                <w:webHidden/>
+              </w:rPr>
+              <w:fldChar w:fldCharType="end"/>
+            </w:r>
+          </w:hyperlink>
+        </w:p>
+        <w:p>
+          <w:pPr>
+            <w:pStyle w:val="Inhopg2"/>
+            <w:tabs>
+              <w:tab w:val="left" w:pos="960"/>
+              <w:tab w:val="right" w:leader="dot" w:pos="9062"/>
+            </w:tabs>
+            <w:rPr>
+              <w:rFonts w:asciiTheme="minorHAnsi" w:eastAsiaTheme="minorEastAsia" w:hAnsiTheme="minorHAnsi"/>
+              <w:noProof/>
+              <w:sz w:val="24"/>
+              <w:lang w:eastAsia="nl-BE"/>
+            </w:rPr>
+          </w:pPr>
+          <w:hyperlink w:anchor="_Toc218505656" w:history="1">
+            <w:r>
+              <w:rPr>
+                <w:rStyle w:val="Hyperlink"/>
+                <w:rFonts w:cs="Arial"/>
+                <w:noProof/>
+              </w:rPr>
+              <w:t>2.2</w:t>
+            </w:r>
+            <w:r>
+              <w:rPr>
+                <w:rFonts w:asciiTheme="minorHAnsi" w:eastAsiaTheme="minorEastAsia" w:hAnsiTheme="minorHAnsi"/>
+                <w:noProof/>
+                <w:sz w:val="24"/>
+                <w:lang w:eastAsia="nl-BE"/>
+              </w:rPr>
+              <w:tab/>
+            </w:r>
+            <w:r>
+              <w:rPr>
+                <w:rStyle w:val="Hyperlink"/>
+                <w:noProof/>
+              </w:rPr>
+              <w:t>Hoe CSRF voorkomen?</w:t>
+            </w:r>
+            <w:r>
+              <w:rPr>
+                <w:noProof/>
+                <w:webHidden/>
+              </w:rPr>
+              <w:tab/>
+            </w:r>
+            <w:r>
+              <w:rPr>
+                <w:noProof/>
+                <w:webHidden/>
+              </w:rPr>
+              <w:fldChar w:fldCharType="begin"/>
+            </w:r>
+            <w:r>
+              <w:rPr>
+                <w:noProof/>
+                <w:webHidden/>
+              </w:rPr>
+              <w:instrText xml:space="preserve"> PAGEREF _Toc218505656 \h </w:instrText>
+            </w:r>
+            <w:r>
+              <w:rPr>
+                <w:noProof/>
+                <w:webHidden/>
+              </w:rPr>
+            </w:r>
+            <w:r>
+              <w:rPr>
+                <w:noProof/>
+                <w:webHidden/>
+              </w:rPr>
+              <w:fldChar w:fldCharType="separate"/>
+            </w:r>
+            <w:r>
+              <w:rPr>
+                <w:noProof/>
+                <w:webHidden/>
+              </w:rPr>
+              <w:t>9</w:t>
+            </w:r>
+            <w:r>
+              <w:rPr>
+                <w:noProof/>
+                <w:webHidden/>
+              </w:rPr>
+              <w:fldChar w:fldCharType="end"/>
+            </w:r>
+          </w:hyperlink>
+        </w:p>
+        <w:p>
+          <w:pPr>
+            <w:pStyle w:val="Inhopg2"/>
+            <w:tabs>
+              <w:tab w:val="left" w:pos="960"/>
+              <w:tab w:val="right" w:leader="dot" w:pos="9062"/>
+            </w:tabs>
+            <w:rPr>
+              <w:rFonts w:asciiTheme="minorHAnsi" w:eastAsiaTheme="minorEastAsia" w:hAnsiTheme="minorHAnsi"/>
+              <w:noProof/>
+              <w:sz w:val="24"/>
+              <w:lang w:eastAsia="nl-BE"/>
+            </w:rPr>
+          </w:pPr>
+          <w:hyperlink w:anchor="_Toc218505657" w:history="1">
+            <w:r>
+              <w:rPr>
+                <w:rStyle w:val="Hyperlink"/>
+                <w:noProof/>
+              </w:rPr>
+              <w:t>2.3</w:t>
+            </w:r>
+            <w:r>
+              <w:rPr>
+                <w:rFonts w:asciiTheme="minorHAnsi" w:eastAsiaTheme="minorEastAsia" w:hAnsiTheme="minorHAnsi"/>
+                <w:noProof/>
+                <w:sz w:val="24"/>
+                <w:lang w:eastAsia="nl-BE"/>
+              </w:rPr>
+              <w:tab/>
+            </w:r>
+            <w:r>
+              <w:rPr>
+                <w:rStyle w:val="Hyperlink"/>
+                <w:noProof/>
+              </w:rPr>
               <w:t>Praktisch</w:t>
             </w:r>
             <w:r>
@@ -1738,7 +2012,7 @@
                 <w:noProof/>
                 <w:webHidden/>
               </w:rPr>
-              <w:instrText xml:space="preserve"> PAGEREF _Toc217594328 \h </w:instrText>
+              <w:instrText xml:space="preserve"> PAGEREF _Toc218505657 \h </w:instrText>
             </w:r>
             <w:r>
               <w:rPr>
@@ -1758,7 +2032,7 @@
                 <w:noProof/>
                 <w:webHidden/>
               </w:rPr>
-              <w:t>7</w:t>
+              <w:t>9</w:t>
             </w:r>
             <w:r>
               <w:rPr>
@@ -1783,14 +2057,13 @@
               <w:lang w:eastAsia="nl-BE"/>
             </w:rPr>
           </w:pPr>
-          <w:hyperlink w:anchor="_Toc217594329" w:history="1">
+          <w:hyperlink w:anchor="_Toc218505658" w:history="1">
             <w:r>
               <w:rPr>
                 <w:rStyle w:val="Hyperlink"/>
-                <w:rFonts w:cs="Arial"/>
-                <w:noProof/>
-              </w:rPr>
-              <w:t>2</w:t>
+                <w:noProof/>
+              </w:rPr>
+              <w:t>3</w:t>
             </w:r>
             <w:r>
               <w:rPr>
@@ -1806,15 +2079,7 @@
                 <w:rStyle w:val="Hyperlink"/>
                 <w:noProof/>
               </w:rPr>
-              <w:t xml:space="preserve">CSRF - </w:t>
-            </w:r>
-            <w:r>
-              <w:rPr>
-                <w:rStyle w:val="Hyperlink"/>
-                <w:rFonts w:cs="Arial"/>
-                <w:noProof/>
-              </w:rPr>
-              <w:t>Cross-Site Request Forgery</w:t>
+              <w:t>Improper Input Validation</w:t>
             </w:r>
             <w:r>
               <w:rPr>
@@ -1835,7 +2100,7 @@
                 <w:noProof/>
                 <w:webHidden/>
               </w:rPr>
-              <w:instrText xml:space="preserve"> PAGEREF _Toc217594329 \h </w:instrText>
+              <w:instrText xml:space="preserve"> PAGEREF _Toc218505658 \h </w:instrText>
             </w:r>
             <w:r>
               <w:rPr>
@@ -1855,450 +2120,7 @@
                 <w:noProof/>
                 <w:webHidden/>
               </w:rPr>
-              <w:t>7</w:t>
-            </w:r>
-            <w:r>
-              <w:rPr>
-                <w:noProof/>
-                <w:webHidden/>
-              </w:rPr>
-              <w:fldChar w:fldCharType="end"/>
-            </w:r>
-          </w:hyperlink>
-        </w:p>
-        <w:p>
-          <w:pPr>
-            <w:pStyle w:val="Inhopg2"/>
-            <w:tabs>
-              <w:tab w:val="left" w:pos="960"/>
-              <w:tab w:val="right" w:leader="dot" w:pos="9062"/>
-            </w:tabs>
-            <w:rPr>
-              <w:rFonts w:asciiTheme="minorHAnsi" w:eastAsiaTheme="minorEastAsia" w:hAnsiTheme="minorHAnsi"/>
-              <w:noProof/>
-              <w:sz w:val="24"/>
-              <w:lang w:eastAsia="nl-BE"/>
-            </w:rPr>
-          </w:pPr>
-          <w:hyperlink w:anchor="_Toc217594330" w:history="1">
-            <w:r>
-              <w:rPr>
-                <w:rStyle w:val="Hyperlink"/>
-                <w:rFonts w:cs="Arial"/>
-                <w:noProof/>
-              </w:rPr>
-              <w:t>2.1</w:t>
-            </w:r>
-            <w:r>
-              <w:rPr>
-                <w:rFonts w:asciiTheme="minorHAnsi" w:eastAsiaTheme="minorEastAsia" w:hAnsiTheme="minorHAnsi"/>
-                <w:noProof/>
-                <w:sz w:val="24"/>
-                <w:lang w:eastAsia="nl-BE"/>
-              </w:rPr>
-              <w:tab/>
-            </w:r>
-            <w:r>
-              <w:rPr>
-                <w:rStyle w:val="Hyperlink"/>
-                <w:noProof/>
-              </w:rPr>
-              <w:t>Wat is CSRF?</w:t>
-            </w:r>
-            <w:r>
-              <w:rPr>
-                <w:noProof/>
-                <w:webHidden/>
-              </w:rPr>
-              <w:tab/>
-            </w:r>
-            <w:r>
-              <w:rPr>
-                <w:noProof/>
-                <w:webHidden/>
-              </w:rPr>
-              <w:fldChar w:fldCharType="begin"/>
-            </w:r>
-            <w:r>
-              <w:rPr>
-                <w:noProof/>
-                <w:webHidden/>
-              </w:rPr>
-              <w:instrText xml:space="preserve"> PAGEREF _Toc217594330 \h </w:instrText>
-            </w:r>
-            <w:r>
-              <w:rPr>
-                <w:noProof/>
-                <w:webHidden/>
-              </w:rPr>
-            </w:r>
-            <w:r>
-              <w:rPr>
-                <w:noProof/>
-                <w:webHidden/>
-              </w:rPr>
-              <w:fldChar w:fldCharType="separate"/>
-            </w:r>
-            <w:r>
-              <w:rPr>
-                <w:noProof/>
-                <w:webHidden/>
-              </w:rPr>
-              <w:t>7</w:t>
-            </w:r>
-            <w:r>
-              <w:rPr>
-                <w:noProof/>
-                <w:webHidden/>
-              </w:rPr>
-              <w:fldChar w:fldCharType="end"/>
-            </w:r>
-          </w:hyperlink>
-        </w:p>
-        <w:p>
-          <w:pPr>
-            <w:pStyle w:val="Inhopg2"/>
-            <w:tabs>
-              <w:tab w:val="left" w:pos="960"/>
-              <w:tab w:val="right" w:leader="dot" w:pos="9062"/>
-            </w:tabs>
-            <w:rPr>
-              <w:rFonts w:asciiTheme="minorHAnsi" w:eastAsiaTheme="minorEastAsia" w:hAnsiTheme="minorHAnsi"/>
-              <w:noProof/>
-              <w:sz w:val="24"/>
-              <w:lang w:eastAsia="nl-BE"/>
-            </w:rPr>
-          </w:pPr>
-          <w:hyperlink w:anchor="_Toc217594331" w:history="1">
-            <w:r>
-              <w:rPr>
-                <w:rStyle w:val="Hyperlink"/>
-                <w:rFonts w:cs="Arial"/>
-                <w:noProof/>
-              </w:rPr>
-              <w:t>2.2</w:t>
-            </w:r>
-            <w:r>
-              <w:rPr>
-                <w:rFonts w:asciiTheme="minorHAnsi" w:eastAsiaTheme="minorEastAsia" w:hAnsiTheme="minorHAnsi"/>
-                <w:noProof/>
-                <w:sz w:val="24"/>
-                <w:lang w:eastAsia="nl-BE"/>
-              </w:rPr>
-              <w:tab/>
-            </w:r>
-            <w:r>
-              <w:rPr>
-                <w:rStyle w:val="Hyperlink"/>
-                <w:noProof/>
-              </w:rPr>
-              <w:t>CSRF bij API’s</w:t>
-            </w:r>
-            <w:r>
-              <w:rPr>
-                <w:noProof/>
-                <w:webHidden/>
-              </w:rPr>
-              <w:tab/>
-            </w:r>
-            <w:r>
-              <w:rPr>
-                <w:noProof/>
-                <w:webHidden/>
-              </w:rPr>
-              <w:fldChar w:fldCharType="begin"/>
-            </w:r>
-            <w:r>
-              <w:rPr>
-                <w:noProof/>
-                <w:webHidden/>
-              </w:rPr>
-              <w:instrText xml:space="preserve"> PAGEREF _Toc217594331 \h </w:instrText>
-            </w:r>
-            <w:r>
-              <w:rPr>
-                <w:noProof/>
-                <w:webHidden/>
-              </w:rPr>
-            </w:r>
-            <w:r>
-              <w:rPr>
-                <w:noProof/>
-                <w:webHidden/>
-              </w:rPr>
-              <w:fldChar w:fldCharType="separate"/>
-            </w:r>
-            <w:r>
-              <w:rPr>
-                <w:noProof/>
-                <w:webHidden/>
-              </w:rPr>
-              <w:t>7</w:t>
-            </w:r>
-            <w:r>
-              <w:rPr>
-                <w:noProof/>
-                <w:webHidden/>
-              </w:rPr>
-              <w:fldChar w:fldCharType="end"/>
-            </w:r>
-          </w:hyperlink>
-        </w:p>
-        <w:p>
-          <w:pPr>
-            <w:pStyle w:val="Inhopg2"/>
-            <w:tabs>
-              <w:tab w:val="left" w:pos="960"/>
-              <w:tab w:val="right" w:leader="dot" w:pos="9062"/>
-            </w:tabs>
-            <w:rPr>
-              <w:rFonts w:asciiTheme="minorHAnsi" w:eastAsiaTheme="minorEastAsia" w:hAnsiTheme="minorHAnsi"/>
-              <w:noProof/>
-              <w:sz w:val="24"/>
-              <w:lang w:eastAsia="nl-BE"/>
-            </w:rPr>
-          </w:pPr>
-          <w:hyperlink w:anchor="_Toc217594332" w:history="1">
-            <w:r>
-              <w:rPr>
-                <w:rStyle w:val="Hyperlink"/>
-                <w:rFonts w:cs="Arial"/>
-                <w:noProof/>
-              </w:rPr>
-              <w:t>2.3</w:t>
-            </w:r>
-            <w:r>
-              <w:rPr>
-                <w:rFonts w:asciiTheme="minorHAnsi" w:eastAsiaTheme="minorEastAsia" w:hAnsiTheme="minorHAnsi"/>
-                <w:noProof/>
-                <w:sz w:val="24"/>
-                <w:lang w:eastAsia="nl-BE"/>
-              </w:rPr>
-              <w:tab/>
-            </w:r>
-            <w:r>
-              <w:rPr>
-                <w:rStyle w:val="Hyperlink"/>
-                <w:noProof/>
-              </w:rPr>
-              <w:t>Hoe CSRF voorkomen?</w:t>
-            </w:r>
-            <w:r>
-              <w:rPr>
-                <w:noProof/>
-                <w:webHidden/>
-              </w:rPr>
-              <w:tab/>
-            </w:r>
-            <w:r>
-              <w:rPr>
-                <w:noProof/>
-                <w:webHidden/>
-              </w:rPr>
-              <w:fldChar w:fldCharType="begin"/>
-            </w:r>
-            <w:r>
-              <w:rPr>
-                <w:noProof/>
-                <w:webHidden/>
-              </w:rPr>
-              <w:instrText xml:space="preserve"> PAGEREF _Toc217594332 \h </w:instrText>
-            </w:r>
-            <w:r>
-              <w:rPr>
-                <w:noProof/>
-                <w:webHidden/>
-              </w:rPr>
-            </w:r>
-            <w:r>
-              <w:rPr>
-                <w:noProof/>
-                <w:webHidden/>
-              </w:rPr>
-              <w:fldChar w:fldCharType="separate"/>
-            </w:r>
-            <w:r>
-              <w:rPr>
-                <w:noProof/>
-                <w:webHidden/>
-              </w:rPr>
-              <w:t>7</w:t>
-            </w:r>
-            <w:r>
-              <w:rPr>
-                <w:noProof/>
-                <w:webHidden/>
-              </w:rPr>
-              <w:fldChar w:fldCharType="end"/>
-            </w:r>
-          </w:hyperlink>
-        </w:p>
-        <w:p>
-          <w:pPr>
-            <w:pStyle w:val="Inhopg2"/>
-            <w:tabs>
-              <w:tab w:val="left" w:pos="960"/>
-              <w:tab w:val="right" w:leader="dot" w:pos="9062"/>
-            </w:tabs>
-            <w:rPr>
-              <w:rFonts w:asciiTheme="minorHAnsi" w:eastAsiaTheme="minorEastAsia" w:hAnsiTheme="minorHAnsi"/>
-              <w:noProof/>
-              <w:sz w:val="24"/>
-              <w:lang w:eastAsia="nl-BE"/>
-            </w:rPr>
-          </w:pPr>
-          <w:hyperlink w:anchor="_Toc217594333" w:history="1">
-            <w:r>
-              <w:rPr>
-                <w:rStyle w:val="Hyperlink"/>
-                <w:noProof/>
-              </w:rPr>
-              <w:t>2.4</w:t>
-            </w:r>
-            <w:r>
-              <w:rPr>
-                <w:rFonts w:asciiTheme="minorHAnsi" w:eastAsiaTheme="minorEastAsia" w:hAnsiTheme="minorHAnsi"/>
-                <w:noProof/>
-                <w:sz w:val="24"/>
-                <w:lang w:eastAsia="nl-BE"/>
-              </w:rPr>
-              <w:tab/>
-            </w:r>
-            <w:r>
-              <w:rPr>
-                <w:rStyle w:val="Hyperlink"/>
-                <w:noProof/>
-              </w:rPr>
-              <w:t>Praktisch</w:t>
-            </w:r>
-            <w:r>
-              <w:rPr>
-                <w:noProof/>
-                <w:webHidden/>
-              </w:rPr>
-              <w:tab/>
-            </w:r>
-            <w:r>
-              <w:rPr>
-                <w:noProof/>
-                <w:webHidden/>
-              </w:rPr>
-              <w:fldChar w:fldCharType="begin"/>
-            </w:r>
-            <w:r>
-              <w:rPr>
-                <w:noProof/>
-                <w:webHidden/>
-              </w:rPr>
-              <w:instrText xml:space="preserve"> PAGEREF _Toc217594333 \h </w:instrText>
-            </w:r>
-            <w:r>
-              <w:rPr>
-                <w:noProof/>
-                <w:webHidden/>
-              </w:rPr>
-            </w:r>
-            <w:r>
-              <w:rPr>
-                <w:noProof/>
-                <w:webHidden/>
-              </w:rPr>
-              <w:fldChar w:fldCharType="separate"/>
-            </w:r>
-            <w:r>
-              <w:rPr>
-                <w:noProof/>
-                <w:webHidden/>
-              </w:rPr>
-              <w:t>7</w:t>
-            </w:r>
-            <w:r>
-              <w:rPr>
-                <w:noProof/>
-                <w:webHidden/>
-              </w:rPr>
-              <w:fldChar w:fldCharType="end"/>
-            </w:r>
-          </w:hyperlink>
-        </w:p>
-        <w:p>
-          <w:pPr>
-            <w:pStyle w:val="Inhopg1"/>
-            <w:tabs>
-              <w:tab w:val="left" w:pos="440"/>
-              <w:tab w:val="right" w:leader="dot" w:pos="9062"/>
-            </w:tabs>
-            <w:rPr>
-              <w:rFonts w:asciiTheme="minorHAnsi" w:eastAsiaTheme="minorEastAsia" w:hAnsiTheme="minorHAnsi"/>
-              <w:noProof/>
-              <w:sz w:val="24"/>
-              <w:lang w:eastAsia="nl-BE"/>
-            </w:rPr>
-          </w:pPr>
-          <w:hyperlink w:anchor="_Toc217594334" w:history="1">
-            <w:r>
-              <w:rPr>
-                <w:rStyle w:val="Hyperlink"/>
-                <w:noProof/>
-              </w:rPr>
-              <w:t>3</w:t>
-            </w:r>
-            <w:r>
-              <w:rPr>
-                <w:rFonts w:asciiTheme="minorHAnsi" w:eastAsiaTheme="minorEastAsia" w:hAnsiTheme="minorHAnsi"/>
-                <w:noProof/>
-                <w:sz w:val="24"/>
-                <w:lang w:eastAsia="nl-BE"/>
-              </w:rPr>
-              <w:tab/>
-            </w:r>
-            <w:r>
-              <w:rPr>
-                <w:rStyle w:val="Hyperlink"/>
-                <w:noProof/>
-              </w:rPr>
-              <w:t>Improper Input Validation</w:t>
-            </w:r>
-            <w:r>
-              <w:rPr>
-                <w:noProof/>
-                <w:webHidden/>
-              </w:rPr>
-              <w:tab/>
-            </w:r>
-            <w:r>
-              <w:rPr>
-                <w:noProof/>
-                <w:webHidden/>
-              </w:rPr>
-              <w:fldChar w:fldCharType="begin"/>
-            </w:r>
-            <w:r>
-              <w:rPr>
-                <w:noProof/>
-                <w:webHidden/>
-              </w:rPr>
-              <w:instrText xml:space="preserve"> PAGEREF _Toc217594334 \h </w:instrText>
-            </w:r>
-            <w:r>
-              <w:rPr>
-                <w:noProof/>
-                <w:webHidden/>
-              </w:rPr>
-            </w:r>
-            <w:r>
-              <w:rPr>
-                <w:noProof/>
-                <w:webHidden/>
-              </w:rPr>
-              <w:fldChar w:fldCharType="separate"/>
-            </w:r>
-            <w:r>
-              <w:rPr>
-                <w:noProof/>
-                <w:webHidden/>
-              </w:rPr>
-              <w:t>7</w:t>
+              <w:t>9</w:t>
             </w:r>
             <w:r>
               <w:rPr>
@@ -2322,7 +2144,7 @@
               <w:lang w:eastAsia="nl-BE"/>
             </w:rPr>
           </w:pPr>
-          <w:hyperlink w:anchor="_Toc217594335" w:history="1">
+          <w:hyperlink w:anchor="_Toc218505659" w:history="1">
             <w:r>
               <w:rPr>
                 <w:rStyle w:val="Hyperlink"/>
@@ -2349,7 +2171,7 @@
                 <w:noProof/>
                 <w:webHidden/>
               </w:rPr>
-              <w:instrText xml:space="preserve"> PAGEREF _Toc217594335 \h </w:instrText>
+              <w:instrText xml:space="preserve"> PAGEREF _Toc218505659 \h </w:instrText>
             </w:r>
             <w:r>
               <w:rPr>
@@ -2369,7 +2191,7 @@
                 <w:noProof/>
                 <w:webHidden/>
               </w:rPr>
-              <w:t>8</w:t>
+              <w:t>10</w:t>
             </w:r>
             <w:r>
               <w:rPr>
@@ -2393,7 +2215,7 @@
               <w:lang w:eastAsia="nl-BE"/>
             </w:rPr>
           </w:pPr>
-          <w:hyperlink w:anchor="_Toc217594336" w:history="1">
+          <w:hyperlink w:anchor="_Toc218505660" w:history="1">
             <w:r>
               <w:rPr>
                 <w:rStyle w:val="Hyperlink"/>
@@ -2420,7 +2242,7 @@
                 <w:noProof/>
                 <w:webHidden/>
               </w:rPr>
-              <w:instrText xml:space="preserve"> PAGEREF _Toc217594336 \h </w:instrText>
+              <w:instrText xml:space="preserve"> PAGEREF _Toc218505660 \h </w:instrText>
             </w:r>
             <w:r>
               <w:rPr>
@@ -2440,7 +2262,7 @@
                 <w:noProof/>
                 <w:webHidden/>
               </w:rPr>
-              <w:t>9</w:t>
+              <w:t>11</w:t>
             </w:r>
             <w:r>
               <w:rPr>
@@ -2464,7 +2286,7 @@
               <w:lang w:eastAsia="nl-BE"/>
             </w:rPr>
           </w:pPr>
-          <w:hyperlink w:anchor="_Toc217594337" w:history="1">
+          <w:hyperlink w:anchor="_Toc218505661" w:history="1">
             <w:r>
               <w:rPr>
                 <w:rStyle w:val="Hyperlink"/>
@@ -2491,7 +2313,7 @@
                 <w:noProof/>
                 <w:webHidden/>
               </w:rPr>
-              <w:instrText xml:space="preserve"> PAGEREF _Toc217594337 \h </w:instrText>
+              <w:instrText xml:space="preserve"> PAGEREF _Toc218505661 \h </w:instrText>
             </w:r>
             <w:r>
               <w:rPr>
@@ -2511,7 +2333,7 @@
                 <w:noProof/>
                 <w:webHidden/>
               </w:rPr>
-              <w:t>9</w:t>
+              <w:t>11</w:t>
             </w:r>
             <w:r>
               <w:rPr>
@@ -2552,7 +2374,7 @@
       <w:pPr>
         <w:pStyle w:val="Kop1"/>
       </w:pPr>
-      <w:bookmarkStart w:id="6" w:name="_Toc217594319"/>
+      <w:bookmarkStart w:id="6" w:name="_Toc218505645"/>
       <w:r>
         <w:lastRenderedPageBreak/>
         <w:t>Inleiding</w:t>
@@ -2801,7 +2623,7 @@
         <w:pStyle w:val="Kop1"/>
       </w:pPr>
       <w:bookmarkStart w:id="7" w:name="_Toc196152164"/>
-      <w:bookmarkStart w:id="8" w:name="_Toc217594320"/>
+      <w:bookmarkStart w:id="8" w:name="_Toc218505646"/>
       <w:r>
         <w:lastRenderedPageBreak/>
         <w:t>Afkortingen</w:t>
@@ -2842,6 +2664,9 @@
     <w:p>
       <w:pPr>
         <w:pStyle w:val="afkorting"/>
+        <w:rPr>
+          <w:lang w:val="en-US"/>
+        </w:rPr>
       </w:pPr>
       <w:r>
         <w:t>i.v.m.</w:t>
@@ -2851,20 +2676,37 @@
       </w:r>
       <w:r>
         <w:tab/>
+      </w:r>
+      <w:r>
+        <w:rPr>
+          <w:lang w:val="en-US"/>
+        </w:rPr>
         <w:t>in verband met</w:t>
       </w:r>
     </w:p>
     <w:p>
       <w:pPr>
         <w:pStyle w:val="afkorting"/>
-      </w:pPr>
-      <w:r>
+        <w:rPr>
+          <w:lang w:val="en-US"/>
+        </w:rPr>
+      </w:pPr>
+      <w:r>
+        <w:rPr>
+          <w:lang w:val="en-US"/>
+        </w:rPr>
         <w:t>API</w:t>
       </w:r>
       <w:r>
+        <w:rPr>
+          <w:lang w:val="en-US"/>
+        </w:rPr>
         <w:tab/>
       </w:r>
       <w:r>
+        <w:rPr>
+          <w:lang w:val="en-US"/>
+        </w:rPr>
         <w:tab/>
         <w:t>Application Programming Interface</w:t>
       </w:r>
@@ -2872,31 +2714,58 @@
     <w:p>
       <w:pPr>
         <w:pStyle w:val="afkorting"/>
-      </w:pPr>
-      <w:r>
+        <w:rPr>
+          <w:lang w:val="en-US"/>
+        </w:rPr>
+      </w:pPr>
+      <w:r>
+        <w:rPr>
+          <w:lang w:val="en-US"/>
+        </w:rPr>
         <w:t>REST</w:t>
       </w:r>
       <w:r>
+        <w:rPr>
+          <w:lang w:val="en-US"/>
+        </w:rPr>
         <w:tab/>
       </w:r>
       <w:r>
+        <w:rPr>
+          <w:lang w:val="en-US"/>
+        </w:rPr>
         <w:tab/>
       </w:r>
       <w:r>
+        <w:rPr>
+          <w:lang w:val="en-US"/>
+        </w:rPr>
         <w:t>Representational State Transfer</w:t>
       </w:r>
     </w:p>
     <w:p>
       <w:pPr>
         <w:pStyle w:val="afkorting"/>
-      </w:pPr>
-      <w:r>
+        <w:rPr>
+          <w:lang w:val="en-US"/>
+        </w:rPr>
+      </w:pPr>
+      <w:r>
+        <w:rPr>
+          <w:lang w:val="en-US"/>
+        </w:rPr>
         <w:t>XSS</w:t>
       </w:r>
       <w:r>
+        <w:rPr>
+          <w:lang w:val="en-US"/>
+        </w:rPr>
         <w:tab/>
       </w:r>
       <w:r>
+        <w:rPr>
+          <w:lang w:val="en-US"/>
+        </w:rPr>
         <w:tab/>
         <w:t>Cross-Site Scripting</w:t>
       </w:r>
@@ -2904,17 +2773,32 @@
     <w:p>
       <w:pPr>
         <w:pStyle w:val="afkorting"/>
-      </w:pPr>
-      <w:r>
+        <w:rPr>
+          <w:lang w:val="en-US"/>
+        </w:rPr>
+      </w:pPr>
+      <w:r>
+        <w:rPr>
+          <w:lang w:val="en-US"/>
+        </w:rPr>
         <w:t>C</w:t>
       </w:r>
       <w:r>
+        <w:rPr>
+          <w:lang w:val="en-US"/>
+        </w:rPr>
         <w:t>SRF</w:t>
       </w:r>
       <w:r>
+        <w:rPr>
+          <w:lang w:val="en-US"/>
+        </w:rPr>
         <w:tab/>
       </w:r>
       <w:r>
+        <w:rPr>
+          <w:lang w:val="en-US"/>
+        </w:rPr>
         <w:tab/>
         <w:t>Cross-Site Request Forgery</w:t>
       </w:r>
@@ -2952,16 +2836,26 @@
     <w:p>
       <w:pPr>
         <w:pStyle w:val="afkorting"/>
-      </w:pPr>
-      <w:proofErr w:type="spellStart"/>
-      <w:r>
+        <w:rPr>
+          <w:lang w:val="en-US"/>
+        </w:rPr>
+      </w:pPr>
+      <w:r>
+        <w:rPr>
+          <w:lang w:val="en-US"/>
+        </w:rPr>
         <w:t>Py</w:t>
       </w:r>
-      <w:proofErr w:type="spellEnd"/>
-      <w:r>
+      <w:r>
+        <w:rPr>
+          <w:lang w:val="en-US"/>
+        </w:rPr>
         <w:tab/>
       </w:r>
       <w:r>
+        <w:rPr>
+          <w:lang w:val="en-US"/>
+        </w:rPr>
         <w:tab/>
         <w:t>Python</w:t>
       </w:r>
@@ -2969,14 +2863,26 @@
     <w:p>
       <w:pPr>
         <w:pStyle w:val="afkorting"/>
-      </w:pPr>
-      <w:r>
+        <w:rPr>
+          <w:lang w:val="en-US"/>
+        </w:rPr>
+      </w:pPr>
+      <w:r>
+        <w:rPr>
+          <w:lang w:val="en-US"/>
+        </w:rPr>
         <w:t>JS</w:t>
       </w:r>
       <w:r>
+        <w:rPr>
+          <w:lang w:val="en-US"/>
+        </w:rPr>
         <w:tab/>
       </w:r>
       <w:r>
+        <w:rPr>
+          <w:lang w:val="en-US"/>
+        </w:rPr>
         <w:tab/>
         <w:t>JavaScript</w:t>
       </w:r>
@@ -2984,54 +2890,85 @@
     <w:p>
       <w:pPr>
         <w:pStyle w:val="afkorting"/>
-      </w:pPr>
-      <w:r>
+        <w:rPr>
+          <w:lang w:val="en-US"/>
+        </w:rPr>
+      </w:pPr>
+      <w:r>
+        <w:rPr>
+          <w:lang w:val="en-US"/>
+        </w:rPr>
         <w:t>HTML</w:t>
       </w:r>
       <w:r>
+        <w:rPr>
+          <w:lang w:val="en-US"/>
+        </w:rPr>
         <w:tab/>
       </w:r>
       <w:r>
+        <w:rPr>
+          <w:lang w:val="en-US"/>
+        </w:rPr>
         <w:tab/>
-        <w:t xml:space="preserve">HyperText </w:t>
-      </w:r>
-      <w:proofErr w:type="spellStart"/>
-      <w:r>
-        <w:t>Markup</w:t>
-      </w:r>
-      <w:proofErr w:type="spellEnd"/>
-      <w:r>
-        <w:t xml:space="preserve"> Language</w:t>
+        <w:t>HyperText Markup Language</w:t>
       </w:r>
     </w:p>
     <w:p>
       <w:pPr>
         <w:pStyle w:val="afkorting"/>
-      </w:pPr>
-      <w:r>
+        <w:rPr>
+          <w:lang w:val="en-US"/>
+        </w:rPr>
+      </w:pPr>
+      <w:r>
+        <w:rPr>
+          <w:lang w:val="en-US"/>
+        </w:rPr>
         <w:t>HTTP</w:t>
       </w:r>
       <w:r>
+        <w:rPr>
+          <w:lang w:val="en-US"/>
+        </w:rPr>
         <w:tab/>
       </w:r>
       <w:r>
+        <w:rPr>
+          <w:lang w:val="en-US"/>
+        </w:rPr>
         <w:tab/>
       </w:r>
       <w:r>
+        <w:rPr>
+          <w:lang w:val="en-US"/>
+        </w:rPr>
         <w:t>HyperText Transfer Protocol</w:t>
       </w:r>
     </w:p>
     <w:p>
       <w:pPr>
         <w:pStyle w:val="afkorting"/>
-      </w:pPr>
-      <w:r>
+        <w:rPr>
+          <w:lang w:val="en-US"/>
+        </w:rPr>
+      </w:pPr>
+      <w:r>
+        <w:rPr>
+          <w:lang w:val="en-US"/>
+        </w:rPr>
         <w:t>URL</w:t>
       </w:r>
       <w:r>
+        <w:rPr>
+          <w:lang w:val="en-US"/>
+        </w:rPr>
         <w:tab/>
       </w:r>
       <w:r>
+        <w:rPr>
+          <w:lang w:val="en-US"/>
+        </w:rPr>
         <w:tab/>
         <w:t>Uniform Resource Locator</w:t>
       </w:r>
@@ -3039,37 +2976,47 @@
     <w:p>
       <w:pPr>
         <w:pStyle w:val="afkorting"/>
-      </w:pPr>
-      <w:r>
+        <w:rPr>
+          <w:lang w:val="en-US"/>
+        </w:rPr>
+      </w:pPr>
+      <w:r>
+        <w:rPr>
+          <w:lang w:val="en-US"/>
+        </w:rPr>
         <w:t xml:space="preserve">webapp </w:t>
       </w:r>
       <w:r>
+        <w:rPr>
+          <w:lang w:val="en-US"/>
+        </w:rPr>
         <w:tab/>
-        <w:t>w</w:t>
-      </w:r>
-      <w:r>
-        <w:t>ebapplicatie</w:t>
+        <w:t>webapplicatie</w:t>
       </w:r>
     </w:p>
     <w:p>
       <w:pPr>
         <w:pStyle w:val="afkorting"/>
-      </w:pPr>
-      <w:r>
-        <w:t>----</w:t>
-      </w:r>
-      <w:proofErr w:type="spellStart"/>
-      <w:r>
-        <w:t>a</w:t>
-      </w:r>
-      <w:r>
-        <w:t>uthN</w:t>
-      </w:r>
-      <w:proofErr w:type="spellEnd"/>
-      <w:r>
+        <w:rPr>
+          <w:lang w:val="en-US"/>
+        </w:rPr>
+      </w:pPr>
+      <w:r>
+        <w:rPr>
+          <w:lang w:val="en-US"/>
+        </w:rPr>
+        <w:t>----authN</w:t>
+      </w:r>
+      <w:r>
+        <w:rPr>
+          <w:lang w:val="en-US"/>
+        </w:rPr>
         <w:tab/>
       </w:r>
       <w:r>
+        <w:rPr>
+          <w:lang w:val="en-US"/>
+        </w:rPr>
         <w:tab/>
         <w:t>Authentication (Authenticatie)</w:t>
       </w:r>
@@ -3079,16 +3026,11 @@
         <w:pStyle w:val="afkorting"/>
       </w:pPr>
       <w:r>
-        <w:t>-----</w:t>
-      </w:r>
-      <w:proofErr w:type="spellStart"/>
-      <w:r>
-        <w:t>a</w:t>
+        <w:t>-----a</w:t>
       </w:r>
       <w:r>
         <w:t>uthZ</w:t>
       </w:r>
-      <w:proofErr w:type="spellEnd"/>
       <w:r>
         <w:tab/>
       </w:r>
@@ -3112,8 +3054,8 @@
       <w:r>
         <w:br w:type="page"/>
       </w:r>
-      <w:bookmarkStart w:id="9" w:name="_Toc217594321"/>
-      <w:bookmarkStart w:id="10" w:name="_Toc196152198"/>
+      <w:bookmarkStart w:id="9" w:name="_Toc196152198"/>
+      <w:bookmarkStart w:id="10" w:name="_Toc218505647"/>
       <w:r>
         <w:lastRenderedPageBreak/>
         <w:t>XSS</w:t>
@@ -3128,7 +3070,7 @@
         </w:rPr>
         <w:t>Cross-Site Scripting</w:t>
       </w:r>
-      <w:bookmarkEnd w:id="9"/>
+      <w:bookmarkEnd w:id="10"/>
     </w:p>
     <w:p>
       <w:pPr>
@@ -3138,7 +3080,7 @@
           <w:numId w:val="39"/>
         </w:numPr>
       </w:pPr>
-      <w:bookmarkStart w:id="11" w:name="_Toc217594322"/>
+      <w:bookmarkStart w:id="11" w:name="_Toc218505648"/>
       <w:r>
         <w:t>Wat is XSS?</w:t>
       </w:r>
@@ -3365,13 +3307,8 @@
       <w:pPr>
         <w:pStyle w:val="Bronnen"/>
       </w:pPr>
-      <w:proofErr w:type="spellStart"/>
-      <w:r>
-        <w:t>GeeksforGeeks</w:t>
-      </w:r>
-      <w:proofErr w:type="spellEnd"/>
-      <w:r>
-        <w:t xml:space="preserve"> (2025)</w:t>
+      <w:r>
+        <w:t>GeeksforGeeks (2025)</w:t>
       </w:r>
     </w:p>
     <w:p/>
@@ -3463,7 +3400,7 @@
           <w:numId w:val="39"/>
         </w:numPr>
       </w:pPr>
-      <w:bookmarkStart w:id="12" w:name="_Toc217594323"/>
+      <w:bookmarkStart w:id="12" w:name="_Toc218505649"/>
       <w:r>
         <w:lastRenderedPageBreak/>
         <w:t xml:space="preserve">Reflected </w:t>
@@ -3487,7 +3424,7 @@
           <w:noProof/>
         </w:rPr>
         <w:drawing>
-          <wp:anchor distT="0" distB="0" distL="114300" distR="114300" simplePos="0" relativeHeight="251660288" behindDoc="0" locked="0" layoutInCell="1" allowOverlap="1" wp14:anchorId="152C802A" wp14:editId="4697E8D4">
+          <wp:anchor distT="0" distB="0" distL="114300" distR="114300" simplePos="0" relativeHeight="251660288" behindDoc="0" locked="0" layoutInCell="1" allowOverlap="1" wp14:anchorId="152C802A" wp14:editId="4FC1960B">
             <wp:simplePos x="0" y="0"/>
             <wp:positionH relativeFrom="margin">
               <wp:align>left</wp:align>
@@ -3562,13 +3499,8 @@
       <w:pPr>
         <w:pStyle w:val="Bronnen"/>
       </w:pPr>
-      <w:proofErr w:type="spellStart"/>
-      <w:r>
-        <w:t>Hepper</w:t>
-      </w:r>
-      <w:proofErr w:type="spellEnd"/>
-      <w:r>
-        <w:t xml:space="preserve"> (2017)</w:t>
+      <w:r>
+        <w:t>Hepper (2017)</w:t>
       </w:r>
     </w:p>
     <w:p>
@@ -3787,7 +3719,7 @@
           <w:numId w:val="39"/>
         </w:numPr>
       </w:pPr>
-      <w:bookmarkStart w:id="13" w:name="_Toc217594324"/>
+      <w:bookmarkStart w:id="13" w:name="_Toc218505650"/>
       <w:r>
         <w:t>Stored XSS</w:t>
       </w:r>
@@ -3894,21 +3826,11 @@
         <w:t>(contact)formulieren</w:t>
       </w:r>
       <w:r>
-        <w:t xml:space="preserve"> &amp; </w:t>
-      </w:r>
-      <w:proofErr w:type="spellStart"/>
-      <w:r>
-        <w:t>rich</w:t>
-      </w:r>
-      <w:proofErr w:type="spellEnd"/>
-      <w:r>
-        <w:t xml:space="preserve"> </w:t>
-      </w:r>
-      <w:proofErr w:type="spellStart"/>
+        <w:t xml:space="preserve"> &amp; rich </w:t>
+      </w:r>
       <w:r>
         <w:t>text</w:t>
       </w:r>
-      <w:proofErr w:type="spellEnd"/>
       <w:r>
         <w:t xml:space="preserve"> editors</w:t>
       </w:r>
@@ -3989,7 +3911,7 @@
           <w:numId w:val="39"/>
         </w:numPr>
       </w:pPr>
-      <w:bookmarkStart w:id="14" w:name="_Toc217594325"/>
+      <w:bookmarkStart w:id="14" w:name="_Toc218505651"/>
       <w:r>
         <w:lastRenderedPageBreak/>
         <w:t>DOM-based XSS</w:t>
@@ -4051,7 +3973,7 @@
           <w:numId w:val="39"/>
         </w:numPr>
       </w:pPr>
-      <w:bookmarkStart w:id="15" w:name="_Toc217594327"/>
+      <w:bookmarkStart w:id="15" w:name="_Toc218505652"/>
       <w:r>
         <w:t>Hoe XSS voorkomen?</w:t>
       </w:r>
@@ -4065,7 +3987,7 @@
           <w:numId w:val="39"/>
         </w:numPr>
       </w:pPr>
-      <w:bookmarkStart w:id="16" w:name="_Toc217594328"/>
+      <w:bookmarkStart w:id="16" w:name="_Toc218505653"/>
       <w:r>
         <w:t>Praktisch</w:t>
       </w:r>
@@ -4093,7 +4015,7 @@
           <w:szCs w:val="22"/>
         </w:rPr>
       </w:pPr>
-      <w:bookmarkStart w:id="17" w:name="_Toc217594329"/>
+      <w:bookmarkStart w:id="17" w:name="_Toc218505654"/>
       <w:r>
         <w:lastRenderedPageBreak/>
         <w:t>CSRF</w:t>
@@ -4120,16 +4042,292 @@
           <w:ilvl w:val="1"/>
           <w:numId w:val="39"/>
         </w:numPr>
-        <w:rPr>
-          <w:rFonts w:cs="Arial"/>
-          <w:szCs w:val="22"/>
-        </w:rPr>
-      </w:pPr>
-      <w:bookmarkStart w:id="18" w:name="_Toc217594330"/>
+      </w:pPr>
+      <w:bookmarkStart w:id="18" w:name="_Toc218505655"/>
       <w:r>
         <w:t>Wat is CSRF?</w:t>
       </w:r>
       <w:bookmarkEnd w:id="18"/>
+    </w:p>
+    <w:p>
+      <w:r>
+        <w:t xml:space="preserve">CSRF </w:t>
+      </w:r>
+      <w:r>
+        <w:t>is</w:t>
+      </w:r>
+      <w:r>
+        <w:t xml:space="preserve"> een beveiligingsprobleem waarbij het mogelijk is om ongewenste HTTP requests </w:t>
+      </w:r>
+      <w:r>
+        <w:t>te</w:t>
+      </w:r>
+      <w:r>
+        <w:t xml:space="preserve"> </w:t>
+      </w:r>
+      <w:r>
+        <w:t>versturen</w:t>
+      </w:r>
+      <w:r>
+        <w:t xml:space="preserve"> </w:t>
+      </w:r>
+      <w:r>
+        <w:t>vanaf</w:t>
+      </w:r>
+      <w:r>
+        <w:t xml:space="preserve"> een andere site (cross-site)</w:t>
+      </w:r>
+      <w:r>
+        <w:t xml:space="preserve"> zonder dat de gebruiker dit wilde </w:t>
+      </w:r>
+      <w:r>
+        <w:t>en</w:t>
+      </w:r>
+      <w:r>
+        <w:t xml:space="preserve"> </w:t>
+      </w:r>
+      <w:r>
+        <w:t>zonder een</w:t>
+      </w:r>
+      <w:r>
+        <w:t xml:space="preserve"> actie </w:t>
+      </w:r>
+      <w:r>
+        <w:t>uit te voeren</w:t>
+      </w:r>
+      <w:r>
+        <w:t>.</w:t>
+      </w:r>
+      <w:r>
+        <w:t xml:space="preserve"> Door</w:t>
+      </w:r>
+      <w:r>
+        <w:t xml:space="preserve"> deze </w:t>
+      </w:r>
+      <w:r>
+        <w:t>request</w:t>
+      </w:r>
+      <w:r>
+        <w:t>s</w:t>
+      </w:r>
+      <w:r>
+        <w:t xml:space="preserve"> kan er data worden gedeeld of aangepast worden</w:t>
+      </w:r>
+      <w:r>
+        <w:t xml:space="preserve"> vanaf een andere site</w:t>
+      </w:r>
+      <w:r>
+        <w:t>, zonder dat de gebruiker dit wilde</w:t>
+      </w:r>
+      <w:r>
+        <w:t xml:space="preserve"> en kan </w:t>
+      </w:r>
+      <w:r>
+        <w:t>een request een kwaadaardig effect hebben.</w:t>
+      </w:r>
+    </w:p>
+    <w:p>
+      <w:pPr>
+        <w:pStyle w:val="Ondertitel"/>
+      </w:pPr>
+      <w:r>
+        <w:t>Figuur 3</w:t>
+      </w:r>
+    </w:p>
+    <w:p>
+      <w:r>
+        <w:t xml:space="preserve">Voorbeeld </w:t>
+      </w:r>
+      <w:r>
+        <w:t xml:space="preserve">HTTP </w:t>
+      </w:r>
+      <w:r>
+        <w:t>POST request</w:t>
+      </w:r>
+      <w:r>
+        <w:t>, geld overschrijv</w:t>
+      </w:r>
+      <w:r>
+        <w:t>en</w:t>
+      </w:r>
+      <w:r>
+        <w:rPr>
+          <w:noProof/>
+        </w:rPr>
+        <w:drawing>
+          <wp:anchor distT="0" distB="0" distL="114300" distR="114300" simplePos="0" relativeHeight="251661312" behindDoc="0" locked="0" layoutInCell="1" allowOverlap="1" wp14:anchorId="0E71232A" wp14:editId="1B5492DB">
+            <wp:simplePos x="0" y="0"/>
+            <wp:positionH relativeFrom="column">
+              <wp:posOffset>-635</wp:posOffset>
+            </wp:positionH>
+            <wp:positionV relativeFrom="paragraph">
+              <wp:posOffset>189230</wp:posOffset>
+            </wp:positionV>
+            <wp:extent cx="5753100" cy="2636520"/>
+            <wp:effectExtent l="0" t="0" r="0" b="0"/>
+            <wp:wrapTopAndBottom/>
+            <wp:docPr id="271547590" name="Afbeelding 5"/>
+            <wp:cNvGraphicFramePr>
+              <a:graphicFrameLocks xmlns:a="http://schemas.openxmlformats.org/drawingml/2006/main" noChangeAspect="1"/>
+            </wp:cNvGraphicFramePr>
+            <a:graphic xmlns:a="http://schemas.openxmlformats.org/drawingml/2006/main">
+              <a:graphicData uri="http://schemas.openxmlformats.org/drawingml/2006/picture">
+                <pic:pic xmlns:pic="http://schemas.openxmlformats.org/drawingml/2006/picture">
+                  <pic:nvPicPr>
+                    <pic:cNvPr id="0" name="Picture 5"/>
+                    <pic:cNvPicPr>
+                      <a:picLocks noChangeAspect="1" noChangeArrowheads="1"/>
+                    </pic:cNvPicPr>
+                  </pic:nvPicPr>
+                  <pic:blipFill>
+                    <a:blip r:embed="rId11">
+                      <a:extLst>
+                        <a:ext uri="{28A0092B-C50C-407E-A947-70E740481C1C}">
+                          <a14:useLocalDpi xmlns:a14="http://schemas.microsoft.com/office/drawing/2010/main" val="0"/>
+                        </a:ext>
+                      </a:extLst>
+                    </a:blip>
+                    <a:srcRect/>
+                    <a:stretch>
+                      <a:fillRect/>
+                    </a:stretch>
+                  </pic:blipFill>
+                  <pic:spPr bwMode="auto">
+                    <a:xfrm>
+                      <a:off x="0" y="0"/>
+                      <a:ext cx="5753100" cy="2636520"/>
+                    </a:xfrm>
+                    <a:prstGeom prst="rect">
+                      <a:avLst/>
+                    </a:prstGeom>
+                    <a:noFill/>
+                    <a:ln>
+                      <a:noFill/>
+                    </a:ln>
+                  </pic:spPr>
+                </pic:pic>
+              </a:graphicData>
+            </a:graphic>
+          </wp:anchor>
+        </w:drawing>
+      </w:r>
+    </w:p>
+    <w:p>
+      <w:r>
+        <w:t xml:space="preserve">Figuur 3 </w:t>
+      </w:r>
+      <w:r>
+        <w:t>toont</w:t>
+      </w:r>
+      <w:r>
+        <w:t xml:space="preserve"> een POST reques</w:t>
+      </w:r>
+      <w:r>
+        <w:t>t</w:t>
+      </w:r>
+      <w:r>
+        <w:t xml:space="preserve"> van een API</w:t>
+      </w:r>
+      <w:r>
+        <w:t xml:space="preserve"> waarbij de gebruiker zich op de webapp </w:t>
+      </w:r>
+      <w:r>
+        <w:rPr>
+          <w:i/>
+          <w:iCs/>
+        </w:rPr>
+        <w:t>my-bank.example.org</w:t>
+      </w:r>
+      <w:r>
+        <w:t xml:space="preserve"> bevind en geld wil overschrijven, dus wordt er een HTTP post</w:t>
+      </w:r>
+      <w:r>
+        <w:t xml:space="preserve"> request gemaakt De gebruiker is reeds ingelogd en heeft een userID of authenticatie token in de cookies van zijn browser opgeslagen. </w:t>
+      </w:r>
+    </w:p>
+    <w:p>
+      <w:pPr>
+        <w:pStyle w:val="Ondertitel"/>
+      </w:pPr>
+      <w:r>
+        <w:t>Figuur 4</w:t>
+      </w:r>
+    </w:p>
+    <w:p>
+      <w:r>
+        <w:t>V</w:t>
+      </w:r>
+      <w:r>
+        <w:t xml:space="preserve">oorbeeld </w:t>
+      </w:r>
+      <w:r>
+        <w:t xml:space="preserve">CSRF bij </w:t>
+      </w:r>
+      <w:r>
+        <w:t>POST</w:t>
+      </w:r>
+      <w:r>
+        <w:t xml:space="preserve"> request</w:t>
+      </w:r>
+      <w:r>
+        <w:t xml:space="preserve"> van figuur 3</w:t>
+      </w:r>
+    </w:p>
+    <w:p>
+      <w:r>
+        <w:rPr>
+          <w:noProof/>
+        </w:rPr>
+        <w:lastRenderedPageBreak/>
+        <w:drawing>
+          <wp:inline distT="0" distB="0" distL="0" distR="0" wp14:anchorId="51D0ECAB" wp14:editId="582550FD">
+            <wp:extent cx="5753100" cy="2857500"/>
+            <wp:effectExtent l="0" t="0" r="0" b="0"/>
+            <wp:docPr id="1762731387" name="Afbeelding 6"/>
+            <wp:cNvGraphicFramePr>
+              <a:graphicFrameLocks xmlns:a="http://schemas.openxmlformats.org/drawingml/2006/main" noChangeAspect="1"/>
+            </wp:cNvGraphicFramePr>
+            <a:graphic xmlns:a="http://schemas.openxmlformats.org/drawingml/2006/main">
+              <a:graphicData uri="http://schemas.openxmlformats.org/drawingml/2006/picture">
+                <pic:pic xmlns:pic="http://schemas.openxmlformats.org/drawingml/2006/picture">
+                  <pic:nvPicPr>
+                    <pic:cNvPr id="0" name="Picture 6"/>
+                    <pic:cNvPicPr>
+                      <a:picLocks noChangeAspect="1" noChangeArrowheads="1"/>
+                    </pic:cNvPicPr>
+                  </pic:nvPicPr>
+                  <pic:blipFill>
+                    <a:blip r:embed="rId12">
+                      <a:extLst>
+                        <a:ext uri="{28A0092B-C50C-407E-A947-70E740481C1C}">
+                          <a14:useLocalDpi xmlns:a14="http://schemas.microsoft.com/office/drawing/2010/main" val="0"/>
+                        </a:ext>
+                      </a:extLst>
+                    </a:blip>
+                    <a:srcRect/>
+                    <a:stretch>
+                      <a:fillRect/>
+                    </a:stretch>
+                  </pic:blipFill>
+                  <pic:spPr bwMode="auto">
+                    <a:xfrm>
+                      <a:off x="0" y="0"/>
+                      <a:ext cx="5753100" cy="2857500"/>
+                    </a:xfrm>
+                    <a:prstGeom prst="rect">
+                      <a:avLst/>
+                    </a:prstGeom>
+                    <a:noFill/>
+                    <a:ln>
+                      <a:noFill/>
+                    </a:ln>
+                  </pic:spPr>
+                </pic:pic>
+              </a:graphicData>
+            </a:graphic>
+          </wp:inline>
+        </w:drawing>
+      </w:r>
     </w:p>
     <w:p>
       <w:pPr>
@@ -4143,7 +4341,7 @@
           <w:szCs w:val="22"/>
         </w:rPr>
       </w:pPr>
-      <w:bookmarkStart w:id="19" w:name="_Toc217594332"/>
+      <w:bookmarkStart w:id="19" w:name="_Toc218505656"/>
       <w:r>
         <w:t>Hoe CSRF voorkomen?</w:t>
       </w:r>
@@ -4157,7 +4355,7 @@
           <w:numId w:val="39"/>
         </w:numPr>
       </w:pPr>
-      <w:bookmarkStart w:id="20" w:name="_Toc217594333"/>
+      <w:bookmarkStart w:id="20" w:name="_Toc218505657"/>
       <w:r>
         <w:t>Praktisch</w:t>
       </w:r>
@@ -4172,7 +4370,7 @@
           <w:numId w:val="39"/>
         </w:numPr>
       </w:pPr>
-      <w:bookmarkStart w:id="21" w:name="_Toc217594334"/>
+      <w:bookmarkStart w:id="21" w:name="_Toc218505658"/>
       <w:r>
         <w:t>Improper Input Validation</w:t>
       </w:r>
@@ -4206,12 +4404,12 @@
       <w:pPr>
         <w:pStyle w:val="Kop1"/>
       </w:pPr>
-      <w:bookmarkStart w:id="22" w:name="_Toc217594335"/>
+      <w:bookmarkStart w:id="22" w:name="_Toc218505659"/>
       <w:r>
         <w:lastRenderedPageBreak/>
         <w:t>Besluit</w:t>
       </w:r>
-      <w:bookmarkEnd w:id="10"/>
+      <w:bookmarkEnd w:id="9"/>
       <w:bookmarkEnd w:id="22"/>
     </w:p>
     <w:p>
@@ -4322,7 +4520,7 @@
         <w:pStyle w:val="Kop1"/>
       </w:pPr>
       <w:bookmarkStart w:id="23" w:name="_Toc196152199"/>
-      <w:bookmarkStart w:id="24" w:name="_Toc217594336"/>
+      <w:bookmarkStart w:id="24" w:name="_Toc218505660"/>
       <w:r>
         <w:lastRenderedPageBreak/>
         <w:t>Bijlagen</w:t>
@@ -4358,7 +4556,7 @@
       <w:r>
         <w:t xml:space="preserve">epository: </w:t>
       </w:r>
-      <w:hyperlink r:id="rId11" w:history="1">
+      <w:hyperlink r:id="rId13" w:history="1">
         <w:r>
           <w:rPr>
             <w:rStyle w:val="Hyperlink"/>
@@ -4484,10 +4682,21 @@
             <w:vAlign w:val="center"/>
           </w:tcPr>
           <w:p>
-            <w:r>
+            <w:pPr>
+              <w:rPr>
+                <w:lang w:val="en-US"/>
+              </w:rPr>
+            </w:pPr>
+            <w:r>
+              <w:rPr>
+                <w:lang w:val="en-US"/>
+              </w:rPr>
               <w:t>25-26_</w:t>
             </w:r>
             <w:r>
+              <w:rPr>
+                <w:lang w:val="en-US"/>
+              </w:rPr>
               <w:t>GDC_Github_Repo_Ian_6ICWE.zip</w:t>
             </w:r>
           </w:p>
@@ -4535,7 +4744,7 @@
       <w:pPr>
         <w:pStyle w:val="Kop1"/>
       </w:pPr>
-      <w:bookmarkStart w:id="26" w:name="_Toc217594337"/>
+      <w:bookmarkStart w:id="26" w:name="_Toc218505661"/>
       <w:r>
         <w:t>Referentielijst</w:t>
       </w:r>
@@ -4575,7 +4784,7 @@
       <w:r>
         <w:t xml:space="preserve">van </w:t>
       </w:r>
-      <w:hyperlink r:id="rId12" w:history="1">
+      <w:hyperlink r:id="rId14" w:history="1">
         <w:r>
           <w:rPr>
             <w:rStyle w:val="Hyperlink"/>
@@ -4586,7 +4795,7 @@
       <w:r>
         <w:t xml:space="preserve"> en </w:t>
       </w:r>
-      <w:hyperlink r:id="rId13" w:history="1">
+      <w:hyperlink r:id="rId15" w:history="1">
         <w:r>
           <w:rPr>
             <w:rStyle w:val="Hyperlink"/>
@@ -4603,12 +4812,11 @@
         <w:rPr>
           <w:sz w:val="20"/>
           <w:szCs w:val="20"/>
-          <w:lang w:val="en-US"/>
         </w:rPr>
       </w:pPr>
     </w:p>
     <w:sectPr>
-      <w:footerReference w:type="default" r:id="rId14"/>
+      <w:footerReference w:type="default" r:id="rId16"/>
       <w:pgSz w:w="11906" w:h="16838"/>
       <w:pgMar w:top="1417" w:right="1417" w:bottom="1417" w:left="1417" w:header="708" w:footer="708" w:gutter="0"/>
       <w:pgNumType w:start="0"/>
@@ -4971,6 +5179,9 @@
     <w:p>
       <w:pPr>
         <w:pStyle w:val="Voetnoottekst"/>
+        <w:rPr>
+          <w:lang w:val="en-US"/>
+        </w:rPr>
       </w:pPr>
       <w:r>
         <w:rPr>
@@ -4979,63 +5190,51 @@
         <w:footnoteRef/>
       </w:r>
       <w:r>
-        <w:t xml:space="preserve"> Informatie over wat een API is kan gevonden worden in dit artikel van Geeks For Geeks: </w:t>
-      </w:r>
-      <w:proofErr w:type="spellStart"/>
-      <w:r>
-        <w:t>GeeksforGeeks</w:t>
-      </w:r>
-      <w:proofErr w:type="spellEnd"/>
-      <w:r>
-        <w:t xml:space="preserve">. (2025, December 15). </w:t>
-      </w:r>
-      <w:proofErr w:type="spellStart"/>
+        <w:t xml:space="preserve"> Informatie over wat een API is</w:t>
+      </w:r>
+      <w:r>
+        <w:t xml:space="preserve"> en</w:t>
+      </w:r>
+      <w:r>
+        <w:t xml:space="preserve"> hoe het</w:t>
+      </w:r>
+      <w:r>
+        <w:t xml:space="preserve"> </w:t>
+      </w:r>
+      <w:r>
+        <w:t xml:space="preserve">technisch </w:t>
+      </w:r>
+      <w:r>
+        <w:t>werkt</w:t>
+      </w:r>
+      <w:r>
+        <w:t xml:space="preserve"> kan gevonden worden in dit artikel van Geeks For Geeks: GeeksforGeeks. </w:t>
+      </w:r>
+      <w:r>
+        <w:rPr>
+          <w:lang w:val="en-US"/>
+        </w:rPr>
+        <w:t xml:space="preserve">(2025, December 15). </w:t>
+      </w:r>
       <w:r>
         <w:rPr>
           <w:i/>
           <w:iCs/>
-        </w:rPr>
-        <w:t>What</w:t>
-      </w:r>
-      <w:proofErr w:type="spellEnd"/>
-      <w:r>
-        <w:rPr>
-          <w:i/>
-          <w:iCs/>
-        </w:rPr>
-        <w:t xml:space="preserve"> is </w:t>
-      </w:r>
-      <w:proofErr w:type="spellStart"/>
-      <w:r>
-        <w:rPr>
-          <w:i/>
-          <w:iCs/>
-        </w:rPr>
-        <w:t>an</w:t>
-      </w:r>
-      <w:proofErr w:type="spellEnd"/>
-      <w:r>
-        <w:rPr>
-          <w:i/>
-          <w:iCs/>
-        </w:rPr>
-        <w:t xml:space="preserve"> API (Application Programming Interface)</w:t>
-      </w:r>
-      <w:r>
-        <w:t xml:space="preserve">. </w:t>
-      </w:r>
-      <w:proofErr w:type="spellStart"/>
-      <w:r>
-        <w:t>GeeksforGeeks</w:t>
-      </w:r>
-      <w:proofErr w:type="spellEnd"/>
-      <w:r>
-        <w:t xml:space="preserve">. </w:t>
+          <w:lang w:val="en-US"/>
+        </w:rPr>
+        <w:t>What is an API (Application Programming Interface)</w:t>
+      </w:r>
+      <w:r>
+        <w:rPr>
+          <w:lang w:val="en-US"/>
+        </w:rPr>
+        <w:t xml:space="preserve">. GeeksforGeeks. </w:t>
       </w:r>
       <w:hyperlink r:id="rId1" w:history="1">
         <w:r>
           <w:rPr>
             <w:rStyle w:val="Hyperlink"/>
+            <w:lang w:val="en-US"/>
           </w:rPr>
           <w:t>https://www.geeksforgeeks.org/software-testing/what-is-an-api/</w:t>
         </w:r>
@@ -5044,6 +5243,9 @@
     <w:p>
       <w:pPr>
         <w:pStyle w:val="Voetnoottekst"/>
+        <w:rPr>
+          <w:lang w:val="en-US"/>
+        </w:rPr>
       </w:pPr>
     </w:p>
   </w:footnote>
@@ -5059,82 +5261,35 @@
         <w:footnoteRef/>
       </w:r>
       <w:r>
-        <w:t xml:space="preserve"> Informatie over wat een REST-API is kan gevonden worden in dit artikel van Postman: Team, P. (2025, December 16). </w:t>
-      </w:r>
-      <w:proofErr w:type="spellStart"/>
+        <w:t xml:space="preserve"> Informatie over wat een REST-API is</w:t>
+      </w:r>
+      <w:r>
+        <w:t xml:space="preserve"> en</w:t>
+      </w:r>
+      <w:r>
+        <w:t xml:space="preserve"> hoe het </w:t>
+      </w:r>
+      <w:r>
+        <w:t>technisch</w:t>
+      </w:r>
+      <w:r>
+        <w:t xml:space="preserve"> werkt</w:t>
+      </w:r>
+      <w:r>
+        <w:t xml:space="preserve"> kan gevonden worden in dit artikel van Postman: Team, P. (2025, December 16). </w:t>
+      </w:r>
       <w:r>
         <w:rPr>
           <w:i/>
           <w:iCs/>
-        </w:rPr>
-        <w:t>What</w:t>
-      </w:r>
-      <w:proofErr w:type="spellEnd"/>
-      <w:r>
-        <w:rPr>
-          <w:i/>
-          <w:iCs/>
-        </w:rPr>
-        <w:t xml:space="preserve"> is a REST API? </w:t>
-      </w:r>
-      <w:proofErr w:type="spellStart"/>
-      <w:r>
-        <w:rPr>
-          <w:i/>
-          <w:iCs/>
-        </w:rPr>
-        <w:t>Examples</w:t>
-      </w:r>
-      <w:proofErr w:type="spellEnd"/>
-      <w:r>
-        <w:rPr>
-          <w:i/>
-          <w:iCs/>
-        </w:rPr>
-        <w:t xml:space="preserve">, </w:t>
-      </w:r>
-      <w:proofErr w:type="spellStart"/>
-      <w:r>
-        <w:rPr>
-          <w:i/>
-          <w:iCs/>
-        </w:rPr>
-        <w:t>uses</w:t>
-      </w:r>
-      <w:proofErr w:type="spellEnd"/>
-      <w:r>
-        <w:rPr>
-          <w:i/>
-          <w:iCs/>
-        </w:rPr>
-        <w:t xml:space="preserve">, </w:t>
-      </w:r>
-      <w:proofErr w:type="spellStart"/>
-      <w:r>
-        <w:rPr>
-          <w:i/>
-          <w:iCs/>
-        </w:rPr>
-        <w:t>and</w:t>
-      </w:r>
-      <w:proofErr w:type="spellEnd"/>
-      <w:r>
-        <w:rPr>
-          <w:i/>
-          <w:iCs/>
-        </w:rPr>
-        <w:t xml:space="preserve"> </w:t>
-      </w:r>
-      <w:proofErr w:type="spellStart"/>
-      <w:r>
-        <w:rPr>
-          <w:i/>
-          <w:iCs/>
-        </w:rPr>
-        <w:t>challenges</w:t>
-      </w:r>
-      <w:proofErr w:type="spellEnd"/>
-      <w:r>
+          <w:lang w:val="en-US"/>
+        </w:rPr>
+        <w:t>What is a REST API? Examples, uses, and challenges</w:t>
+      </w:r>
+      <w:r>
+        <w:rPr>
+          <w:lang w:val="en-US"/>
+        </w:rPr>
         <w:t xml:space="preserve">. Postman Blog. </w:t>
       </w:r>
       <w:hyperlink r:id="rId2" w:history="1">

</xml_diff>

<commit_message>
CSRF uitleggen aan de hand van voorbeeld figuur
</commit_message>
<xml_diff>
--- a/docs/Official/25-26_GDC_Ian_Chains_Baute_6ICWE.docx
+++ b/docs/Official/25-26_GDC_Ian_Chains_Baute_6ICWE.docx
@@ -18,7 +18,7 @@
           <w:noProof/>
         </w:rPr>
         <w:drawing>
-          <wp:anchor distT="0" distB="0" distL="114300" distR="114300" simplePos="0" relativeHeight="251658240" behindDoc="0" locked="0" layoutInCell="1" allowOverlap="1" wp14:anchorId="5268361A" wp14:editId="50A60015">
+          <wp:anchor distT="0" distB="0" distL="114300" distR="114300" simplePos="0" relativeHeight="251658240" behindDoc="0" locked="0" layoutInCell="1" allowOverlap="1" wp14:anchorId="5268361A" wp14:editId="7926C019">
             <wp:simplePos x="0" y="0"/>
             <wp:positionH relativeFrom="margin">
               <wp:align>center</wp:align>
@@ -2806,6 +2806,38 @@
     <w:p>
       <w:pPr>
         <w:pStyle w:val="afkorting"/>
+        <w:rPr>
+          <w:lang w:val="en-US"/>
+        </w:rPr>
+      </w:pPr>
+      <w:r>
+        <w:rPr>
+          <w:lang w:val="en-US"/>
+        </w:rPr>
+        <w:t>CORS</w:t>
+      </w:r>
+      <w:r>
+        <w:rPr>
+          <w:lang w:val="en-US"/>
+        </w:rPr>
+        <w:tab/>
+      </w:r>
+      <w:r>
+        <w:rPr>
+          <w:lang w:val="en-US"/>
+        </w:rPr>
+        <w:tab/>
+      </w:r>
+      <w:r>
+        <w:rPr>
+          <w:lang w:val="en-US"/>
+        </w:rPr>
+        <w:t>Cross-Origin Resource Sharing</w:t>
+      </w:r>
+    </w:p>
+    <w:p>
+      <w:pPr>
+        <w:pStyle w:val="afkorting"/>
       </w:pPr>
       <w:r>
         <w:t>DOM</w:t>
@@ -3037,6 +3069,26 @@
       <w:r>
         <w:tab/>
         <w:t>Authorization (Autorisatie)</w:t>
+      </w:r>
+    </w:p>
+    <w:p>
+      <w:pPr>
+        <w:pStyle w:val="afkorting"/>
+      </w:pPr>
+      <w:r>
+        <w:t>UID</w:t>
+      </w:r>
+      <w:r>
+        <w:tab/>
+      </w:r>
+      <w:r>
+        <w:tab/>
+      </w:r>
+      <w:r>
+        <w:tab/>
+      </w:r>
+      <w:r>
+        <w:t>Unique Identifier</w:t>
       </w:r>
     </w:p>
     <w:p>
@@ -3054,8 +3106,8 @@
       <w:r>
         <w:br w:type="page"/>
       </w:r>
-      <w:bookmarkStart w:id="9" w:name="_Toc196152198"/>
-      <w:bookmarkStart w:id="10" w:name="_Toc218505647"/>
+      <w:bookmarkStart w:id="9" w:name="_Toc218505647"/>
+      <w:bookmarkStart w:id="10" w:name="_Toc196152198"/>
       <w:r>
         <w:lastRenderedPageBreak/>
         <w:t>XSS</w:t>
@@ -3070,7 +3122,7 @@
         </w:rPr>
         <w:t>Cross-Site Scripting</w:t>
       </w:r>
-      <w:bookmarkEnd w:id="10"/>
+      <w:bookmarkEnd w:id="9"/>
     </w:p>
     <w:p>
       <w:pPr>
@@ -3424,7 +3476,7 @@
           <w:noProof/>
         </w:rPr>
         <w:drawing>
-          <wp:anchor distT="0" distB="0" distL="114300" distR="114300" simplePos="0" relativeHeight="251660288" behindDoc="0" locked="0" layoutInCell="1" allowOverlap="1" wp14:anchorId="152C802A" wp14:editId="4FC1960B">
+          <wp:anchor distT="0" distB="0" distL="114300" distR="114300" simplePos="0" relativeHeight="251660288" behindDoc="0" locked="0" layoutInCell="1" allowOverlap="1" wp14:anchorId="152C802A" wp14:editId="548B2567">
             <wp:simplePos x="0" y="0"/>
             <wp:positionH relativeFrom="margin">
               <wp:align>left</wp:align>
@@ -3980,6 +4032,11 @@
       <w:bookmarkEnd w:id="15"/>
     </w:p>
     <w:p>
+      <w:r>
+        <w:t>x</w:t>
+      </w:r>
+    </w:p>
+    <w:p>
       <w:pPr>
         <w:pStyle w:val="Kop2"/>
         <w:numPr>
@@ -4136,34 +4193,19 @@
     </w:p>
     <w:p>
       <w:r>
-        <w:t xml:space="preserve">Voorbeeld </w:t>
-      </w:r>
-      <w:r>
-        <w:t xml:space="preserve">HTTP </w:t>
-      </w:r>
-      <w:r>
-        <w:t>POST request</w:t>
-      </w:r>
-      <w:r>
-        <w:t>, geld overschrijv</w:t>
-      </w:r>
-      <w:r>
-        <w:t>en</w:t>
-      </w:r>
-      <w:r>
         <w:rPr>
           <w:noProof/>
         </w:rPr>
         <w:drawing>
-          <wp:anchor distT="0" distB="0" distL="114300" distR="114300" simplePos="0" relativeHeight="251661312" behindDoc="0" locked="0" layoutInCell="1" allowOverlap="1" wp14:anchorId="0E71232A" wp14:editId="1B5492DB">
+          <wp:anchor distT="0" distB="0" distL="114300" distR="114300" simplePos="0" relativeHeight="251661312" behindDoc="0" locked="0" layoutInCell="1" allowOverlap="1" wp14:anchorId="0E71232A" wp14:editId="45E914AE">
             <wp:simplePos x="0" y="0"/>
-            <wp:positionH relativeFrom="column">
+            <wp:positionH relativeFrom="margin">
               <wp:posOffset>-635</wp:posOffset>
             </wp:positionH>
             <wp:positionV relativeFrom="paragraph">
-              <wp:posOffset>189230</wp:posOffset>
+              <wp:posOffset>198603</wp:posOffset>
             </wp:positionV>
-            <wp:extent cx="5753100" cy="2636520"/>
+            <wp:extent cx="5753100" cy="2157730"/>
             <wp:effectExtent l="0" t="0" r="0" b="0"/>
             <wp:wrapTopAndBottom/>
             <wp:docPr id="271547590" name="Afbeelding 5"/>
@@ -4179,7 +4221,7 @@
                       <a:picLocks noChangeAspect="1" noChangeArrowheads="1"/>
                     </pic:cNvPicPr>
                   </pic:nvPicPr>
-                  <pic:blipFill>
+                  <pic:blipFill rotWithShape="1">
                     <a:blip r:embed="rId11">
                       <a:extLst>
                         <a:ext uri="{28A0092B-C50C-407E-A947-70E740481C1C}">
@@ -4187,7 +4229,7 @@
                         </a:ext>
                       </a:extLst>
                     </a:blip>
-                    <a:srcRect/>
+                    <a:srcRect t="3607" b="14543"/>
                     <a:stretch>
                       <a:fillRect/>
                     </a:stretch>
@@ -4195,7 +4237,7 @@
                   <pic:spPr bwMode="auto">
                     <a:xfrm>
                       <a:off x="0" y="0"/>
-                      <a:ext cx="5753100" cy="2636520"/>
+                      <a:ext cx="5753100" cy="2157730"/>
                     </a:xfrm>
                     <a:prstGeom prst="rect">
                       <a:avLst/>
@@ -4204,13 +4246,36 @@
                     <a:ln>
                       <a:noFill/>
                     </a:ln>
+                    <a:extLst>
+                      <a:ext uri="{53640926-AAD7-44D8-BBD7-CCE9431645EC}">
+                        <a14:shadowObscured xmlns:a14="http://schemas.microsoft.com/office/drawing/2010/main"/>
+                      </a:ext>
+                    </a:extLst>
                   </pic:spPr>
                 </pic:pic>
               </a:graphicData>
             </a:graphic>
+            <wp14:sizeRelV relativeFrom="margin">
+              <wp14:pctHeight>0</wp14:pctHeight>
+            </wp14:sizeRelV>
           </wp:anchor>
         </w:drawing>
       </w:r>
+      <w:r>
+        <w:t xml:space="preserve">Voorbeeld </w:t>
+      </w:r>
+      <w:r>
+        <w:t xml:space="preserve">HTTP </w:t>
+      </w:r>
+      <w:r>
+        <w:t>POST request</w:t>
+      </w:r>
+      <w:r>
+        <w:t>, geld overschrijv</w:t>
+      </w:r>
+      <w:r>
+        <w:t>en</w:t>
+      </w:r>
     </w:p>
     <w:p>
       <w:r>
@@ -4239,10 +4304,61 @@
         <w:t>my-bank.example.org</w:t>
       </w:r>
       <w:r>
-        <w:t xml:space="preserve"> bevind en geld wil overschrijven, dus wordt er een HTTP post</w:t>
-      </w:r>
-      <w:r>
-        <w:t xml:space="preserve"> request gemaakt De gebruiker is reeds ingelogd en heeft een userID of authenticatie token in de cookies van zijn browser opgeslagen. </w:t>
+        <w:t xml:space="preserve"> bevind en geld wil overschrijven</w:t>
+      </w:r>
+      <w:r>
+        <w:t xml:space="preserve">. De gebruiker voert de actie uit </w:t>
+      </w:r>
+      <w:r>
+        <w:t xml:space="preserve">dus wordt er een HTTP </w:t>
+      </w:r>
+      <w:r>
+        <w:t>POST</w:t>
+      </w:r>
+      <w:r>
+        <w:t xml:space="preserve"> request </w:t>
+      </w:r>
+      <w:r>
+        <w:t>verstuurd</w:t>
+      </w:r>
+      <w:r>
+        <w:t xml:space="preserve">. </w:t>
+      </w:r>
+      <w:r>
+        <w:t xml:space="preserve">De gebruiker is reeds ingelogd en heeft </w:t>
+      </w:r>
+      <w:r>
+        <w:t xml:space="preserve">dus </w:t>
+      </w:r>
+      <w:r>
+        <w:t>een user</w:t>
+      </w:r>
+      <w:r>
+        <w:t xml:space="preserve"> UID</w:t>
+      </w:r>
+      <w:r>
+        <w:t xml:space="preserve"> of authenticatie token in de cookies van zijn browser opgeslagen. </w:t>
+      </w:r>
+      <w:r>
+        <w:t xml:space="preserve">Deze cookies worden automatisch </w:t>
+      </w:r>
+      <w:r>
+        <w:t xml:space="preserve">door de browser </w:t>
+      </w:r>
+      <w:r>
+        <w:t xml:space="preserve">altijd meegeven met </w:t>
+      </w:r>
+      <w:r>
+        <w:t>een HTTP</w:t>
+      </w:r>
+      <w:r>
+        <w:t xml:space="preserve"> request. De server ontvangt deze request en controleert de user UID en/of de authenticatie token, als deze tokens geldig zijn dan wordt </w:t>
+      </w:r>
+      <w:r>
+        <w:t>de</w:t>
+      </w:r>
+      <w:r>
+        <w:t xml:space="preserve"> request verwerkt en het geld overgeschreven.</w:t>
       </w:r>
     </w:p>
     <w:p>
@@ -4255,10 +4371,7 @@
     </w:p>
     <w:p>
       <w:r>
-        <w:t>V</w:t>
-      </w:r>
-      <w:r>
-        <w:t xml:space="preserve">oorbeeld </w:t>
+        <w:t xml:space="preserve">Voorbeeld </w:t>
       </w:r>
       <w:r>
         <w:t xml:space="preserve">CSRF bij </w:t>
@@ -4278,11 +4391,10 @@
         <w:rPr>
           <w:noProof/>
         </w:rPr>
-        <w:lastRenderedPageBreak/>
         <w:drawing>
-          <wp:inline distT="0" distB="0" distL="0" distR="0" wp14:anchorId="51D0ECAB" wp14:editId="582550FD">
-            <wp:extent cx="5753100" cy="2857500"/>
-            <wp:effectExtent l="0" t="0" r="0" b="0"/>
+          <wp:inline distT="0" distB="0" distL="0" distR="0" wp14:anchorId="51D0ECAB" wp14:editId="62FCC67C">
+            <wp:extent cx="5752422" cy="2538070"/>
+            <wp:effectExtent l="0" t="0" r="1270" b="0"/>
             <wp:docPr id="1762731387" name="Afbeelding 6"/>
             <wp:cNvGraphicFramePr>
               <a:graphicFrameLocks xmlns:a="http://schemas.openxmlformats.org/drawingml/2006/main" noChangeAspect="1"/>
@@ -4296,7 +4408,7 @@
                       <a:picLocks noChangeAspect="1" noChangeArrowheads="1"/>
                     </pic:cNvPicPr>
                   </pic:nvPicPr>
-                  <pic:blipFill>
+                  <pic:blipFill rotWithShape="1">
                     <a:blip r:embed="rId12">
                       <a:extLst>
                         <a:ext uri="{28A0092B-C50C-407E-A947-70E740481C1C}">
@@ -4304,7 +4416,7 @@
                         </a:ext>
                       </a:extLst>
                     </a:blip>
-                    <a:srcRect/>
+                    <a:srcRect t="3329" b="7839"/>
                     <a:stretch>
                       <a:fillRect/>
                     </a:stretch>
@@ -4312,7 +4424,7 @@
                   <pic:spPr bwMode="auto">
                     <a:xfrm>
                       <a:off x="0" y="0"/>
-                      <a:ext cx="5753100" cy="2857500"/>
+                      <a:ext cx="5753100" cy="2538369"/>
                     </a:xfrm>
                     <a:prstGeom prst="rect">
                       <a:avLst/>
@@ -4321,6 +4433,11 @@
                     <a:ln>
                       <a:noFill/>
                     </a:ln>
+                    <a:extLst>
+                      <a:ext uri="{53640926-AAD7-44D8-BBD7-CCE9431645EC}">
+                        <a14:shadowObscured xmlns:a14="http://schemas.microsoft.com/office/drawing/2010/main"/>
+                      </a:ext>
+                    </a:extLst>
                   </pic:spPr>
                 </pic:pic>
               </a:graphicData>
@@ -4330,22 +4447,150 @@
       </w:r>
     </w:p>
     <w:p>
+      <w:r>
+        <w:lastRenderedPageBreak/>
+        <w:t>Figuur 4 toont dezelfde POST request als figuur 3 maar de gebruiker bevind</w:t>
+      </w:r>
+      <w:r>
+        <w:t>t</w:t>
+      </w:r>
+      <w:r>
+        <w:t xml:space="preserve"> zich deze keer op een kwaadaardige webapp. Deze webapp zal zelf zonder enige aanleiding of actie een</w:t>
+      </w:r>
+      <w:r>
+        <w:t xml:space="preserve"> HTTP POST request versturen</w:t>
+      </w:r>
+      <w:r>
+        <w:t xml:space="preserve"> </w:t>
+      </w:r>
+      <w:r>
+        <w:t xml:space="preserve">in naam van de gebruiker </w:t>
+      </w:r>
+      <w:r>
+        <w:t>om geld over te schrijven.</w:t>
+      </w:r>
+      <w:r>
+        <w:t xml:space="preserve"> </w:t>
+      </w:r>
+      <w:r>
+        <w:t>De browser herkent de hostname van de request en linkt deze aan de cookies van d</w:t>
+      </w:r>
+      <w:r>
+        <w:t>e bank</w:t>
+      </w:r>
+      <w:r>
+        <w:t xml:space="preserve"> webapp</w:t>
+      </w:r>
+      <w:r>
+        <w:t xml:space="preserve"> en geeft de</w:t>
+      </w:r>
+      <w:r>
+        <w:t>ze</w:t>
+      </w:r>
+      <w:r>
+        <w:t xml:space="preserve"> cookies </w:t>
+      </w:r>
+      <w:r>
+        <w:t>en authenticatie tokens</w:t>
+      </w:r>
+      <w:r>
+        <w:t xml:space="preserve"> </w:t>
+      </w:r>
+      <w:r>
+        <w:t>automatisch mee in de request.</w:t>
+      </w:r>
+      <w:r>
+        <w:t xml:space="preserve"> </w:t>
+      </w:r>
+      <w:r>
+        <w:t xml:space="preserve">De server ontvangt deze request en zal deze verwerken als de authenticatie tokens nog geldig zijn. </w:t>
+      </w:r>
+      <w:r>
+        <w:t xml:space="preserve">Een CSRF-aanval maakt dus gebruik van </w:t>
+      </w:r>
+      <w:r>
+        <w:t xml:space="preserve">het feit dat een gebruiker </w:t>
+      </w:r>
+      <w:r>
+        <w:t xml:space="preserve">reeds </w:t>
+      </w:r>
+      <w:r>
+        <w:t xml:space="preserve">ingelogd is en authenticatie </w:t>
+      </w:r>
+      <w:r>
+        <w:t xml:space="preserve">tokens </w:t>
+      </w:r>
+      <w:r>
+        <w:t>reeds opgeslagen zijn als</w:t>
+      </w:r>
+      <w:r>
+        <w:t xml:space="preserve"> cookie, die </w:t>
+      </w:r>
+      <w:r>
+        <w:t xml:space="preserve">worden </w:t>
+      </w:r>
+      <w:r>
+        <w:t xml:space="preserve">dan </w:t>
+      </w:r>
+      <w:r>
+        <w:t>automatisch meegeven door de browser.</w:t>
+      </w:r>
+    </w:p>
+    <w:p>
       <w:pPr>
         <w:pStyle w:val="Kop2"/>
         <w:numPr>
           <w:ilvl w:val="1"/>
           <w:numId w:val="39"/>
         </w:numPr>
-        <w:rPr>
-          <w:rFonts w:cs="Arial"/>
-          <w:szCs w:val="22"/>
-        </w:rPr>
       </w:pPr>
       <w:bookmarkStart w:id="19" w:name="_Toc218505656"/>
       <w:r>
         <w:t>Hoe CSRF voorkomen?</w:t>
       </w:r>
       <w:bookmarkEnd w:id="19"/>
+    </w:p>
+    <w:p>
+      <w:pPr>
+        <w:pStyle w:val="Kop3"/>
+        <w:numPr>
+          <w:ilvl w:val="2"/>
+          <w:numId w:val="39"/>
+        </w:numPr>
+      </w:pPr>
+      <w:r>
+        <w:t>CORS –</w:t>
+      </w:r>
+      <w:r>
+        <w:t xml:space="preserve"> </w:t>
+      </w:r>
+      <w:r>
+        <w:t>Cross-Origin Resource Sharing</w:t>
+      </w:r>
+    </w:p>
+    <w:p>
+      <w:pPr>
+        <w:pStyle w:val="Kop3"/>
+        <w:numPr>
+          <w:ilvl w:val="2"/>
+          <w:numId w:val="39"/>
+        </w:numPr>
+      </w:pPr>
+      <w:r>
+        <w:t>Server Side Origin Check</w:t>
+      </w:r>
+    </w:p>
+    <w:p>
+      <w:pPr>
+        <w:pStyle w:val="Kop3"/>
+        <w:numPr>
+          <w:ilvl w:val="2"/>
+          <w:numId w:val="39"/>
+        </w:numPr>
+      </w:pPr>
+      <w:r>
+        <w:t>CSRF Tokens</w:t>
+      </w:r>
     </w:p>
     <w:p>
       <w:pPr>
@@ -4361,7 +4606,11 @@
       </w:r>
       <w:bookmarkEnd w:id="20"/>
     </w:p>
-    <w:p/>
+    <w:p>
+      <w:r>
+        <w:t>x</w:t>
+      </w:r>
+    </w:p>
     <w:p>
       <w:pPr>
         <w:pStyle w:val="Kop1"/>
@@ -4409,7 +4658,7 @@
         <w:lastRenderedPageBreak/>
         <w:t>Besluit</w:t>
       </w:r>
-      <w:bookmarkEnd w:id="9"/>
+      <w:bookmarkEnd w:id="10"/>
       <w:bookmarkEnd w:id="22"/>
     </w:p>
     <w:p>
@@ -4672,7 +4921,7 @@
           </w:tcPr>
           <w:p>
             <w:r>
-              <w:t>Kopie van de Github Repository</w:t>
+              <w:t>Referentielijst van dit onderzoek</w:t>
             </w:r>
           </w:p>
         </w:tc>
@@ -4682,47 +4931,6 @@
             <w:vAlign w:val="center"/>
           </w:tcPr>
           <w:p>
-            <w:pPr>
-              <w:rPr>
-                <w:lang w:val="en-US"/>
-              </w:rPr>
-            </w:pPr>
-            <w:r>
-              <w:rPr>
-                <w:lang w:val="en-US"/>
-              </w:rPr>
-              <w:t>25-26_</w:t>
-            </w:r>
-            <w:r>
-              <w:rPr>
-                <w:lang w:val="en-US"/>
-              </w:rPr>
-              <w:t>GDC_Github_Repo_Ian_6ICWE.zip</w:t>
-            </w:r>
-          </w:p>
-        </w:tc>
-      </w:tr>
-      <w:tr>
-        <w:trPr>
-          <w:trHeight w:val="340"/>
-        </w:trPr>
-        <w:tc>
-          <w:tcPr>
-            <w:tcW w:w="4673" w:type="dxa"/>
-            <w:vAlign w:val="center"/>
-          </w:tcPr>
-          <w:p>
-            <w:r>
-              <w:t>Referentielijst van dit onderzoek</w:t>
-            </w:r>
-          </w:p>
-        </w:tc>
-        <w:tc>
-          <w:tcPr>
-            <w:tcW w:w="4536" w:type="dxa"/>
-            <w:vAlign w:val="center"/>
-          </w:tcPr>
-          <w:p>
             <w:r>
               <w:t>25-26_</w:t>
             </w:r>
@@ -4739,7 +4947,6 @@
     <w:p>
       <w:bookmarkStart w:id="25" w:name="_Toc196152200"/>
     </w:p>
-    <w:p/>
     <w:p>
       <w:pPr>
         <w:pStyle w:val="Kop1"/>
@@ -5267,10 +5474,7 @@
         <w:t xml:space="preserve"> en</w:t>
       </w:r>
       <w:r>
-        <w:t xml:space="preserve"> hoe het </w:t>
-      </w:r>
-      <w:r>
-        <w:t>technisch</w:t>
+        <w:t xml:space="preserve"> hoe het technisch</w:t>
       </w:r>
       <w:r>
         <w:t xml:space="preserve"> werkt</w:t>
@@ -6403,7 +6607,7 @@
       <w:lvlText w:val="%1.%2"/>
       <w:lvlJc w:val="left"/>
       <w:pPr>
-        <w:ind w:left="1080" w:hanging="720"/>
+        <w:ind w:left="862" w:hanging="720"/>
       </w:pPr>
       <w:rPr>
         <w:rFonts w:hint="default"/>
@@ -6415,7 +6619,7 @@
       <w:lvlText w:val="%1.%2.%3"/>
       <w:lvlJc w:val="left"/>
       <w:pPr>
-        <w:ind w:left="1440" w:hanging="720"/>
+        <w:ind w:left="1003" w:hanging="720"/>
       </w:pPr>
       <w:rPr>
         <w:rFonts w:hint="default"/>
@@ -10661,7 +10865,6 @@
   <w:style w:type="character" w:default="1" w:styleId="Standaardalinea-lettertype">
     <w:name w:val="Default Paragraph Font"/>
     <w:uiPriority w:val="1"/>
-    <w:semiHidden/>
     <w:unhideWhenUsed/>
   </w:style>
   <w:style w:type="table" w:default="1" w:styleId="Standaardtabel">

</xml_diff>

<commit_message>
Begin uitleg SOP & CORS
</commit_message>
<xml_diff>
--- a/docs/Official/25-26_GDC_Ian_Chains_Baute_6ICWE.docx
+++ b/docs/Official/25-26_GDC_Ian_Chains_Baute_6ICWE.docx
@@ -18,7 +18,7 @@
           <w:noProof/>
         </w:rPr>
         <w:drawing>
-          <wp:anchor distT="0" distB="0" distL="114300" distR="114300" simplePos="0" relativeHeight="251658240" behindDoc="0" locked="0" layoutInCell="1" allowOverlap="1" wp14:anchorId="5268361A" wp14:editId="7926C019">
+          <wp:anchor distT="0" distB="0" distL="114300" distR="114300" simplePos="0" relativeHeight="251658240" behindDoc="0" locked="0" layoutInCell="1" allowOverlap="1" wp14:anchorId="5268361A" wp14:editId="7979F1CD">
             <wp:simplePos x="0" y="0"/>
             <wp:positionH relativeFrom="margin">
               <wp:align>center</wp:align>
@@ -2814,6 +2814,33 @@
         <w:rPr>
           <w:lang w:val="en-US"/>
         </w:rPr>
+        <w:t>SOP</w:t>
+      </w:r>
+      <w:r>
+        <w:rPr>
+          <w:lang w:val="en-US"/>
+        </w:rPr>
+        <w:tab/>
+      </w:r>
+      <w:r>
+        <w:rPr>
+          <w:lang w:val="en-US"/>
+        </w:rPr>
+        <w:tab/>
+        <w:t>Same Origin Policy</w:t>
+      </w:r>
+    </w:p>
+    <w:p>
+      <w:pPr>
+        <w:pStyle w:val="afkorting"/>
+        <w:rPr>
+          <w:lang w:val="en-US"/>
+        </w:rPr>
+      </w:pPr>
+      <w:r>
+        <w:rPr>
+          <w:lang w:val="en-US"/>
+        </w:rPr>
         <w:t>CORS</w:t>
       </w:r>
       <w:r>
@@ -3476,7 +3503,7 @@
           <w:noProof/>
         </w:rPr>
         <w:drawing>
-          <wp:anchor distT="0" distB="0" distL="114300" distR="114300" simplePos="0" relativeHeight="251660288" behindDoc="0" locked="0" layoutInCell="1" allowOverlap="1" wp14:anchorId="152C802A" wp14:editId="548B2567">
+          <wp:anchor distT="0" distB="0" distL="114300" distR="114300" simplePos="0" relativeHeight="251660288" behindDoc="0" locked="0" layoutInCell="1" allowOverlap="1" wp14:anchorId="152C802A" wp14:editId="315DE07D">
             <wp:simplePos x="0" y="0"/>
             <wp:positionH relativeFrom="margin">
               <wp:align>left</wp:align>
@@ -4527,10 +4554,7 @@
         <w:t xml:space="preserve"> cookie, die </w:t>
       </w:r>
       <w:r>
-        <w:t xml:space="preserve">worden </w:t>
-      </w:r>
-      <w:r>
-        <w:t xml:space="preserve">dan </w:t>
+        <w:t xml:space="preserve">worden dan </w:t>
       </w:r>
       <w:r>
         <w:t>automatisch meegeven door de browser.</w:t>
@@ -4559,13 +4583,158 @@
         </w:numPr>
       </w:pPr>
       <w:r>
-        <w:t>CORS –</w:t>
+        <w:t>SOP &amp; CORS</w:t>
+      </w:r>
+    </w:p>
+    <w:p>
+      <w:r>
+        <w:t>Moderne browsers maken gebruik van de Same-Origin Policy</w:t>
+      </w:r>
+      <w:r>
+        <w:t xml:space="preserve"> (SOP)</w:t>
+      </w:r>
+      <w:r>
+        <w:t xml:space="preserve"> beveiligingsmaatregel om CSRF te voorkomen. </w:t>
+      </w:r>
+      <w:r>
+        <w:t xml:space="preserve">SOP </w:t>
+      </w:r>
+      <w:r>
+        <w:t xml:space="preserve">is een maatregel aan de clientside en </w:t>
+      </w:r>
+      <w:r>
+        <w:t xml:space="preserve">zorgt ervoor dat </w:t>
+      </w:r>
+      <w:r>
+        <w:t xml:space="preserve">er enkel gevoelige data tussen </w:t>
+      </w:r>
+      <w:r>
+        <w:t>een</w:t>
       </w:r>
       <w:r>
         <w:t xml:space="preserve"> </w:t>
       </w:r>
       <w:r>
+        <w:t>frontend</w:t>
+      </w:r>
+      <w:r>
+        <w:t xml:space="preserve"> en </w:t>
+      </w:r>
+      <w:r>
+        <w:t>een</w:t>
+      </w:r>
+      <w:r>
+        <w:t xml:space="preserve"> </w:t>
+      </w:r>
+      <w:r>
+        <w:t xml:space="preserve">API kan uitgewisseld worden als deze </w:t>
+      </w:r>
+      <w:r>
+        <w:t>s</w:t>
+      </w:r>
+      <w:r>
+        <w:t>ame-</w:t>
+      </w:r>
+      <w:r>
+        <w:t>o</w:t>
+      </w:r>
+      <w:r>
+        <w:t>rigin</w:t>
+      </w:r>
+      <w:r>
+        <w:rPr>
+          <w:rStyle w:val="Voetnootmarkering"/>
+        </w:rPr>
+        <w:footnoteReference w:id="3"/>
+      </w:r>
+      <w:r>
+        <w:t xml:space="preserve"> zijn.</w:t>
+      </w:r>
+      <w:r>
+        <w:t xml:space="preserve"> </w:t>
+      </w:r>
+      <w:r>
+        <w:t xml:space="preserve">Als er niet wordt voldaan aan de SOP dan wordt de data van de </w:t>
+      </w:r>
+      <w:r>
+        <w:t xml:space="preserve">API </w:t>
+      </w:r>
+      <w:r>
+        <w:t>request geblokkeerd en kan de andere webapp deze data niet gebruiken/lezen.</w:t>
+      </w:r>
+      <w:r>
+        <w:t xml:space="preserve"> </w:t>
+      </w:r>
+      <w:r>
+        <w:t>Zodat</w:t>
+      </w:r>
+      <w:r>
+        <w:t xml:space="preserve"> </w:t>
+      </w:r>
+      <w:r>
+        <w:t>een andere (kwaadaardige) webapp</w:t>
+      </w:r>
+      <w:r>
+        <w:t xml:space="preserve"> </w:t>
+      </w:r>
+      <w:r>
+        <w:t xml:space="preserve">die </w:t>
+      </w:r>
+      <w:r>
+        <w:t>c</w:t>
+      </w:r>
+      <w:r>
+        <w:t>ross-</w:t>
+      </w:r>
+      <w:r>
+        <w:t>o</w:t>
+      </w:r>
+      <w:r>
+        <w:t>rigin</w:t>
+      </w:r>
+      <w:r>
+        <w:rPr>
+          <w:rStyle w:val="Voetnootmarkering"/>
+        </w:rPr>
+        <w:footnoteReference w:id="4"/>
+      </w:r>
+      <w:r>
+        <w:t xml:space="preserve"> is, </w:t>
+      </w:r>
+      <w:r>
+        <w:t xml:space="preserve">geen gevoelige data </w:t>
+      </w:r>
+      <w:r>
+        <w:t xml:space="preserve">kan </w:t>
+      </w:r>
+      <w:r>
+        <w:t>lezen van een API</w:t>
+      </w:r>
+      <w:r>
+        <w:t xml:space="preserve"> van een andere webapp</w:t>
+      </w:r>
+      <w:r>
+        <w:t>.</w:t>
+      </w:r>
+    </w:p>
+    <w:p>
+      <w:r>
         <w:t>Cross-Origin Resource Sharing</w:t>
+      </w:r>
+      <w:r>
+        <w:t xml:space="preserve"> (CORS) is een uitzondering op SOP, met CORS kan je een andere webapp toegang geven om data te gebruiken van een </w:t>
+      </w:r>
+      <w:r>
+        <w:t>andere</w:t>
+      </w:r>
+      <w:r>
+        <w:t xml:space="preserve"> API</w:t>
+      </w:r>
+      <w:r>
+        <w:t xml:space="preserve"> als deze cross-origin zijn</w:t>
+      </w:r>
+      <w:r>
+        <w:t>.</w:t>
       </w:r>
     </w:p>
     <w:p>
@@ -5506,6 +5675,97 @@
       </w:hyperlink>
       <w:r>
         <w:t xml:space="preserve"> </w:t>
+      </w:r>
+    </w:p>
+  </w:footnote>
+  <w:footnote w:id="3">
+    <w:p>
+      <w:pPr>
+        <w:pStyle w:val="Voetnoottekst"/>
+      </w:pPr>
+      <w:r>
+        <w:rPr>
+          <w:rStyle w:val="Voetnootmarkering"/>
+        </w:rPr>
+        <w:footnoteRef/>
+      </w:r>
+      <w:r>
+        <w:t xml:space="preserve"> Meerdere webapps of pagina’s zijn </w:t>
+      </w:r>
+      <w:r>
+        <w:rPr>
+          <w:b/>
+          <w:bCs/>
+        </w:rPr>
+        <w:t>s</w:t>
+      </w:r>
+      <w:r>
+        <w:rPr>
+          <w:b/>
+          <w:bCs/>
+        </w:rPr>
+        <w:t>ame-</w:t>
+      </w:r>
+      <w:r>
+        <w:rPr>
+          <w:b/>
+          <w:bCs/>
+        </w:rPr>
+        <w:t>o</w:t>
+      </w:r>
+      <w:r>
+        <w:rPr>
+          <w:b/>
+          <w:bCs/>
+        </w:rPr>
+        <w:t>rigin</w:t>
+      </w:r>
+      <w:r>
+        <w:t xml:space="preserve"> </w:t>
+      </w:r>
+      <w:r>
+        <w:t xml:space="preserve">aan elkaar </w:t>
+      </w:r>
+      <w:r>
+        <w:t>als ze dezelfde protocol (HTTPS), hostname en poort hebben.</w:t>
+      </w:r>
+    </w:p>
+  </w:footnote>
+  <w:footnote w:id="4">
+    <w:p>
+      <w:pPr>
+        <w:pStyle w:val="Voetnoottekst"/>
+      </w:pPr>
+      <w:r>
+        <w:rPr>
+          <w:rStyle w:val="Voetnootmarkering"/>
+        </w:rPr>
+        <w:footnoteRef/>
+      </w:r>
+      <w:r>
+        <w:t xml:space="preserve"> </w:t>
+      </w:r>
+      <w:r>
+        <w:rPr>
+          <w:b/>
+          <w:bCs/>
+        </w:rPr>
+        <w:t>Cross-Origin</w:t>
+      </w:r>
+      <w:r>
+        <w:t xml:space="preserve"> is het tegenovergestelde van same-origin. Wanneer 1 van de eigenschappen niet </w:t>
+      </w:r>
+      <w:r>
+        <w:t>volledig overeenkom</w:t>
+      </w:r>
+      <w:r>
+        <w:t>t, wordt dit aangeduid als cross-</w:t>
+      </w:r>
+      <w:r>
+        <w:t>origin</w:t>
+      </w:r>
+      <w:r>
+        <w:t>.</w:t>
       </w:r>
     </w:p>
   </w:footnote>

</xml_diff>